<commit_message>
Tidy up and finalise
</commit_message>
<xml_diff>
--- a/KaylaHall_n8872856/Artefact2/Release and Sprint Plansv2.docx
+++ b/KaylaHall_n8872856/Artefact2/Release and Sprint Plansv2.docx
@@ -799,7 +799,7 @@
           <w:szCs w:val="24"/>
           <w:lang w:eastAsia="en-AU"/>
         </w:rPr>
-        <w:t>03</w:t>
+        <w:t>16</w:t>
       </w:r>
       <w:r>
         <w:rPr>
@@ -21060,6 +21060,4588 @@
         </w:tc>
       </w:tr>
     </w:tbl>
+    <w:p/>
+    <w:p>
+      <w:pPr>
+        <w:rPr>
+          <w:rFonts w:eastAsia="Times New Roman" w:cs="Arial"/>
+          <w:b/>
+          <w:bCs/>
+          <w:color w:val="000000"/>
+          <w:kern w:val="36"/>
+          <w:sz w:val="24"/>
+          <w:szCs w:val="24"/>
+          <w:lang w:eastAsia="en-AU"/>
+        </w:rPr>
+      </w:pPr>
+      <w:r>
+        <w:rPr>
+          <w:rFonts w:eastAsia="Times New Roman" w:cs="Arial"/>
+          <w:b/>
+          <w:bCs/>
+          <w:color w:val="000000"/>
+          <w:kern w:val="36"/>
+          <w:sz w:val="24"/>
+          <w:szCs w:val="24"/>
+          <w:lang w:eastAsia="en-AU"/>
+        </w:rPr>
+        <w:t>Release two</w:t>
+      </w:r>
+    </w:p>
+    <w:p>
+      <w:r>
+        <w:rPr>
+          <w:rFonts w:eastAsia="Times New Roman" w:cs="Arial"/>
+          <w:b/>
+          <w:bCs/>
+          <w:color w:val="000000"/>
+          <w:kern w:val="36"/>
+          <w:sz w:val="24"/>
+          <w:szCs w:val="24"/>
+          <w:lang w:eastAsia="en-AU"/>
+        </w:rPr>
+        <w:t>Sprint 3</w:t>
+      </w:r>
+    </w:p>
+    <w:p>
+      <w:pPr>
+        <w:rPr>
+          <w:rFonts w:eastAsia="Times New Roman" w:cs="Arial"/>
+          <w:sz w:val="24"/>
+          <w:szCs w:val="24"/>
+          <w:lang w:eastAsia="en-AU"/>
+        </w:rPr>
+      </w:pPr>
+      <w:r>
+        <w:rPr>
+          <w:rFonts w:eastAsia="Times New Roman" w:cs="Arial"/>
+          <w:color w:val="000000"/>
+          <w:sz w:val="24"/>
+          <w:szCs w:val="24"/>
+          <w:lang w:eastAsia="en-AU"/>
+        </w:rPr>
+        <w:t>Total Story Points: 80</w:t>
+      </w:r>
+      <w:r>
+        <w:rPr>
+          <w:rFonts w:eastAsia="Times New Roman" w:cs="Arial"/>
+          <w:color w:val="000000"/>
+          <w:sz w:val="24"/>
+          <w:szCs w:val="24"/>
+          <w:lang w:eastAsia="en-AU"/>
+        </w:rPr>
+        <w:br/>
+        <w:t xml:space="preserve">Total Hours: </w:t>
+      </w:r>
+      <w:r>
+        <w:rPr>
+          <w:rFonts w:eastAsia="Times New Roman" w:cs="Arial"/>
+          <w:color w:val="000000"/>
+          <w:sz w:val="24"/>
+          <w:szCs w:val="24"/>
+          <w:lang w:eastAsia="en-AU"/>
+        </w:rPr>
+        <w:t>29.75</w:t>
+      </w:r>
+    </w:p>
+    <w:p>
+      <w:pPr>
+        <w:spacing w:before="240" w:after="120"/>
+        <w:outlineLvl w:val="1"/>
+        <w:rPr>
+          <w:rFonts w:eastAsia="Times New Roman" w:cs="Arial"/>
+          <w:color w:val="000000"/>
+          <w:sz w:val="24"/>
+          <w:szCs w:val="24"/>
+          <w:lang w:eastAsia="en-AU"/>
+        </w:rPr>
+      </w:pPr>
+      <w:r>
+        <w:rPr>
+          <w:rFonts w:eastAsia="Times New Roman" w:cs="Arial"/>
+          <w:color w:val="000000"/>
+          <w:sz w:val="24"/>
+          <w:szCs w:val="24"/>
+          <w:lang w:eastAsia="en-AU"/>
+        </w:rPr>
+        <w:t xml:space="preserve">Current Velocity: </w:t>
+      </w:r>
+      <w:r>
+        <w:rPr>
+          <w:rFonts w:eastAsia="Times New Roman" w:cs="Arial"/>
+          <w:color w:val="000000"/>
+          <w:sz w:val="24"/>
+          <w:szCs w:val="24"/>
+          <w:lang w:eastAsia="en-AU"/>
+        </w:rPr>
+        <w:t>16</w:t>
+      </w:r>
+    </w:p>
+    <w:p>
+      <w:pPr>
+        <w:spacing w:before="240" w:after="120" w:line="240" w:lineRule="auto"/>
+        <w:rPr>
+          <w:rFonts w:ascii="Arial" w:eastAsia="Times New Roman" w:hAnsi="Arial" w:cs="Arial"/>
+          <w:sz w:val="24"/>
+          <w:szCs w:val="24"/>
+          <w:lang w:eastAsia="en-AU"/>
+        </w:rPr>
+      </w:pPr>
+      <w:r>
+        <w:rPr>
+          <w:rFonts w:ascii="Arial" w:eastAsia="Times New Roman" w:hAnsi="Arial" w:cs="Arial"/>
+          <w:b/>
+          <w:bCs/>
+          <w:color w:val="000000"/>
+          <w:sz w:val="24"/>
+          <w:szCs w:val="24"/>
+          <w:lang w:eastAsia="en-AU"/>
+        </w:rPr>
+        <w:t xml:space="preserve">Story ID: </w:t>
+      </w:r>
+      <w:r>
+        <w:rPr>
+          <w:rFonts w:ascii="Arial" w:eastAsia="Times New Roman" w:hAnsi="Arial" w:cs="Arial"/>
+          <w:b/>
+          <w:bCs/>
+          <w:color w:val="000000"/>
+          <w:sz w:val="24"/>
+          <w:szCs w:val="24"/>
+          <w:lang w:eastAsia="en-AU"/>
+        </w:rPr>
+        <w:t>12 Upcoming Inspections</w:t>
+      </w:r>
+    </w:p>
+    <w:tbl>
+      <w:tblPr>
+        <w:tblW w:w="0" w:type="auto"/>
+        <w:tblCellMar>
+          <w:top w:w="15" w:type="dxa"/>
+          <w:left w:w="15" w:type="dxa"/>
+          <w:bottom w:w="15" w:type="dxa"/>
+          <w:right w:w="15" w:type="dxa"/>
+        </w:tblCellMar>
+        <w:tblLook w:val="04A0" w:firstRow="1" w:lastRow="0" w:firstColumn="1" w:lastColumn="0" w:noHBand="0" w:noVBand="1"/>
+      </w:tblPr>
+      <w:tblGrid>
+        <w:gridCol w:w="828"/>
+        <w:gridCol w:w="6293"/>
+        <w:gridCol w:w="1211"/>
+        <w:gridCol w:w="904"/>
+      </w:tblGrid>
+      <w:tr>
+        <w:tc>
+          <w:tcPr>
+            <w:tcW w:w="0" w:type="auto"/>
+            <w:tcBorders>
+              <w:top w:val="single" w:sz="6" w:space="0" w:color="8064A2"/>
+              <w:left w:val="single" w:sz="6" w:space="0" w:color="8064A2"/>
+              <w:bottom w:val="single" w:sz="6" w:space="0" w:color="8064A2"/>
+              <w:right w:val="single" w:sz="2" w:space="0" w:color="000000"/>
+            </w:tcBorders>
+            <w:shd w:val="clear" w:color="auto" w:fill="8064A2"/>
+            <w:tcMar>
+              <w:top w:w="105" w:type="dxa"/>
+              <w:left w:w="105" w:type="dxa"/>
+              <w:bottom w:w="105" w:type="dxa"/>
+              <w:right w:w="105" w:type="dxa"/>
+            </w:tcMar>
+            <w:hideMark/>
+          </w:tcPr>
+          <w:p>
+            <w:pPr>
+              <w:spacing w:after="0" w:line="240" w:lineRule="auto"/>
+              <w:rPr>
+                <w:rFonts w:ascii="Arial" w:eastAsia="Times New Roman" w:hAnsi="Arial" w:cs="Arial"/>
+                <w:sz w:val="24"/>
+                <w:szCs w:val="24"/>
+                <w:lang w:eastAsia="en-AU"/>
+              </w:rPr>
+            </w:pPr>
+            <w:r>
+              <w:rPr>
+                <w:rFonts w:ascii="Arial" w:eastAsia="Times New Roman" w:hAnsi="Arial" w:cs="Arial"/>
+                <w:b/>
+                <w:bCs/>
+                <w:color w:val="000000"/>
+                <w:sz w:val="24"/>
+                <w:szCs w:val="24"/>
+                <w:shd w:val="clear" w:color="auto" w:fill="8064A2"/>
+                <w:lang w:eastAsia="en-AU"/>
+              </w:rPr>
+              <w:t>Task ID</w:t>
+            </w:r>
+          </w:p>
+        </w:tc>
+        <w:tc>
+          <w:tcPr>
+            <w:tcW w:w="0" w:type="auto"/>
+            <w:tcBorders>
+              <w:top w:val="single" w:sz="6" w:space="0" w:color="8064A2"/>
+              <w:left w:val="single" w:sz="2" w:space="0" w:color="000000"/>
+              <w:bottom w:val="single" w:sz="6" w:space="0" w:color="8064A2"/>
+              <w:right w:val="single" w:sz="2" w:space="0" w:color="000000"/>
+            </w:tcBorders>
+            <w:shd w:val="clear" w:color="auto" w:fill="8064A2"/>
+            <w:tcMar>
+              <w:top w:w="105" w:type="dxa"/>
+              <w:left w:w="105" w:type="dxa"/>
+              <w:bottom w:w="105" w:type="dxa"/>
+              <w:right w:w="105" w:type="dxa"/>
+            </w:tcMar>
+            <w:hideMark/>
+          </w:tcPr>
+          <w:p>
+            <w:pPr>
+              <w:spacing w:after="0" w:line="240" w:lineRule="auto"/>
+              <w:rPr>
+                <w:rFonts w:ascii="Arial" w:eastAsia="Times New Roman" w:hAnsi="Arial" w:cs="Arial"/>
+                <w:sz w:val="24"/>
+                <w:szCs w:val="24"/>
+                <w:lang w:eastAsia="en-AU"/>
+              </w:rPr>
+            </w:pPr>
+            <w:r>
+              <w:rPr>
+                <w:rFonts w:ascii="Arial" w:eastAsia="Times New Roman" w:hAnsi="Arial" w:cs="Arial"/>
+                <w:b/>
+                <w:bCs/>
+                <w:color w:val="000000"/>
+                <w:sz w:val="24"/>
+                <w:szCs w:val="24"/>
+                <w:shd w:val="clear" w:color="auto" w:fill="8064A2"/>
+                <w:lang w:eastAsia="en-AU"/>
+              </w:rPr>
+              <w:t>Task Description</w:t>
+            </w:r>
+          </w:p>
+        </w:tc>
+        <w:tc>
+          <w:tcPr>
+            <w:tcW w:w="0" w:type="auto"/>
+            <w:tcBorders>
+              <w:top w:val="single" w:sz="6" w:space="0" w:color="8064A2"/>
+              <w:left w:val="single" w:sz="2" w:space="0" w:color="000000"/>
+              <w:bottom w:val="single" w:sz="6" w:space="0" w:color="8064A2"/>
+              <w:right w:val="single" w:sz="2" w:space="0" w:color="000000"/>
+            </w:tcBorders>
+            <w:shd w:val="clear" w:color="auto" w:fill="8064A2"/>
+            <w:tcMar>
+              <w:top w:w="105" w:type="dxa"/>
+              <w:left w:w="105" w:type="dxa"/>
+              <w:bottom w:w="105" w:type="dxa"/>
+              <w:right w:w="105" w:type="dxa"/>
+            </w:tcMar>
+            <w:hideMark/>
+          </w:tcPr>
+          <w:p>
+            <w:pPr>
+              <w:spacing w:after="0" w:line="240" w:lineRule="auto"/>
+              <w:rPr>
+                <w:rFonts w:ascii="Arial" w:eastAsia="Times New Roman" w:hAnsi="Arial" w:cs="Arial"/>
+                <w:sz w:val="24"/>
+                <w:szCs w:val="24"/>
+                <w:lang w:eastAsia="en-AU"/>
+              </w:rPr>
+            </w:pPr>
+            <w:r>
+              <w:rPr>
+                <w:rFonts w:ascii="Arial" w:eastAsia="Times New Roman" w:hAnsi="Arial" w:cs="Arial"/>
+                <w:b/>
+                <w:bCs/>
+                <w:color w:val="000000"/>
+                <w:sz w:val="24"/>
+                <w:szCs w:val="24"/>
+                <w:shd w:val="clear" w:color="auto" w:fill="8064A2"/>
+                <w:lang w:eastAsia="en-AU"/>
+              </w:rPr>
+              <w:t>Estimate</w:t>
+            </w:r>
+          </w:p>
+        </w:tc>
+        <w:tc>
+          <w:tcPr>
+            <w:tcW w:w="0" w:type="auto"/>
+            <w:tcBorders>
+              <w:top w:val="single" w:sz="6" w:space="0" w:color="8064A2"/>
+              <w:left w:val="single" w:sz="2" w:space="0" w:color="000000"/>
+              <w:bottom w:val="single" w:sz="6" w:space="0" w:color="8064A2"/>
+              <w:right w:val="single" w:sz="6" w:space="0" w:color="8064A2"/>
+            </w:tcBorders>
+            <w:shd w:val="clear" w:color="auto" w:fill="8064A2"/>
+            <w:tcMar>
+              <w:top w:w="105" w:type="dxa"/>
+              <w:left w:w="105" w:type="dxa"/>
+              <w:bottom w:w="105" w:type="dxa"/>
+              <w:right w:w="105" w:type="dxa"/>
+            </w:tcMar>
+            <w:hideMark/>
+          </w:tcPr>
+          <w:p>
+            <w:pPr>
+              <w:spacing w:after="0" w:line="240" w:lineRule="auto"/>
+              <w:rPr>
+                <w:rFonts w:ascii="Arial" w:eastAsia="Times New Roman" w:hAnsi="Arial" w:cs="Arial"/>
+                <w:sz w:val="24"/>
+                <w:szCs w:val="24"/>
+                <w:lang w:eastAsia="en-AU"/>
+              </w:rPr>
+            </w:pPr>
+            <w:r>
+              <w:rPr>
+                <w:rFonts w:ascii="Arial" w:eastAsia="Times New Roman" w:hAnsi="Arial" w:cs="Arial"/>
+                <w:b/>
+                <w:bCs/>
+                <w:color w:val="000000"/>
+                <w:sz w:val="24"/>
+                <w:szCs w:val="24"/>
+                <w:shd w:val="clear" w:color="auto" w:fill="8064A2"/>
+                <w:lang w:eastAsia="en-AU"/>
+              </w:rPr>
+              <w:t>Taken</w:t>
+            </w:r>
+          </w:p>
+        </w:tc>
+      </w:tr>
+      <w:tr>
+        <w:tc>
+          <w:tcPr>
+            <w:tcW w:w="0" w:type="auto"/>
+            <w:tcBorders>
+              <w:top w:val="single" w:sz="6" w:space="0" w:color="8064A2"/>
+              <w:left w:val="single" w:sz="6" w:space="0" w:color="8064A2"/>
+              <w:bottom w:val="single" w:sz="6" w:space="0" w:color="8064A2"/>
+              <w:right w:val="single" w:sz="2" w:space="0" w:color="000000"/>
+            </w:tcBorders>
+            <w:tcMar>
+              <w:top w:w="105" w:type="dxa"/>
+              <w:left w:w="105" w:type="dxa"/>
+              <w:bottom w:w="105" w:type="dxa"/>
+              <w:right w:w="105" w:type="dxa"/>
+            </w:tcMar>
+            <w:hideMark/>
+          </w:tcPr>
+          <w:p>
+            <w:pPr>
+              <w:spacing w:after="0" w:line="240" w:lineRule="auto"/>
+              <w:rPr>
+                <w:rFonts w:ascii="Arial" w:eastAsia="Times New Roman" w:hAnsi="Arial" w:cs="Arial"/>
+                <w:color w:val="000000"/>
+                <w:sz w:val="24"/>
+                <w:szCs w:val="24"/>
+                <w:lang w:eastAsia="en-AU"/>
+              </w:rPr>
+            </w:pPr>
+            <w:r>
+              <w:rPr>
+                <w:rFonts w:ascii="Arial" w:eastAsia="Times New Roman" w:hAnsi="Arial" w:cs="Arial"/>
+                <w:color w:val="000000"/>
+                <w:sz w:val="24"/>
+                <w:szCs w:val="24"/>
+                <w:lang w:eastAsia="en-AU"/>
+              </w:rPr>
+              <w:t>1</w:t>
+            </w:r>
+          </w:p>
+        </w:tc>
+        <w:tc>
+          <w:tcPr>
+            <w:tcW w:w="0" w:type="auto"/>
+            <w:tcBorders>
+              <w:top w:val="single" w:sz="6" w:space="0" w:color="8064A2"/>
+              <w:left w:val="single" w:sz="2" w:space="0" w:color="000000"/>
+              <w:bottom w:val="single" w:sz="6" w:space="0" w:color="8064A2"/>
+              <w:right w:val="single" w:sz="2" w:space="0" w:color="000000"/>
+            </w:tcBorders>
+            <w:tcMar>
+              <w:top w:w="105" w:type="dxa"/>
+              <w:left w:w="105" w:type="dxa"/>
+              <w:bottom w:w="105" w:type="dxa"/>
+              <w:right w:w="105" w:type="dxa"/>
+            </w:tcMar>
+            <w:hideMark/>
+          </w:tcPr>
+          <w:p>
+            <w:pPr>
+              <w:spacing w:after="0" w:line="240" w:lineRule="auto"/>
+              <w:rPr>
+                <w:rFonts w:ascii="Arial" w:eastAsia="Times New Roman" w:hAnsi="Arial" w:cs="Arial"/>
+                <w:color w:val="000000"/>
+                <w:sz w:val="24"/>
+                <w:szCs w:val="24"/>
+                <w:lang w:eastAsia="en-AU"/>
+              </w:rPr>
+            </w:pPr>
+            <w:r>
+              <w:rPr>
+                <w:rFonts w:ascii="Arial" w:eastAsia="Times New Roman" w:hAnsi="Arial" w:cs="Arial"/>
+                <w:color w:val="000000"/>
+                <w:sz w:val="24"/>
+                <w:szCs w:val="24"/>
+                <w:lang w:eastAsia="en-AU"/>
+              </w:rPr>
+              <w:t>Create data base option to link a current tenant to a property</w:t>
+            </w:r>
+          </w:p>
+        </w:tc>
+        <w:tc>
+          <w:tcPr>
+            <w:tcW w:w="0" w:type="auto"/>
+            <w:tcBorders>
+              <w:top w:val="single" w:sz="6" w:space="0" w:color="8064A2"/>
+              <w:left w:val="single" w:sz="2" w:space="0" w:color="000000"/>
+              <w:bottom w:val="single" w:sz="6" w:space="0" w:color="8064A2"/>
+              <w:right w:val="single" w:sz="2" w:space="0" w:color="000000"/>
+            </w:tcBorders>
+            <w:tcMar>
+              <w:top w:w="105" w:type="dxa"/>
+              <w:left w:w="105" w:type="dxa"/>
+              <w:bottom w:w="105" w:type="dxa"/>
+              <w:right w:w="105" w:type="dxa"/>
+            </w:tcMar>
+            <w:hideMark/>
+          </w:tcPr>
+          <w:p>
+            <w:pPr>
+              <w:spacing w:after="0" w:line="240" w:lineRule="auto"/>
+              <w:rPr>
+                <w:rFonts w:ascii="Arial" w:eastAsia="Times New Roman" w:hAnsi="Arial" w:cs="Arial"/>
+                <w:color w:val="000000"/>
+                <w:sz w:val="24"/>
+                <w:szCs w:val="24"/>
+                <w:lang w:eastAsia="en-AU"/>
+              </w:rPr>
+            </w:pPr>
+            <w:r>
+              <w:rPr>
+                <w:rFonts w:ascii="Arial" w:eastAsia="Times New Roman" w:hAnsi="Arial" w:cs="Arial"/>
+                <w:color w:val="000000"/>
+                <w:sz w:val="24"/>
+                <w:szCs w:val="24"/>
+                <w:lang w:eastAsia="en-AU"/>
+              </w:rPr>
+              <w:t>1.5hr</w:t>
+            </w:r>
+          </w:p>
+        </w:tc>
+        <w:tc>
+          <w:tcPr>
+            <w:tcW w:w="0" w:type="auto"/>
+            <w:tcBorders>
+              <w:top w:val="single" w:sz="6" w:space="0" w:color="8064A2"/>
+              <w:left w:val="single" w:sz="2" w:space="0" w:color="000000"/>
+              <w:bottom w:val="single" w:sz="6" w:space="0" w:color="8064A2"/>
+              <w:right w:val="single" w:sz="6" w:space="0" w:color="8064A2"/>
+            </w:tcBorders>
+            <w:tcMar>
+              <w:top w:w="105" w:type="dxa"/>
+              <w:left w:w="105" w:type="dxa"/>
+              <w:bottom w:w="105" w:type="dxa"/>
+              <w:right w:w="105" w:type="dxa"/>
+            </w:tcMar>
+            <w:hideMark/>
+          </w:tcPr>
+          <w:p>
+            <w:pPr>
+              <w:spacing w:after="0" w:line="240" w:lineRule="auto"/>
+              <w:rPr>
+                <w:rFonts w:ascii="Arial" w:eastAsia="Times New Roman" w:hAnsi="Arial" w:cs="Arial"/>
+                <w:color w:val="000000"/>
+                <w:sz w:val="24"/>
+                <w:szCs w:val="24"/>
+                <w:lang w:eastAsia="en-AU"/>
+              </w:rPr>
+            </w:pPr>
+          </w:p>
+        </w:tc>
+      </w:tr>
+      <w:tr>
+        <w:tc>
+          <w:tcPr>
+            <w:tcW w:w="0" w:type="auto"/>
+            <w:tcBorders>
+              <w:top w:val="single" w:sz="6" w:space="0" w:color="8064A2"/>
+              <w:left w:val="single" w:sz="6" w:space="0" w:color="8064A2"/>
+              <w:bottom w:val="single" w:sz="6" w:space="0" w:color="8064A2"/>
+              <w:right w:val="single" w:sz="2" w:space="0" w:color="000000"/>
+            </w:tcBorders>
+            <w:tcMar>
+              <w:top w:w="105" w:type="dxa"/>
+              <w:left w:w="105" w:type="dxa"/>
+              <w:bottom w:w="105" w:type="dxa"/>
+              <w:right w:w="105" w:type="dxa"/>
+            </w:tcMar>
+            <w:hideMark/>
+          </w:tcPr>
+          <w:p>
+            <w:pPr>
+              <w:spacing w:after="0" w:line="240" w:lineRule="auto"/>
+              <w:rPr>
+                <w:rFonts w:ascii="Arial" w:eastAsia="Times New Roman" w:hAnsi="Arial" w:cs="Arial"/>
+                <w:color w:val="000000"/>
+                <w:sz w:val="24"/>
+                <w:szCs w:val="24"/>
+                <w:lang w:eastAsia="en-AU"/>
+              </w:rPr>
+            </w:pPr>
+            <w:r>
+              <w:rPr>
+                <w:rFonts w:ascii="Arial" w:eastAsia="Times New Roman" w:hAnsi="Arial" w:cs="Arial"/>
+                <w:color w:val="000000"/>
+                <w:sz w:val="24"/>
+                <w:szCs w:val="24"/>
+                <w:lang w:eastAsia="en-AU"/>
+              </w:rPr>
+              <w:t>2</w:t>
+            </w:r>
+          </w:p>
+        </w:tc>
+        <w:tc>
+          <w:tcPr>
+            <w:tcW w:w="0" w:type="auto"/>
+            <w:tcBorders>
+              <w:top w:val="single" w:sz="6" w:space="0" w:color="8064A2"/>
+              <w:left w:val="single" w:sz="2" w:space="0" w:color="000000"/>
+              <w:bottom w:val="single" w:sz="6" w:space="0" w:color="8064A2"/>
+              <w:right w:val="single" w:sz="2" w:space="0" w:color="000000"/>
+            </w:tcBorders>
+            <w:tcMar>
+              <w:top w:w="105" w:type="dxa"/>
+              <w:left w:w="105" w:type="dxa"/>
+              <w:bottom w:w="105" w:type="dxa"/>
+              <w:right w:w="105" w:type="dxa"/>
+            </w:tcMar>
+            <w:hideMark/>
+          </w:tcPr>
+          <w:p>
+            <w:pPr>
+              <w:tabs>
+                <w:tab w:val="center" w:pos="3069"/>
+              </w:tabs>
+              <w:spacing w:after="0" w:line="240" w:lineRule="auto"/>
+              <w:rPr>
+                <w:rFonts w:ascii="Arial" w:eastAsia="Times New Roman" w:hAnsi="Arial" w:cs="Arial"/>
+                <w:color w:val="000000"/>
+                <w:sz w:val="24"/>
+                <w:szCs w:val="24"/>
+                <w:lang w:eastAsia="en-AU"/>
+              </w:rPr>
+            </w:pPr>
+            <w:r>
+              <w:rPr>
+                <w:rFonts w:ascii="Arial" w:eastAsia="Times New Roman" w:hAnsi="Arial" w:cs="Arial"/>
+                <w:color w:val="000000"/>
+                <w:sz w:val="24"/>
+                <w:szCs w:val="24"/>
+                <w:lang w:eastAsia="en-AU"/>
+              </w:rPr>
+              <w:t>Display the upcoming inspection times for the current tenants assigned property on the tenant</w:t>
+            </w:r>
+            <w:r>
+              <w:rPr>
+                <w:rFonts w:ascii="Arial" w:eastAsia="Times New Roman" w:hAnsi="Arial" w:cs="Arial"/>
+                <w:color w:val="000000"/>
+                <w:sz w:val="24"/>
+                <w:szCs w:val="24"/>
+                <w:lang w:eastAsia="en-AU"/>
+              </w:rPr>
+              <w:t xml:space="preserve"> profile</w:t>
+            </w:r>
+            <w:r>
+              <w:rPr>
+                <w:rFonts w:ascii="Arial" w:eastAsia="Times New Roman" w:hAnsi="Arial" w:cs="Arial"/>
+                <w:color w:val="000000"/>
+                <w:sz w:val="24"/>
+                <w:szCs w:val="24"/>
+                <w:lang w:eastAsia="en-AU"/>
+              </w:rPr>
+              <w:t xml:space="preserve"> page</w:t>
+            </w:r>
+          </w:p>
+        </w:tc>
+        <w:tc>
+          <w:tcPr>
+            <w:tcW w:w="0" w:type="auto"/>
+            <w:tcBorders>
+              <w:top w:val="single" w:sz="6" w:space="0" w:color="8064A2"/>
+              <w:left w:val="single" w:sz="2" w:space="0" w:color="000000"/>
+              <w:bottom w:val="single" w:sz="6" w:space="0" w:color="8064A2"/>
+              <w:right w:val="single" w:sz="2" w:space="0" w:color="000000"/>
+            </w:tcBorders>
+            <w:tcMar>
+              <w:top w:w="105" w:type="dxa"/>
+              <w:left w:w="105" w:type="dxa"/>
+              <w:bottom w:w="105" w:type="dxa"/>
+              <w:right w:w="105" w:type="dxa"/>
+            </w:tcMar>
+            <w:hideMark/>
+          </w:tcPr>
+          <w:p>
+            <w:pPr>
+              <w:spacing w:after="0" w:line="240" w:lineRule="auto"/>
+              <w:rPr>
+                <w:rFonts w:ascii="Arial" w:eastAsia="Times New Roman" w:hAnsi="Arial" w:cs="Arial"/>
+                <w:color w:val="000000"/>
+                <w:sz w:val="24"/>
+                <w:szCs w:val="24"/>
+                <w:lang w:eastAsia="en-AU"/>
+              </w:rPr>
+            </w:pPr>
+            <w:r>
+              <w:rPr>
+                <w:rFonts w:ascii="Arial" w:eastAsia="Times New Roman" w:hAnsi="Arial" w:cs="Arial"/>
+                <w:color w:val="000000"/>
+                <w:sz w:val="24"/>
+                <w:szCs w:val="24"/>
+                <w:lang w:eastAsia="en-AU"/>
+              </w:rPr>
+              <w:t>3hr</w:t>
+            </w:r>
+          </w:p>
+        </w:tc>
+        <w:tc>
+          <w:tcPr>
+            <w:tcW w:w="0" w:type="auto"/>
+            <w:tcBorders>
+              <w:top w:val="single" w:sz="6" w:space="0" w:color="8064A2"/>
+              <w:left w:val="single" w:sz="2" w:space="0" w:color="000000"/>
+              <w:bottom w:val="single" w:sz="6" w:space="0" w:color="8064A2"/>
+              <w:right w:val="single" w:sz="6" w:space="0" w:color="8064A2"/>
+            </w:tcBorders>
+            <w:tcMar>
+              <w:top w:w="105" w:type="dxa"/>
+              <w:left w:w="105" w:type="dxa"/>
+              <w:bottom w:w="105" w:type="dxa"/>
+              <w:right w:w="105" w:type="dxa"/>
+            </w:tcMar>
+            <w:hideMark/>
+          </w:tcPr>
+          <w:p>
+            <w:pPr>
+              <w:spacing w:after="0" w:line="240" w:lineRule="auto"/>
+              <w:rPr>
+                <w:rFonts w:ascii="Arial" w:eastAsia="Times New Roman" w:hAnsi="Arial" w:cs="Arial"/>
+                <w:color w:val="000000"/>
+                <w:sz w:val="24"/>
+                <w:szCs w:val="24"/>
+                <w:lang w:eastAsia="en-AU"/>
+              </w:rPr>
+            </w:pPr>
+          </w:p>
+        </w:tc>
+      </w:tr>
+      <w:tr>
+        <w:tc>
+          <w:tcPr>
+            <w:tcW w:w="0" w:type="auto"/>
+            <w:tcBorders>
+              <w:top w:val="single" w:sz="6" w:space="0" w:color="8064A2"/>
+              <w:left w:val="single" w:sz="6" w:space="0" w:color="8064A2"/>
+              <w:bottom w:val="single" w:sz="6" w:space="0" w:color="8064A2"/>
+              <w:right w:val="single" w:sz="2" w:space="0" w:color="000000"/>
+            </w:tcBorders>
+            <w:tcMar>
+              <w:top w:w="105" w:type="dxa"/>
+              <w:left w:w="105" w:type="dxa"/>
+              <w:bottom w:w="105" w:type="dxa"/>
+              <w:right w:w="105" w:type="dxa"/>
+            </w:tcMar>
+          </w:tcPr>
+          <w:p>
+            <w:pPr>
+              <w:spacing w:after="0" w:line="240" w:lineRule="auto"/>
+              <w:rPr>
+                <w:rFonts w:ascii="Arial" w:eastAsia="Times New Roman" w:hAnsi="Arial" w:cs="Arial"/>
+                <w:color w:val="000000"/>
+                <w:sz w:val="24"/>
+                <w:szCs w:val="24"/>
+                <w:lang w:eastAsia="en-AU"/>
+              </w:rPr>
+            </w:pPr>
+            <w:r>
+              <w:rPr>
+                <w:rFonts w:ascii="Arial" w:eastAsia="Times New Roman" w:hAnsi="Arial" w:cs="Arial"/>
+                <w:color w:val="000000"/>
+                <w:sz w:val="24"/>
+                <w:szCs w:val="24"/>
+                <w:lang w:eastAsia="en-AU"/>
+              </w:rPr>
+              <w:t>3</w:t>
+            </w:r>
+          </w:p>
+        </w:tc>
+        <w:tc>
+          <w:tcPr>
+            <w:tcW w:w="0" w:type="auto"/>
+            <w:tcBorders>
+              <w:top w:val="single" w:sz="6" w:space="0" w:color="8064A2"/>
+              <w:left w:val="single" w:sz="2" w:space="0" w:color="000000"/>
+              <w:bottom w:val="single" w:sz="6" w:space="0" w:color="8064A2"/>
+              <w:right w:val="single" w:sz="2" w:space="0" w:color="000000"/>
+            </w:tcBorders>
+            <w:tcMar>
+              <w:top w:w="105" w:type="dxa"/>
+              <w:left w:w="105" w:type="dxa"/>
+              <w:bottom w:w="105" w:type="dxa"/>
+              <w:right w:w="105" w:type="dxa"/>
+            </w:tcMar>
+          </w:tcPr>
+          <w:p>
+            <w:pPr>
+              <w:spacing w:after="0" w:line="240" w:lineRule="auto"/>
+              <w:rPr>
+                <w:rFonts w:ascii="Arial" w:eastAsia="Times New Roman" w:hAnsi="Arial" w:cs="Arial"/>
+                <w:color w:val="000000"/>
+                <w:sz w:val="24"/>
+                <w:szCs w:val="24"/>
+                <w:lang w:eastAsia="en-AU"/>
+              </w:rPr>
+            </w:pPr>
+            <w:r>
+              <w:rPr>
+                <w:rFonts w:ascii="Arial" w:eastAsia="Times New Roman" w:hAnsi="Arial" w:cs="Arial"/>
+                <w:color w:val="000000"/>
+                <w:sz w:val="24"/>
+                <w:szCs w:val="24"/>
+                <w:lang w:eastAsia="en-AU"/>
+              </w:rPr>
+              <w:t>Write test case</w:t>
+            </w:r>
+          </w:p>
+        </w:tc>
+        <w:tc>
+          <w:tcPr>
+            <w:tcW w:w="0" w:type="auto"/>
+            <w:tcBorders>
+              <w:top w:val="single" w:sz="6" w:space="0" w:color="8064A2"/>
+              <w:left w:val="single" w:sz="2" w:space="0" w:color="000000"/>
+              <w:bottom w:val="single" w:sz="6" w:space="0" w:color="8064A2"/>
+              <w:right w:val="single" w:sz="2" w:space="0" w:color="000000"/>
+            </w:tcBorders>
+            <w:tcMar>
+              <w:top w:w="105" w:type="dxa"/>
+              <w:left w:w="105" w:type="dxa"/>
+              <w:bottom w:w="105" w:type="dxa"/>
+              <w:right w:w="105" w:type="dxa"/>
+            </w:tcMar>
+          </w:tcPr>
+          <w:p>
+            <w:pPr>
+              <w:spacing w:after="0" w:line="240" w:lineRule="auto"/>
+              <w:rPr>
+                <w:rFonts w:ascii="Arial" w:eastAsia="Times New Roman" w:hAnsi="Arial" w:cs="Arial"/>
+                <w:color w:val="000000"/>
+                <w:sz w:val="24"/>
+                <w:szCs w:val="24"/>
+                <w:lang w:eastAsia="en-AU"/>
+              </w:rPr>
+            </w:pPr>
+            <w:r>
+              <w:rPr>
+                <w:rFonts w:ascii="Arial" w:eastAsia="Times New Roman" w:hAnsi="Arial" w:cs="Arial"/>
+                <w:color w:val="000000"/>
+                <w:sz w:val="24"/>
+                <w:szCs w:val="24"/>
+                <w:lang w:eastAsia="en-AU"/>
+              </w:rPr>
+              <w:t>.5hr</w:t>
+            </w:r>
+          </w:p>
+        </w:tc>
+        <w:tc>
+          <w:tcPr>
+            <w:tcW w:w="0" w:type="auto"/>
+            <w:tcBorders>
+              <w:top w:val="single" w:sz="6" w:space="0" w:color="8064A2"/>
+              <w:left w:val="single" w:sz="2" w:space="0" w:color="000000"/>
+              <w:bottom w:val="single" w:sz="6" w:space="0" w:color="8064A2"/>
+              <w:right w:val="single" w:sz="6" w:space="0" w:color="8064A2"/>
+            </w:tcBorders>
+            <w:tcMar>
+              <w:top w:w="105" w:type="dxa"/>
+              <w:left w:w="105" w:type="dxa"/>
+              <w:bottom w:w="105" w:type="dxa"/>
+              <w:right w:w="105" w:type="dxa"/>
+            </w:tcMar>
+          </w:tcPr>
+          <w:p>
+            <w:pPr>
+              <w:spacing w:after="0" w:line="240" w:lineRule="auto"/>
+              <w:rPr>
+                <w:rFonts w:ascii="Arial" w:eastAsia="Times New Roman" w:hAnsi="Arial" w:cs="Arial"/>
+                <w:color w:val="000000"/>
+                <w:sz w:val="24"/>
+                <w:szCs w:val="24"/>
+                <w:lang w:eastAsia="en-AU"/>
+              </w:rPr>
+            </w:pPr>
+          </w:p>
+        </w:tc>
+      </w:tr>
+      <w:tr>
+        <w:tc>
+          <w:tcPr>
+            <w:tcW w:w="0" w:type="auto"/>
+            <w:tcBorders>
+              <w:top w:val="single" w:sz="6" w:space="0" w:color="8064A2"/>
+              <w:left w:val="single" w:sz="6" w:space="0" w:color="8064A2"/>
+              <w:bottom w:val="single" w:sz="6" w:space="0" w:color="8064A2"/>
+              <w:right w:val="single" w:sz="2" w:space="0" w:color="000000"/>
+            </w:tcBorders>
+            <w:tcMar>
+              <w:top w:w="105" w:type="dxa"/>
+              <w:left w:w="105" w:type="dxa"/>
+              <w:bottom w:w="105" w:type="dxa"/>
+              <w:right w:w="105" w:type="dxa"/>
+            </w:tcMar>
+            <w:hideMark/>
+          </w:tcPr>
+          <w:p>
+            <w:pPr>
+              <w:spacing w:after="0" w:line="240" w:lineRule="auto"/>
+              <w:rPr>
+                <w:rFonts w:ascii="Arial" w:eastAsia="Times New Roman" w:hAnsi="Arial" w:cs="Arial"/>
+                <w:color w:val="000000"/>
+                <w:sz w:val="24"/>
+                <w:szCs w:val="24"/>
+                <w:lang w:eastAsia="en-AU"/>
+              </w:rPr>
+            </w:pPr>
+            <w:r>
+              <w:rPr>
+                <w:rFonts w:ascii="Arial" w:eastAsia="Times New Roman" w:hAnsi="Arial" w:cs="Arial"/>
+                <w:color w:val="000000"/>
+                <w:sz w:val="24"/>
+                <w:szCs w:val="24"/>
+                <w:lang w:eastAsia="en-AU"/>
+              </w:rPr>
+              <w:t>4</w:t>
+            </w:r>
+          </w:p>
+        </w:tc>
+        <w:tc>
+          <w:tcPr>
+            <w:tcW w:w="0" w:type="auto"/>
+            <w:tcBorders>
+              <w:top w:val="single" w:sz="6" w:space="0" w:color="8064A2"/>
+              <w:left w:val="single" w:sz="2" w:space="0" w:color="000000"/>
+              <w:bottom w:val="single" w:sz="6" w:space="0" w:color="8064A2"/>
+              <w:right w:val="single" w:sz="2" w:space="0" w:color="000000"/>
+            </w:tcBorders>
+            <w:tcMar>
+              <w:top w:w="105" w:type="dxa"/>
+              <w:left w:w="105" w:type="dxa"/>
+              <w:bottom w:w="105" w:type="dxa"/>
+              <w:right w:w="105" w:type="dxa"/>
+            </w:tcMar>
+            <w:hideMark/>
+          </w:tcPr>
+          <w:p>
+            <w:pPr>
+              <w:spacing w:after="0" w:line="240" w:lineRule="auto"/>
+              <w:rPr>
+                <w:rFonts w:ascii="Arial" w:eastAsia="Times New Roman" w:hAnsi="Arial" w:cs="Arial"/>
+                <w:color w:val="000000"/>
+                <w:sz w:val="24"/>
+                <w:szCs w:val="24"/>
+                <w:lang w:eastAsia="en-AU"/>
+              </w:rPr>
+            </w:pPr>
+            <w:r>
+              <w:rPr>
+                <w:rFonts w:ascii="Arial" w:eastAsia="Times New Roman" w:hAnsi="Arial" w:cs="Arial"/>
+                <w:color w:val="000000"/>
+                <w:sz w:val="24"/>
+                <w:szCs w:val="24"/>
+                <w:lang w:eastAsia="en-AU"/>
+              </w:rPr>
+              <w:t>Acceptance Test</w:t>
+            </w:r>
+          </w:p>
+        </w:tc>
+        <w:tc>
+          <w:tcPr>
+            <w:tcW w:w="0" w:type="auto"/>
+            <w:tcBorders>
+              <w:top w:val="single" w:sz="6" w:space="0" w:color="8064A2"/>
+              <w:left w:val="single" w:sz="2" w:space="0" w:color="000000"/>
+              <w:bottom w:val="single" w:sz="6" w:space="0" w:color="8064A2"/>
+              <w:right w:val="single" w:sz="2" w:space="0" w:color="000000"/>
+            </w:tcBorders>
+            <w:tcMar>
+              <w:top w:w="105" w:type="dxa"/>
+              <w:left w:w="105" w:type="dxa"/>
+              <w:bottom w:w="105" w:type="dxa"/>
+              <w:right w:w="105" w:type="dxa"/>
+            </w:tcMar>
+            <w:hideMark/>
+          </w:tcPr>
+          <w:p>
+            <w:pPr>
+              <w:spacing w:after="0" w:line="240" w:lineRule="auto"/>
+              <w:rPr>
+                <w:rFonts w:ascii="Arial" w:eastAsia="Times New Roman" w:hAnsi="Arial" w:cs="Arial"/>
+                <w:color w:val="000000"/>
+                <w:sz w:val="24"/>
+                <w:szCs w:val="24"/>
+                <w:lang w:eastAsia="en-AU"/>
+              </w:rPr>
+            </w:pPr>
+            <w:r>
+              <w:rPr>
+                <w:rFonts w:ascii="Arial" w:eastAsia="Times New Roman" w:hAnsi="Arial" w:cs="Arial"/>
+                <w:color w:val="000000"/>
+                <w:sz w:val="24"/>
+                <w:szCs w:val="24"/>
+                <w:lang w:eastAsia="en-AU"/>
+              </w:rPr>
+              <w:t>1hr</w:t>
+            </w:r>
+          </w:p>
+        </w:tc>
+        <w:tc>
+          <w:tcPr>
+            <w:tcW w:w="0" w:type="auto"/>
+            <w:tcBorders>
+              <w:top w:val="single" w:sz="6" w:space="0" w:color="8064A2"/>
+              <w:left w:val="single" w:sz="2" w:space="0" w:color="000000"/>
+              <w:bottom w:val="single" w:sz="6" w:space="0" w:color="8064A2"/>
+              <w:right w:val="single" w:sz="6" w:space="0" w:color="8064A2"/>
+            </w:tcBorders>
+            <w:tcMar>
+              <w:top w:w="105" w:type="dxa"/>
+              <w:left w:w="105" w:type="dxa"/>
+              <w:bottom w:w="105" w:type="dxa"/>
+              <w:right w:w="105" w:type="dxa"/>
+            </w:tcMar>
+            <w:hideMark/>
+          </w:tcPr>
+          <w:p>
+            <w:pPr>
+              <w:spacing w:after="0" w:line="240" w:lineRule="auto"/>
+              <w:rPr>
+                <w:rFonts w:ascii="Arial" w:eastAsia="Times New Roman" w:hAnsi="Arial" w:cs="Arial"/>
+                <w:color w:val="000000"/>
+                <w:sz w:val="24"/>
+                <w:szCs w:val="24"/>
+                <w:lang w:eastAsia="en-AU"/>
+              </w:rPr>
+            </w:pPr>
+          </w:p>
+        </w:tc>
+      </w:tr>
+      <w:tr>
+        <w:tc>
+          <w:tcPr>
+            <w:tcW w:w="0" w:type="auto"/>
+            <w:tcBorders>
+              <w:top w:val="single" w:sz="6" w:space="0" w:color="8064A2"/>
+              <w:left w:val="single" w:sz="6" w:space="0" w:color="8064A2"/>
+              <w:bottom w:val="single" w:sz="6" w:space="0" w:color="8064A2"/>
+              <w:right w:val="single" w:sz="2" w:space="0" w:color="000000"/>
+            </w:tcBorders>
+            <w:tcMar>
+              <w:top w:w="105" w:type="dxa"/>
+              <w:left w:w="105" w:type="dxa"/>
+              <w:bottom w:w="105" w:type="dxa"/>
+              <w:right w:w="105" w:type="dxa"/>
+            </w:tcMar>
+            <w:hideMark/>
+          </w:tcPr>
+          <w:p>
+            <w:pPr>
+              <w:spacing w:after="0" w:line="240" w:lineRule="auto"/>
+              <w:rPr>
+                <w:rFonts w:ascii="Arial" w:eastAsia="Times New Roman" w:hAnsi="Arial" w:cs="Arial"/>
+                <w:color w:val="000000"/>
+                <w:sz w:val="24"/>
+                <w:szCs w:val="24"/>
+                <w:lang w:eastAsia="en-AU"/>
+              </w:rPr>
+            </w:pPr>
+          </w:p>
+        </w:tc>
+        <w:tc>
+          <w:tcPr>
+            <w:tcW w:w="0" w:type="auto"/>
+            <w:tcBorders>
+              <w:top w:val="single" w:sz="6" w:space="0" w:color="8064A2"/>
+              <w:left w:val="single" w:sz="2" w:space="0" w:color="000000"/>
+              <w:bottom w:val="single" w:sz="6" w:space="0" w:color="8064A2"/>
+              <w:right w:val="single" w:sz="2" w:space="0" w:color="000000"/>
+            </w:tcBorders>
+            <w:tcMar>
+              <w:top w:w="105" w:type="dxa"/>
+              <w:left w:w="105" w:type="dxa"/>
+              <w:bottom w:w="105" w:type="dxa"/>
+              <w:right w:w="105" w:type="dxa"/>
+            </w:tcMar>
+            <w:hideMark/>
+          </w:tcPr>
+          <w:p>
+            <w:pPr>
+              <w:spacing w:after="0" w:line="240" w:lineRule="auto"/>
+              <w:rPr>
+                <w:rFonts w:ascii="Arial" w:eastAsia="Times New Roman" w:hAnsi="Arial" w:cs="Arial"/>
+                <w:color w:val="000000"/>
+                <w:sz w:val="24"/>
+                <w:szCs w:val="24"/>
+                <w:lang w:eastAsia="en-AU"/>
+              </w:rPr>
+            </w:pPr>
+            <w:r>
+              <w:rPr>
+                <w:rFonts w:ascii="Arial" w:eastAsia="Times New Roman" w:hAnsi="Arial" w:cs="Arial"/>
+                <w:color w:val="000000"/>
+                <w:sz w:val="24"/>
+                <w:szCs w:val="24"/>
+                <w:lang w:eastAsia="en-AU"/>
+              </w:rPr>
+              <w:t>Story</w:t>
+            </w:r>
+            <w:r>
+              <w:rPr>
+                <w:rFonts w:ascii="Arial" w:eastAsia="Times New Roman" w:hAnsi="Arial" w:cs="Arial"/>
+                <w:color w:val="000000"/>
+                <w:sz w:val="24"/>
+                <w:szCs w:val="24"/>
+                <w:lang w:eastAsia="en-AU"/>
+              </w:rPr>
+              <w:t xml:space="preserve"> </w:t>
+            </w:r>
+            <w:r>
+              <w:rPr>
+                <w:rFonts w:ascii="Arial" w:eastAsia="Times New Roman" w:hAnsi="Arial" w:cs="Arial"/>
+                <w:color w:val="000000"/>
+                <w:sz w:val="24"/>
+                <w:szCs w:val="24"/>
+                <w:lang w:eastAsia="en-AU"/>
+              </w:rPr>
+              <w:t>Points:  </w:t>
+            </w:r>
+            <w:r>
+              <w:rPr>
+                <w:rFonts w:ascii="Arial" w:eastAsia="Times New Roman" w:hAnsi="Arial" w:cs="Arial"/>
+                <w:color w:val="000000"/>
+                <w:sz w:val="24"/>
+                <w:szCs w:val="24"/>
+                <w:lang w:eastAsia="en-AU"/>
+              </w:rPr>
+              <w:t>16</w:t>
+            </w:r>
+            <w:r>
+              <w:rPr>
+                <w:rFonts w:ascii="Arial" w:eastAsia="Times New Roman" w:hAnsi="Arial" w:cs="Arial"/>
+                <w:color w:val="000000"/>
+                <w:sz w:val="24"/>
+                <w:szCs w:val="24"/>
+                <w:lang w:eastAsia="en-AU"/>
+              </w:rPr>
+              <w:t>              </w:t>
+            </w:r>
+            <w:r>
+              <w:rPr>
+                <w:rFonts w:ascii="Arial" w:eastAsia="Times New Roman" w:hAnsi="Arial" w:cs="Arial"/>
+                <w:color w:val="000000"/>
+                <w:sz w:val="24"/>
+                <w:szCs w:val="24"/>
+                <w:lang w:eastAsia="en-AU"/>
+              </w:rPr>
+              <w:t xml:space="preserve">                             Total </w:t>
+            </w:r>
+            <w:r>
+              <w:rPr>
+                <w:rFonts w:ascii="Arial" w:eastAsia="Times New Roman" w:hAnsi="Arial" w:cs="Arial"/>
+                <w:color w:val="000000"/>
+                <w:sz w:val="24"/>
+                <w:szCs w:val="24"/>
+                <w:lang w:eastAsia="en-AU"/>
+              </w:rPr>
+              <w:t>Hours:</w:t>
+            </w:r>
+          </w:p>
+        </w:tc>
+        <w:tc>
+          <w:tcPr>
+            <w:tcW w:w="0" w:type="auto"/>
+            <w:tcBorders>
+              <w:top w:val="single" w:sz="6" w:space="0" w:color="8064A2"/>
+              <w:left w:val="single" w:sz="2" w:space="0" w:color="000000"/>
+              <w:bottom w:val="single" w:sz="6" w:space="0" w:color="8064A2"/>
+              <w:right w:val="single" w:sz="2" w:space="0" w:color="000000"/>
+            </w:tcBorders>
+            <w:tcMar>
+              <w:top w:w="105" w:type="dxa"/>
+              <w:left w:w="105" w:type="dxa"/>
+              <w:bottom w:w="105" w:type="dxa"/>
+              <w:right w:w="105" w:type="dxa"/>
+            </w:tcMar>
+            <w:hideMark/>
+          </w:tcPr>
+          <w:p>
+            <w:pPr>
+              <w:spacing w:after="0" w:line="240" w:lineRule="auto"/>
+              <w:rPr>
+                <w:rFonts w:ascii="Arial" w:eastAsia="Times New Roman" w:hAnsi="Arial" w:cs="Arial"/>
+                <w:color w:val="000000"/>
+                <w:sz w:val="24"/>
+                <w:szCs w:val="24"/>
+                <w:lang w:eastAsia="en-AU"/>
+              </w:rPr>
+            </w:pPr>
+            <w:r>
+              <w:rPr>
+                <w:rFonts w:ascii="Arial" w:eastAsia="Times New Roman" w:hAnsi="Arial" w:cs="Arial"/>
+                <w:color w:val="000000"/>
+                <w:sz w:val="24"/>
+                <w:szCs w:val="24"/>
+                <w:lang w:eastAsia="en-AU"/>
+              </w:rPr>
+              <w:t>6hr</w:t>
+            </w:r>
+          </w:p>
+        </w:tc>
+        <w:tc>
+          <w:tcPr>
+            <w:tcW w:w="0" w:type="auto"/>
+            <w:tcBorders>
+              <w:top w:val="single" w:sz="6" w:space="0" w:color="8064A2"/>
+              <w:left w:val="single" w:sz="2" w:space="0" w:color="000000"/>
+              <w:bottom w:val="single" w:sz="6" w:space="0" w:color="8064A2"/>
+              <w:right w:val="single" w:sz="6" w:space="0" w:color="8064A2"/>
+            </w:tcBorders>
+            <w:tcMar>
+              <w:top w:w="105" w:type="dxa"/>
+              <w:left w:w="105" w:type="dxa"/>
+              <w:bottom w:w="105" w:type="dxa"/>
+              <w:right w:w="105" w:type="dxa"/>
+            </w:tcMar>
+            <w:hideMark/>
+          </w:tcPr>
+          <w:p>
+            <w:pPr>
+              <w:spacing w:after="0" w:line="240" w:lineRule="auto"/>
+              <w:rPr>
+                <w:rFonts w:ascii="Arial" w:eastAsia="Times New Roman" w:hAnsi="Arial" w:cs="Arial"/>
+                <w:color w:val="000000"/>
+                <w:sz w:val="24"/>
+                <w:szCs w:val="24"/>
+                <w:lang w:eastAsia="en-AU"/>
+              </w:rPr>
+            </w:pPr>
+          </w:p>
+        </w:tc>
+      </w:tr>
+    </w:tbl>
+    <w:p>
+      <w:pPr>
+        <w:spacing w:before="240" w:after="120"/>
+        <w:outlineLvl w:val="1"/>
+        <w:rPr>
+          <w:rFonts w:eastAsia="Times New Roman" w:cs="Arial"/>
+          <w:color w:val="000000"/>
+          <w:sz w:val="24"/>
+          <w:szCs w:val="24"/>
+          <w:lang w:eastAsia="en-AU"/>
+        </w:rPr>
+      </w:pPr>
+    </w:p>
+    <w:p>
+      <w:pPr>
+        <w:spacing w:before="240" w:after="120"/>
+        <w:rPr>
+          <w:rFonts w:eastAsia="Times New Roman" w:cs="Arial"/>
+          <w:sz w:val="24"/>
+          <w:szCs w:val="24"/>
+          <w:lang w:eastAsia="en-AU"/>
+        </w:rPr>
+      </w:pPr>
+      <w:r>
+        <w:rPr>
+          <w:rFonts w:eastAsia="Times New Roman" w:cs="Arial"/>
+          <w:b/>
+          <w:bCs/>
+          <w:color w:val="000000"/>
+          <w:sz w:val="24"/>
+          <w:szCs w:val="24"/>
+          <w:lang w:eastAsia="en-AU"/>
+        </w:rPr>
+        <w:t xml:space="preserve">Story ID: </w:t>
+      </w:r>
+      <w:r>
+        <w:rPr>
+          <w:rFonts w:eastAsia="Times New Roman" w:cs="Arial"/>
+          <w:b/>
+          <w:bCs/>
+          <w:color w:val="000000"/>
+          <w:sz w:val="24"/>
+          <w:szCs w:val="24"/>
+          <w:lang w:eastAsia="en-AU"/>
+        </w:rPr>
+        <w:t>23 Staff accounts</w:t>
+      </w:r>
+    </w:p>
+    <w:tbl>
+      <w:tblPr>
+        <w:tblW w:w="0" w:type="auto"/>
+        <w:tblCellMar>
+          <w:top w:w="15" w:type="dxa"/>
+          <w:left w:w="15" w:type="dxa"/>
+          <w:bottom w:w="15" w:type="dxa"/>
+          <w:right w:w="15" w:type="dxa"/>
+        </w:tblCellMar>
+        <w:tblLook w:val="04A0" w:firstRow="1" w:lastRow="0" w:firstColumn="1" w:lastColumn="0" w:noHBand="0" w:noVBand="1"/>
+      </w:tblPr>
+      <w:tblGrid>
+        <w:gridCol w:w="644"/>
+        <w:gridCol w:w="6748"/>
+        <w:gridCol w:w="1052"/>
+        <w:gridCol w:w="792"/>
+      </w:tblGrid>
+      <w:tr>
+        <w:tc>
+          <w:tcPr>
+            <w:tcW w:w="0" w:type="auto"/>
+            <w:tcBorders>
+              <w:top w:val="single" w:sz="6" w:space="0" w:color="8064A2"/>
+              <w:left w:val="single" w:sz="6" w:space="0" w:color="8064A2"/>
+              <w:bottom w:val="single" w:sz="6" w:space="0" w:color="8064A2"/>
+              <w:right w:val="single" w:sz="2" w:space="0" w:color="000000"/>
+            </w:tcBorders>
+            <w:shd w:val="clear" w:color="auto" w:fill="8064A2"/>
+            <w:tcMar>
+              <w:top w:w="105" w:type="dxa"/>
+              <w:left w:w="105" w:type="dxa"/>
+              <w:bottom w:w="105" w:type="dxa"/>
+              <w:right w:w="105" w:type="dxa"/>
+            </w:tcMar>
+            <w:hideMark/>
+          </w:tcPr>
+          <w:p>
+            <w:pPr>
+              <w:rPr>
+                <w:rFonts w:eastAsia="Times New Roman" w:cs="Arial"/>
+                <w:sz w:val="24"/>
+                <w:szCs w:val="24"/>
+                <w:lang w:eastAsia="en-AU"/>
+              </w:rPr>
+            </w:pPr>
+            <w:r>
+              <w:rPr>
+                <w:rFonts w:eastAsia="Times New Roman" w:cs="Arial"/>
+                <w:b/>
+                <w:bCs/>
+                <w:color w:val="000000"/>
+                <w:sz w:val="24"/>
+                <w:szCs w:val="24"/>
+                <w:shd w:val="clear" w:color="auto" w:fill="8064A2"/>
+                <w:lang w:eastAsia="en-AU"/>
+              </w:rPr>
+              <w:t>Task ID</w:t>
+            </w:r>
+          </w:p>
+        </w:tc>
+        <w:tc>
+          <w:tcPr>
+            <w:tcW w:w="0" w:type="auto"/>
+            <w:tcBorders>
+              <w:top w:val="single" w:sz="6" w:space="0" w:color="8064A2"/>
+              <w:left w:val="single" w:sz="2" w:space="0" w:color="000000"/>
+              <w:bottom w:val="single" w:sz="6" w:space="0" w:color="8064A2"/>
+              <w:right w:val="single" w:sz="2" w:space="0" w:color="000000"/>
+            </w:tcBorders>
+            <w:shd w:val="clear" w:color="auto" w:fill="8064A2"/>
+            <w:tcMar>
+              <w:top w:w="105" w:type="dxa"/>
+              <w:left w:w="105" w:type="dxa"/>
+              <w:bottom w:w="105" w:type="dxa"/>
+              <w:right w:w="105" w:type="dxa"/>
+            </w:tcMar>
+            <w:hideMark/>
+          </w:tcPr>
+          <w:p>
+            <w:pPr>
+              <w:rPr>
+                <w:rFonts w:eastAsia="Times New Roman" w:cs="Arial"/>
+                <w:sz w:val="24"/>
+                <w:szCs w:val="24"/>
+                <w:lang w:eastAsia="en-AU"/>
+              </w:rPr>
+            </w:pPr>
+            <w:r>
+              <w:rPr>
+                <w:rFonts w:eastAsia="Times New Roman" w:cs="Arial"/>
+                <w:b/>
+                <w:bCs/>
+                <w:color w:val="000000"/>
+                <w:sz w:val="24"/>
+                <w:szCs w:val="24"/>
+                <w:shd w:val="clear" w:color="auto" w:fill="8064A2"/>
+                <w:lang w:eastAsia="en-AU"/>
+              </w:rPr>
+              <w:t>Task Description</w:t>
+            </w:r>
+          </w:p>
+        </w:tc>
+        <w:tc>
+          <w:tcPr>
+            <w:tcW w:w="0" w:type="auto"/>
+            <w:tcBorders>
+              <w:top w:val="single" w:sz="6" w:space="0" w:color="8064A2"/>
+              <w:left w:val="single" w:sz="2" w:space="0" w:color="000000"/>
+              <w:bottom w:val="single" w:sz="6" w:space="0" w:color="8064A2"/>
+              <w:right w:val="single" w:sz="2" w:space="0" w:color="000000"/>
+            </w:tcBorders>
+            <w:shd w:val="clear" w:color="auto" w:fill="8064A2"/>
+            <w:tcMar>
+              <w:top w:w="105" w:type="dxa"/>
+              <w:left w:w="105" w:type="dxa"/>
+              <w:bottom w:w="105" w:type="dxa"/>
+              <w:right w:w="105" w:type="dxa"/>
+            </w:tcMar>
+            <w:hideMark/>
+          </w:tcPr>
+          <w:p>
+            <w:pPr>
+              <w:rPr>
+                <w:rFonts w:eastAsia="Times New Roman" w:cs="Arial"/>
+                <w:sz w:val="24"/>
+                <w:szCs w:val="24"/>
+                <w:lang w:eastAsia="en-AU"/>
+              </w:rPr>
+            </w:pPr>
+            <w:r>
+              <w:rPr>
+                <w:rFonts w:eastAsia="Times New Roman" w:cs="Arial"/>
+                <w:b/>
+                <w:bCs/>
+                <w:color w:val="000000"/>
+                <w:sz w:val="24"/>
+                <w:szCs w:val="24"/>
+                <w:shd w:val="clear" w:color="auto" w:fill="8064A2"/>
+                <w:lang w:eastAsia="en-AU"/>
+              </w:rPr>
+              <w:t>Estimate</w:t>
+            </w:r>
+          </w:p>
+        </w:tc>
+        <w:tc>
+          <w:tcPr>
+            <w:tcW w:w="0" w:type="auto"/>
+            <w:tcBorders>
+              <w:top w:val="single" w:sz="6" w:space="0" w:color="8064A2"/>
+              <w:left w:val="single" w:sz="2" w:space="0" w:color="000000"/>
+              <w:bottom w:val="single" w:sz="6" w:space="0" w:color="8064A2"/>
+              <w:right w:val="single" w:sz="6" w:space="0" w:color="8064A2"/>
+            </w:tcBorders>
+            <w:shd w:val="clear" w:color="auto" w:fill="8064A2"/>
+            <w:tcMar>
+              <w:top w:w="105" w:type="dxa"/>
+              <w:left w:w="105" w:type="dxa"/>
+              <w:bottom w:w="105" w:type="dxa"/>
+              <w:right w:w="105" w:type="dxa"/>
+            </w:tcMar>
+            <w:hideMark/>
+          </w:tcPr>
+          <w:p>
+            <w:pPr>
+              <w:rPr>
+                <w:rFonts w:eastAsia="Times New Roman" w:cs="Arial"/>
+                <w:sz w:val="24"/>
+                <w:szCs w:val="24"/>
+                <w:lang w:eastAsia="en-AU"/>
+              </w:rPr>
+            </w:pPr>
+            <w:r>
+              <w:rPr>
+                <w:rFonts w:eastAsia="Times New Roman" w:cs="Arial"/>
+                <w:b/>
+                <w:bCs/>
+                <w:color w:val="000000"/>
+                <w:sz w:val="24"/>
+                <w:szCs w:val="24"/>
+                <w:shd w:val="clear" w:color="auto" w:fill="8064A2"/>
+                <w:lang w:eastAsia="en-AU"/>
+              </w:rPr>
+              <w:t>Taken</w:t>
+            </w:r>
+          </w:p>
+        </w:tc>
+      </w:tr>
+      <w:tr>
+        <w:tc>
+          <w:tcPr>
+            <w:tcW w:w="0" w:type="auto"/>
+            <w:tcBorders>
+              <w:top w:val="single" w:sz="6" w:space="0" w:color="8064A2"/>
+              <w:left w:val="single" w:sz="6" w:space="0" w:color="8064A2"/>
+              <w:bottom w:val="single" w:sz="6" w:space="0" w:color="8064A2"/>
+              <w:right w:val="single" w:sz="2" w:space="0" w:color="000000"/>
+            </w:tcBorders>
+            <w:tcMar>
+              <w:top w:w="105" w:type="dxa"/>
+              <w:left w:w="105" w:type="dxa"/>
+              <w:bottom w:w="105" w:type="dxa"/>
+              <w:right w:w="105" w:type="dxa"/>
+            </w:tcMar>
+            <w:hideMark/>
+          </w:tcPr>
+          <w:p>
+            <w:pPr>
+              <w:spacing w:after="0" w:line="240" w:lineRule="auto"/>
+              <w:rPr>
+                <w:rFonts w:ascii="Arial" w:eastAsia="Times New Roman" w:hAnsi="Arial" w:cs="Arial"/>
+                <w:color w:val="000000"/>
+                <w:sz w:val="24"/>
+                <w:szCs w:val="24"/>
+                <w:lang w:eastAsia="en-AU"/>
+              </w:rPr>
+            </w:pPr>
+            <w:r>
+              <w:rPr>
+                <w:rFonts w:ascii="Arial" w:eastAsia="Times New Roman" w:hAnsi="Arial" w:cs="Arial"/>
+                <w:color w:val="000000"/>
+                <w:sz w:val="24"/>
+                <w:szCs w:val="24"/>
+                <w:lang w:eastAsia="en-AU"/>
+              </w:rPr>
+              <w:t>1</w:t>
+            </w:r>
+          </w:p>
+        </w:tc>
+        <w:tc>
+          <w:tcPr>
+            <w:tcW w:w="0" w:type="auto"/>
+            <w:tcBorders>
+              <w:top w:val="single" w:sz="6" w:space="0" w:color="8064A2"/>
+              <w:left w:val="single" w:sz="2" w:space="0" w:color="000000"/>
+              <w:bottom w:val="single" w:sz="6" w:space="0" w:color="8064A2"/>
+              <w:right w:val="single" w:sz="2" w:space="0" w:color="000000"/>
+            </w:tcBorders>
+            <w:tcMar>
+              <w:top w:w="105" w:type="dxa"/>
+              <w:left w:w="105" w:type="dxa"/>
+              <w:bottom w:w="105" w:type="dxa"/>
+              <w:right w:w="105" w:type="dxa"/>
+            </w:tcMar>
+            <w:hideMark/>
+          </w:tcPr>
+          <w:p>
+            <w:pPr>
+              <w:spacing w:after="0" w:line="240" w:lineRule="auto"/>
+              <w:rPr>
+                <w:rFonts w:ascii="Arial" w:eastAsia="Times New Roman" w:hAnsi="Arial" w:cs="Arial"/>
+                <w:color w:val="000000"/>
+                <w:sz w:val="24"/>
+                <w:szCs w:val="24"/>
+                <w:lang w:eastAsia="en-AU"/>
+              </w:rPr>
+            </w:pPr>
+            <w:r>
+              <w:rPr>
+                <w:rFonts w:ascii="Arial" w:eastAsia="Times New Roman" w:hAnsi="Arial" w:cs="Arial"/>
+                <w:color w:val="000000"/>
+                <w:sz w:val="24"/>
+                <w:szCs w:val="24"/>
+                <w:lang w:eastAsia="en-AU"/>
+              </w:rPr>
+              <w:t>Develop functionality so that the owner of the page can create employer accounts.</w:t>
+            </w:r>
+          </w:p>
+        </w:tc>
+        <w:tc>
+          <w:tcPr>
+            <w:tcW w:w="0" w:type="auto"/>
+            <w:tcBorders>
+              <w:top w:val="single" w:sz="6" w:space="0" w:color="8064A2"/>
+              <w:left w:val="single" w:sz="2" w:space="0" w:color="000000"/>
+              <w:bottom w:val="single" w:sz="6" w:space="0" w:color="8064A2"/>
+              <w:right w:val="single" w:sz="2" w:space="0" w:color="000000"/>
+            </w:tcBorders>
+            <w:tcMar>
+              <w:top w:w="105" w:type="dxa"/>
+              <w:left w:w="105" w:type="dxa"/>
+              <w:bottom w:w="105" w:type="dxa"/>
+              <w:right w:w="105" w:type="dxa"/>
+            </w:tcMar>
+            <w:hideMark/>
+          </w:tcPr>
+          <w:p>
+            <w:pPr>
+              <w:spacing w:after="0" w:line="240" w:lineRule="auto"/>
+              <w:rPr>
+                <w:rFonts w:ascii="Arial" w:eastAsia="Times New Roman" w:hAnsi="Arial" w:cs="Arial"/>
+                <w:color w:val="000000"/>
+                <w:sz w:val="24"/>
+                <w:szCs w:val="24"/>
+                <w:lang w:eastAsia="en-AU"/>
+              </w:rPr>
+            </w:pPr>
+            <w:r>
+              <w:rPr>
+                <w:rFonts w:ascii="Arial" w:eastAsia="Times New Roman" w:hAnsi="Arial" w:cs="Arial"/>
+                <w:color w:val="000000"/>
+                <w:sz w:val="24"/>
+                <w:szCs w:val="24"/>
+                <w:lang w:eastAsia="en-AU"/>
+              </w:rPr>
+              <w:t>2hr</w:t>
+            </w:r>
+          </w:p>
+        </w:tc>
+        <w:tc>
+          <w:tcPr>
+            <w:tcW w:w="0" w:type="auto"/>
+            <w:tcBorders>
+              <w:top w:val="single" w:sz="6" w:space="0" w:color="8064A2"/>
+              <w:left w:val="single" w:sz="2" w:space="0" w:color="000000"/>
+              <w:bottom w:val="single" w:sz="6" w:space="0" w:color="8064A2"/>
+              <w:right w:val="single" w:sz="6" w:space="0" w:color="8064A2"/>
+            </w:tcBorders>
+            <w:tcMar>
+              <w:top w:w="105" w:type="dxa"/>
+              <w:left w:w="105" w:type="dxa"/>
+              <w:bottom w:w="105" w:type="dxa"/>
+              <w:right w:w="105" w:type="dxa"/>
+            </w:tcMar>
+            <w:hideMark/>
+          </w:tcPr>
+          <w:p>
+            <w:pPr>
+              <w:rPr>
+                <w:rFonts w:eastAsia="Times New Roman" w:cs="Arial"/>
+                <w:sz w:val="24"/>
+                <w:szCs w:val="24"/>
+                <w:lang w:eastAsia="en-AU"/>
+              </w:rPr>
+            </w:pPr>
+          </w:p>
+        </w:tc>
+      </w:tr>
+      <w:tr>
+        <w:tc>
+          <w:tcPr>
+            <w:tcW w:w="0" w:type="auto"/>
+            <w:tcBorders>
+              <w:top w:val="single" w:sz="6" w:space="0" w:color="8064A2"/>
+              <w:left w:val="single" w:sz="6" w:space="0" w:color="8064A2"/>
+              <w:bottom w:val="single" w:sz="6" w:space="0" w:color="8064A2"/>
+              <w:right w:val="single" w:sz="2" w:space="0" w:color="000000"/>
+            </w:tcBorders>
+            <w:tcMar>
+              <w:top w:w="105" w:type="dxa"/>
+              <w:left w:w="105" w:type="dxa"/>
+              <w:bottom w:w="105" w:type="dxa"/>
+              <w:right w:w="105" w:type="dxa"/>
+            </w:tcMar>
+            <w:hideMark/>
+          </w:tcPr>
+          <w:p>
+            <w:pPr>
+              <w:spacing w:after="0" w:line="240" w:lineRule="auto"/>
+              <w:rPr>
+                <w:rFonts w:ascii="Arial" w:eastAsia="Times New Roman" w:hAnsi="Arial" w:cs="Arial"/>
+                <w:color w:val="000000"/>
+                <w:sz w:val="24"/>
+                <w:szCs w:val="24"/>
+                <w:lang w:eastAsia="en-AU"/>
+              </w:rPr>
+            </w:pPr>
+            <w:r>
+              <w:rPr>
+                <w:rFonts w:ascii="Arial" w:eastAsia="Times New Roman" w:hAnsi="Arial" w:cs="Arial"/>
+                <w:color w:val="000000"/>
+                <w:sz w:val="24"/>
+                <w:szCs w:val="24"/>
+                <w:lang w:eastAsia="en-AU"/>
+              </w:rPr>
+              <w:t>2</w:t>
+            </w:r>
+          </w:p>
+        </w:tc>
+        <w:tc>
+          <w:tcPr>
+            <w:tcW w:w="0" w:type="auto"/>
+            <w:tcBorders>
+              <w:top w:val="single" w:sz="6" w:space="0" w:color="8064A2"/>
+              <w:left w:val="single" w:sz="2" w:space="0" w:color="000000"/>
+              <w:bottom w:val="single" w:sz="6" w:space="0" w:color="8064A2"/>
+              <w:right w:val="single" w:sz="2" w:space="0" w:color="000000"/>
+            </w:tcBorders>
+            <w:tcMar>
+              <w:top w:w="105" w:type="dxa"/>
+              <w:left w:w="105" w:type="dxa"/>
+              <w:bottom w:w="105" w:type="dxa"/>
+              <w:right w:w="105" w:type="dxa"/>
+            </w:tcMar>
+            <w:hideMark/>
+          </w:tcPr>
+          <w:p>
+            <w:pPr>
+              <w:spacing w:after="0" w:line="240" w:lineRule="auto"/>
+              <w:rPr>
+                <w:rFonts w:ascii="Arial" w:eastAsia="Times New Roman" w:hAnsi="Arial" w:cs="Arial"/>
+                <w:color w:val="000000"/>
+                <w:sz w:val="24"/>
+                <w:szCs w:val="24"/>
+                <w:lang w:eastAsia="en-AU"/>
+              </w:rPr>
+            </w:pPr>
+            <w:r>
+              <w:rPr>
+                <w:rFonts w:ascii="Arial" w:eastAsia="Times New Roman" w:hAnsi="Arial" w:cs="Arial"/>
+                <w:color w:val="000000"/>
+                <w:sz w:val="24"/>
+                <w:szCs w:val="24"/>
+                <w:lang w:eastAsia="en-AU"/>
+              </w:rPr>
+              <w:t xml:space="preserve">Give employer accounts access to relevant areas by creating a separate session for employers. </w:t>
+            </w:r>
+          </w:p>
+        </w:tc>
+        <w:tc>
+          <w:tcPr>
+            <w:tcW w:w="0" w:type="auto"/>
+            <w:tcBorders>
+              <w:top w:val="single" w:sz="6" w:space="0" w:color="8064A2"/>
+              <w:left w:val="single" w:sz="2" w:space="0" w:color="000000"/>
+              <w:bottom w:val="single" w:sz="6" w:space="0" w:color="8064A2"/>
+              <w:right w:val="single" w:sz="2" w:space="0" w:color="000000"/>
+            </w:tcBorders>
+            <w:tcMar>
+              <w:top w:w="105" w:type="dxa"/>
+              <w:left w:w="105" w:type="dxa"/>
+              <w:bottom w:w="105" w:type="dxa"/>
+              <w:right w:w="105" w:type="dxa"/>
+            </w:tcMar>
+            <w:hideMark/>
+          </w:tcPr>
+          <w:p>
+            <w:pPr>
+              <w:spacing w:after="0" w:line="240" w:lineRule="auto"/>
+              <w:rPr>
+                <w:rFonts w:ascii="Arial" w:eastAsia="Times New Roman" w:hAnsi="Arial" w:cs="Arial"/>
+                <w:color w:val="000000"/>
+                <w:sz w:val="24"/>
+                <w:szCs w:val="24"/>
+                <w:lang w:eastAsia="en-AU"/>
+              </w:rPr>
+            </w:pPr>
+            <w:r>
+              <w:rPr>
+                <w:rFonts w:ascii="Arial" w:eastAsia="Times New Roman" w:hAnsi="Arial" w:cs="Arial"/>
+                <w:color w:val="000000"/>
+                <w:sz w:val="24"/>
+                <w:szCs w:val="24"/>
+                <w:lang w:eastAsia="en-AU"/>
+              </w:rPr>
+              <w:t>2hr</w:t>
+            </w:r>
+          </w:p>
+        </w:tc>
+        <w:tc>
+          <w:tcPr>
+            <w:tcW w:w="0" w:type="auto"/>
+            <w:tcBorders>
+              <w:top w:val="single" w:sz="6" w:space="0" w:color="8064A2"/>
+              <w:left w:val="single" w:sz="2" w:space="0" w:color="000000"/>
+              <w:bottom w:val="single" w:sz="6" w:space="0" w:color="8064A2"/>
+              <w:right w:val="single" w:sz="6" w:space="0" w:color="8064A2"/>
+            </w:tcBorders>
+            <w:tcMar>
+              <w:top w:w="105" w:type="dxa"/>
+              <w:left w:w="105" w:type="dxa"/>
+              <w:bottom w:w="105" w:type="dxa"/>
+              <w:right w:w="105" w:type="dxa"/>
+            </w:tcMar>
+            <w:hideMark/>
+          </w:tcPr>
+          <w:p>
+            <w:pPr>
+              <w:rPr>
+                <w:rFonts w:eastAsia="Times New Roman" w:cs="Arial"/>
+                <w:sz w:val="24"/>
+                <w:szCs w:val="24"/>
+                <w:lang w:eastAsia="en-AU"/>
+              </w:rPr>
+            </w:pPr>
+          </w:p>
+        </w:tc>
+      </w:tr>
+      <w:tr>
+        <w:tc>
+          <w:tcPr>
+            <w:tcW w:w="0" w:type="auto"/>
+            <w:tcBorders>
+              <w:top w:val="single" w:sz="6" w:space="0" w:color="8064A2"/>
+              <w:left w:val="single" w:sz="6" w:space="0" w:color="8064A2"/>
+              <w:bottom w:val="single" w:sz="6" w:space="0" w:color="8064A2"/>
+              <w:right w:val="single" w:sz="2" w:space="0" w:color="000000"/>
+            </w:tcBorders>
+            <w:tcMar>
+              <w:top w:w="105" w:type="dxa"/>
+              <w:left w:w="105" w:type="dxa"/>
+              <w:bottom w:w="105" w:type="dxa"/>
+              <w:right w:w="105" w:type="dxa"/>
+            </w:tcMar>
+            <w:hideMark/>
+          </w:tcPr>
+          <w:p>
+            <w:pPr>
+              <w:spacing w:after="0" w:line="240" w:lineRule="auto"/>
+              <w:rPr>
+                <w:rFonts w:ascii="Arial" w:eastAsia="Times New Roman" w:hAnsi="Arial" w:cs="Arial"/>
+                <w:color w:val="000000"/>
+                <w:sz w:val="24"/>
+                <w:szCs w:val="24"/>
+                <w:lang w:eastAsia="en-AU"/>
+              </w:rPr>
+            </w:pPr>
+            <w:r>
+              <w:rPr>
+                <w:rFonts w:ascii="Arial" w:eastAsia="Times New Roman" w:hAnsi="Arial" w:cs="Arial"/>
+                <w:color w:val="000000"/>
+                <w:sz w:val="24"/>
+                <w:szCs w:val="24"/>
+                <w:lang w:eastAsia="en-AU"/>
+              </w:rPr>
+              <w:t>3</w:t>
+            </w:r>
+          </w:p>
+        </w:tc>
+        <w:tc>
+          <w:tcPr>
+            <w:tcW w:w="0" w:type="auto"/>
+            <w:tcBorders>
+              <w:top w:val="single" w:sz="6" w:space="0" w:color="8064A2"/>
+              <w:left w:val="single" w:sz="2" w:space="0" w:color="000000"/>
+              <w:bottom w:val="single" w:sz="6" w:space="0" w:color="8064A2"/>
+              <w:right w:val="single" w:sz="2" w:space="0" w:color="000000"/>
+            </w:tcBorders>
+            <w:tcMar>
+              <w:top w:w="105" w:type="dxa"/>
+              <w:left w:w="105" w:type="dxa"/>
+              <w:bottom w:w="105" w:type="dxa"/>
+              <w:right w:w="105" w:type="dxa"/>
+            </w:tcMar>
+            <w:hideMark/>
+          </w:tcPr>
+          <w:p>
+            <w:pPr>
+              <w:spacing w:after="0" w:line="240" w:lineRule="auto"/>
+              <w:rPr>
+                <w:rFonts w:ascii="Arial" w:eastAsia="Times New Roman" w:hAnsi="Arial" w:cs="Arial"/>
+                <w:color w:val="000000"/>
+                <w:sz w:val="24"/>
+                <w:szCs w:val="24"/>
+                <w:lang w:eastAsia="en-AU"/>
+              </w:rPr>
+            </w:pPr>
+            <w:r>
+              <w:rPr>
+                <w:rFonts w:ascii="Arial" w:eastAsia="Times New Roman" w:hAnsi="Arial" w:cs="Arial"/>
+                <w:color w:val="000000"/>
+                <w:sz w:val="24"/>
+                <w:szCs w:val="24"/>
+                <w:lang w:eastAsia="en-AU"/>
+              </w:rPr>
+              <w:t>Develop a profile for employers where they can view their assigned upcoming inspections and other relevant information.</w:t>
+            </w:r>
+          </w:p>
+        </w:tc>
+        <w:tc>
+          <w:tcPr>
+            <w:tcW w:w="0" w:type="auto"/>
+            <w:tcBorders>
+              <w:top w:val="single" w:sz="6" w:space="0" w:color="8064A2"/>
+              <w:left w:val="single" w:sz="2" w:space="0" w:color="000000"/>
+              <w:bottom w:val="single" w:sz="6" w:space="0" w:color="8064A2"/>
+              <w:right w:val="single" w:sz="2" w:space="0" w:color="000000"/>
+            </w:tcBorders>
+            <w:tcMar>
+              <w:top w:w="105" w:type="dxa"/>
+              <w:left w:w="105" w:type="dxa"/>
+              <w:bottom w:w="105" w:type="dxa"/>
+              <w:right w:w="105" w:type="dxa"/>
+            </w:tcMar>
+            <w:hideMark/>
+          </w:tcPr>
+          <w:p>
+            <w:pPr>
+              <w:spacing w:after="0" w:line="240" w:lineRule="auto"/>
+              <w:rPr>
+                <w:rFonts w:ascii="Arial" w:eastAsia="Times New Roman" w:hAnsi="Arial" w:cs="Arial"/>
+                <w:color w:val="000000"/>
+                <w:sz w:val="24"/>
+                <w:szCs w:val="24"/>
+                <w:lang w:eastAsia="en-AU"/>
+              </w:rPr>
+            </w:pPr>
+            <w:r>
+              <w:rPr>
+                <w:rFonts w:ascii="Arial" w:eastAsia="Times New Roman" w:hAnsi="Arial" w:cs="Arial"/>
+                <w:color w:val="000000"/>
+                <w:sz w:val="24"/>
+                <w:szCs w:val="24"/>
+                <w:lang w:eastAsia="en-AU"/>
+              </w:rPr>
+              <w:t>1.5hr</w:t>
+            </w:r>
+          </w:p>
+        </w:tc>
+        <w:tc>
+          <w:tcPr>
+            <w:tcW w:w="0" w:type="auto"/>
+            <w:tcBorders>
+              <w:top w:val="single" w:sz="6" w:space="0" w:color="8064A2"/>
+              <w:left w:val="single" w:sz="2" w:space="0" w:color="000000"/>
+              <w:bottom w:val="single" w:sz="6" w:space="0" w:color="8064A2"/>
+              <w:right w:val="single" w:sz="6" w:space="0" w:color="8064A2"/>
+            </w:tcBorders>
+            <w:tcMar>
+              <w:top w:w="105" w:type="dxa"/>
+              <w:left w:w="105" w:type="dxa"/>
+              <w:bottom w:w="105" w:type="dxa"/>
+              <w:right w:w="105" w:type="dxa"/>
+            </w:tcMar>
+            <w:hideMark/>
+          </w:tcPr>
+          <w:p>
+            <w:pPr>
+              <w:rPr>
+                <w:rFonts w:eastAsia="Times New Roman" w:cs="Arial"/>
+                <w:sz w:val="24"/>
+                <w:szCs w:val="24"/>
+                <w:lang w:eastAsia="en-AU"/>
+              </w:rPr>
+            </w:pPr>
+          </w:p>
+        </w:tc>
+      </w:tr>
+      <w:tr>
+        <w:tc>
+          <w:tcPr>
+            <w:tcW w:w="0" w:type="auto"/>
+            <w:tcBorders>
+              <w:top w:val="single" w:sz="6" w:space="0" w:color="8064A2"/>
+              <w:left w:val="single" w:sz="6" w:space="0" w:color="8064A2"/>
+              <w:bottom w:val="single" w:sz="6" w:space="0" w:color="8064A2"/>
+              <w:right w:val="single" w:sz="2" w:space="0" w:color="000000"/>
+            </w:tcBorders>
+            <w:tcMar>
+              <w:top w:w="105" w:type="dxa"/>
+              <w:left w:w="105" w:type="dxa"/>
+              <w:bottom w:w="105" w:type="dxa"/>
+              <w:right w:w="105" w:type="dxa"/>
+            </w:tcMar>
+          </w:tcPr>
+          <w:p>
+            <w:pPr>
+              <w:spacing w:after="0" w:line="240" w:lineRule="auto"/>
+              <w:rPr>
+                <w:rFonts w:ascii="Arial" w:eastAsia="Times New Roman" w:hAnsi="Arial" w:cs="Arial"/>
+                <w:color w:val="000000"/>
+                <w:sz w:val="24"/>
+                <w:szCs w:val="24"/>
+                <w:lang w:eastAsia="en-AU"/>
+              </w:rPr>
+            </w:pPr>
+            <w:r>
+              <w:rPr>
+                <w:rFonts w:ascii="Arial" w:eastAsia="Times New Roman" w:hAnsi="Arial" w:cs="Arial"/>
+                <w:color w:val="000000"/>
+                <w:sz w:val="24"/>
+                <w:szCs w:val="24"/>
+                <w:lang w:eastAsia="en-AU"/>
+              </w:rPr>
+              <w:lastRenderedPageBreak/>
+              <w:t>4</w:t>
+            </w:r>
+          </w:p>
+        </w:tc>
+        <w:tc>
+          <w:tcPr>
+            <w:tcW w:w="0" w:type="auto"/>
+            <w:tcBorders>
+              <w:top w:val="single" w:sz="6" w:space="0" w:color="8064A2"/>
+              <w:left w:val="single" w:sz="2" w:space="0" w:color="000000"/>
+              <w:bottom w:val="single" w:sz="6" w:space="0" w:color="8064A2"/>
+              <w:right w:val="single" w:sz="2" w:space="0" w:color="000000"/>
+            </w:tcBorders>
+            <w:tcMar>
+              <w:top w:w="105" w:type="dxa"/>
+              <w:left w:w="105" w:type="dxa"/>
+              <w:bottom w:w="105" w:type="dxa"/>
+              <w:right w:w="105" w:type="dxa"/>
+            </w:tcMar>
+          </w:tcPr>
+          <w:p>
+            <w:pPr>
+              <w:spacing w:after="0" w:line="240" w:lineRule="auto"/>
+              <w:rPr>
+                <w:rFonts w:ascii="Arial" w:eastAsia="Times New Roman" w:hAnsi="Arial" w:cs="Arial"/>
+                <w:color w:val="000000"/>
+                <w:sz w:val="24"/>
+                <w:szCs w:val="24"/>
+                <w:lang w:eastAsia="en-AU"/>
+              </w:rPr>
+            </w:pPr>
+            <w:r>
+              <w:rPr>
+                <w:rFonts w:ascii="Arial" w:eastAsia="Times New Roman" w:hAnsi="Arial" w:cs="Arial"/>
+                <w:color w:val="000000"/>
+                <w:sz w:val="24"/>
+                <w:szCs w:val="24"/>
+                <w:lang w:eastAsia="en-AU"/>
+              </w:rPr>
+              <w:t>Write test cases</w:t>
+            </w:r>
+          </w:p>
+        </w:tc>
+        <w:tc>
+          <w:tcPr>
+            <w:tcW w:w="0" w:type="auto"/>
+            <w:tcBorders>
+              <w:top w:val="single" w:sz="6" w:space="0" w:color="8064A2"/>
+              <w:left w:val="single" w:sz="2" w:space="0" w:color="000000"/>
+              <w:bottom w:val="single" w:sz="6" w:space="0" w:color="8064A2"/>
+              <w:right w:val="single" w:sz="2" w:space="0" w:color="000000"/>
+            </w:tcBorders>
+            <w:tcMar>
+              <w:top w:w="105" w:type="dxa"/>
+              <w:left w:w="105" w:type="dxa"/>
+              <w:bottom w:w="105" w:type="dxa"/>
+              <w:right w:w="105" w:type="dxa"/>
+            </w:tcMar>
+          </w:tcPr>
+          <w:p>
+            <w:pPr>
+              <w:spacing w:after="0" w:line="240" w:lineRule="auto"/>
+              <w:rPr>
+                <w:rFonts w:ascii="Arial" w:eastAsia="Times New Roman" w:hAnsi="Arial" w:cs="Arial"/>
+                <w:color w:val="000000"/>
+                <w:sz w:val="24"/>
+                <w:szCs w:val="24"/>
+                <w:lang w:eastAsia="en-AU"/>
+              </w:rPr>
+            </w:pPr>
+            <w:r>
+              <w:rPr>
+                <w:rFonts w:ascii="Arial" w:eastAsia="Times New Roman" w:hAnsi="Arial" w:cs="Arial"/>
+                <w:color w:val="000000"/>
+                <w:sz w:val="24"/>
+                <w:szCs w:val="24"/>
+                <w:lang w:eastAsia="en-AU"/>
+              </w:rPr>
+              <w:t>.5hr</w:t>
+            </w:r>
+          </w:p>
+        </w:tc>
+        <w:tc>
+          <w:tcPr>
+            <w:tcW w:w="0" w:type="auto"/>
+            <w:tcBorders>
+              <w:top w:val="single" w:sz="6" w:space="0" w:color="8064A2"/>
+              <w:left w:val="single" w:sz="2" w:space="0" w:color="000000"/>
+              <w:bottom w:val="single" w:sz="6" w:space="0" w:color="8064A2"/>
+              <w:right w:val="single" w:sz="6" w:space="0" w:color="8064A2"/>
+            </w:tcBorders>
+            <w:tcMar>
+              <w:top w:w="105" w:type="dxa"/>
+              <w:left w:w="105" w:type="dxa"/>
+              <w:bottom w:w="105" w:type="dxa"/>
+              <w:right w:w="105" w:type="dxa"/>
+            </w:tcMar>
+          </w:tcPr>
+          <w:p>
+            <w:pPr>
+              <w:rPr>
+                <w:rFonts w:eastAsia="Times New Roman" w:cs="Arial"/>
+                <w:sz w:val="24"/>
+                <w:szCs w:val="24"/>
+                <w:lang w:eastAsia="en-AU"/>
+              </w:rPr>
+            </w:pPr>
+          </w:p>
+        </w:tc>
+      </w:tr>
+      <w:tr>
+        <w:tc>
+          <w:tcPr>
+            <w:tcW w:w="0" w:type="auto"/>
+            <w:tcBorders>
+              <w:top w:val="single" w:sz="6" w:space="0" w:color="8064A2"/>
+              <w:left w:val="single" w:sz="6" w:space="0" w:color="8064A2"/>
+              <w:bottom w:val="single" w:sz="6" w:space="0" w:color="8064A2"/>
+              <w:right w:val="single" w:sz="2" w:space="0" w:color="000000"/>
+            </w:tcBorders>
+            <w:tcMar>
+              <w:top w:w="105" w:type="dxa"/>
+              <w:left w:w="105" w:type="dxa"/>
+              <w:bottom w:w="105" w:type="dxa"/>
+              <w:right w:w="105" w:type="dxa"/>
+            </w:tcMar>
+          </w:tcPr>
+          <w:p>
+            <w:pPr>
+              <w:spacing w:after="0" w:line="240" w:lineRule="auto"/>
+              <w:rPr>
+                <w:rFonts w:ascii="Arial" w:eastAsia="Times New Roman" w:hAnsi="Arial" w:cs="Arial"/>
+                <w:color w:val="000000"/>
+                <w:sz w:val="24"/>
+                <w:szCs w:val="24"/>
+                <w:lang w:eastAsia="en-AU"/>
+              </w:rPr>
+            </w:pPr>
+            <w:r>
+              <w:rPr>
+                <w:rFonts w:ascii="Arial" w:eastAsia="Times New Roman" w:hAnsi="Arial" w:cs="Arial"/>
+                <w:color w:val="000000"/>
+                <w:sz w:val="24"/>
+                <w:szCs w:val="24"/>
+                <w:lang w:eastAsia="en-AU"/>
+              </w:rPr>
+              <w:t>5</w:t>
+            </w:r>
+          </w:p>
+        </w:tc>
+        <w:tc>
+          <w:tcPr>
+            <w:tcW w:w="0" w:type="auto"/>
+            <w:tcBorders>
+              <w:top w:val="single" w:sz="6" w:space="0" w:color="8064A2"/>
+              <w:left w:val="single" w:sz="2" w:space="0" w:color="000000"/>
+              <w:bottom w:val="single" w:sz="6" w:space="0" w:color="8064A2"/>
+              <w:right w:val="single" w:sz="2" w:space="0" w:color="000000"/>
+            </w:tcBorders>
+            <w:tcMar>
+              <w:top w:w="105" w:type="dxa"/>
+              <w:left w:w="105" w:type="dxa"/>
+              <w:bottom w:w="105" w:type="dxa"/>
+              <w:right w:w="105" w:type="dxa"/>
+            </w:tcMar>
+          </w:tcPr>
+          <w:p>
+            <w:pPr>
+              <w:spacing w:after="0" w:line="240" w:lineRule="auto"/>
+              <w:rPr>
+                <w:rFonts w:ascii="Arial" w:eastAsia="Times New Roman" w:hAnsi="Arial" w:cs="Arial"/>
+                <w:color w:val="000000"/>
+                <w:sz w:val="24"/>
+                <w:szCs w:val="24"/>
+                <w:lang w:eastAsia="en-AU"/>
+              </w:rPr>
+            </w:pPr>
+            <w:r>
+              <w:rPr>
+                <w:rFonts w:ascii="Arial" w:eastAsia="Times New Roman" w:hAnsi="Arial" w:cs="Arial"/>
+                <w:color w:val="000000"/>
+                <w:sz w:val="24"/>
+                <w:szCs w:val="24"/>
+                <w:lang w:eastAsia="en-AU"/>
+              </w:rPr>
+              <w:t>Verify story is complete (acceptance test)</w:t>
+            </w:r>
+          </w:p>
+        </w:tc>
+        <w:tc>
+          <w:tcPr>
+            <w:tcW w:w="0" w:type="auto"/>
+            <w:tcBorders>
+              <w:top w:val="single" w:sz="6" w:space="0" w:color="8064A2"/>
+              <w:left w:val="single" w:sz="2" w:space="0" w:color="000000"/>
+              <w:bottom w:val="single" w:sz="6" w:space="0" w:color="8064A2"/>
+              <w:right w:val="single" w:sz="2" w:space="0" w:color="000000"/>
+            </w:tcBorders>
+            <w:tcMar>
+              <w:top w:w="105" w:type="dxa"/>
+              <w:left w:w="105" w:type="dxa"/>
+              <w:bottom w:w="105" w:type="dxa"/>
+              <w:right w:w="105" w:type="dxa"/>
+            </w:tcMar>
+          </w:tcPr>
+          <w:p>
+            <w:pPr>
+              <w:spacing w:after="0" w:line="240" w:lineRule="auto"/>
+              <w:rPr>
+                <w:rFonts w:ascii="Arial" w:eastAsia="Times New Roman" w:hAnsi="Arial" w:cs="Arial"/>
+                <w:color w:val="000000"/>
+                <w:sz w:val="24"/>
+                <w:szCs w:val="24"/>
+                <w:lang w:eastAsia="en-AU"/>
+              </w:rPr>
+            </w:pPr>
+            <w:r>
+              <w:rPr>
+                <w:rFonts w:ascii="Arial" w:eastAsia="Times New Roman" w:hAnsi="Arial" w:cs="Arial"/>
+                <w:color w:val="000000"/>
+                <w:sz w:val="24"/>
+                <w:szCs w:val="24"/>
+                <w:lang w:eastAsia="en-AU"/>
+              </w:rPr>
+              <w:t>1hr</w:t>
+            </w:r>
+          </w:p>
+        </w:tc>
+        <w:tc>
+          <w:tcPr>
+            <w:tcW w:w="0" w:type="auto"/>
+            <w:tcBorders>
+              <w:top w:val="single" w:sz="6" w:space="0" w:color="8064A2"/>
+              <w:left w:val="single" w:sz="2" w:space="0" w:color="000000"/>
+              <w:bottom w:val="single" w:sz="6" w:space="0" w:color="8064A2"/>
+              <w:right w:val="single" w:sz="6" w:space="0" w:color="8064A2"/>
+            </w:tcBorders>
+            <w:tcMar>
+              <w:top w:w="105" w:type="dxa"/>
+              <w:left w:w="105" w:type="dxa"/>
+              <w:bottom w:w="105" w:type="dxa"/>
+              <w:right w:w="105" w:type="dxa"/>
+            </w:tcMar>
+          </w:tcPr>
+          <w:p>
+            <w:pPr>
+              <w:rPr>
+                <w:rFonts w:eastAsia="Times New Roman" w:cs="Arial"/>
+                <w:sz w:val="24"/>
+                <w:szCs w:val="24"/>
+                <w:lang w:eastAsia="en-AU"/>
+              </w:rPr>
+            </w:pPr>
+          </w:p>
+        </w:tc>
+      </w:tr>
+      <w:tr>
+        <w:tc>
+          <w:tcPr>
+            <w:tcW w:w="0" w:type="auto"/>
+            <w:tcBorders>
+              <w:top w:val="single" w:sz="6" w:space="0" w:color="8064A2"/>
+              <w:left w:val="single" w:sz="6" w:space="0" w:color="8064A2"/>
+              <w:bottom w:val="single" w:sz="6" w:space="0" w:color="8064A2"/>
+              <w:right w:val="single" w:sz="2" w:space="0" w:color="000000"/>
+            </w:tcBorders>
+            <w:tcMar>
+              <w:top w:w="105" w:type="dxa"/>
+              <w:left w:w="105" w:type="dxa"/>
+              <w:bottom w:w="105" w:type="dxa"/>
+              <w:right w:w="105" w:type="dxa"/>
+            </w:tcMar>
+            <w:hideMark/>
+          </w:tcPr>
+          <w:p>
+            <w:pPr>
+              <w:spacing w:after="0" w:line="240" w:lineRule="auto"/>
+              <w:rPr>
+                <w:rFonts w:ascii="Arial" w:eastAsia="Times New Roman" w:hAnsi="Arial" w:cs="Arial"/>
+                <w:color w:val="000000"/>
+                <w:sz w:val="24"/>
+                <w:szCs w:val="24"/>
+                <w:lang w:eastAsia="en-AU"/>
+              </w:rPr>
+            </w:pPr>
+          </w:p>
+        </w:tc>
+        <w:tc>
+          <w:tcPr>
+            <w:tcW w:w="0" w:type="auto"/>
+            <w:tcBorders>
+              <w:top w:val="single" w:sz="6" w:space="0" w:color="8064A2"/>
+              <w:left w:val="single" w:sz="2" w:space="0" w:color="000000"/>
+              <w:bottom w:val="single" w:sz="6" w:space="0" w:color="8064A2"/>
+              <w:right w:val="single" w:sz="2" w:space="0" w:color="000000"/>
+            </w:tcBorders>
+            <w:tcMar>
+              <w:top w:w="105" w:type="dxa"/>
+              <w:left w:w="105" w:type="dxa"/>
+              <w:bottom w:w="105" w:type="dxa"/>
+              <w:right w:w="105" w:type="dxa"/>
+            </w:tcMar>
+            <w:hideMark/>
+          </w:tcPr>
+          <w:p>
+            <w:pPr>
+              <w:spacing w:after="0" w:line="240" w:lineRule="auto"/>
+              <w:rPr>
+                <w:rFonts w:ascii="Arial" w:eastAsia="Times New Roman" w:hAnsi="Arial" w:cs="Arial"/>
+                <w:color w:val="000000"/>
+                <w:sz w:val="24"/>
+                <w:szCs w:val="24"/>
+                <w:lang w:eastAsia="en-AU"/>
+              </w:rPr>
+            </w:pPr>
+            <w:r>
+              <w:rPr>
+                <w:rFonts w:ascii="Arial" w:eastAsia="Times New Roman" w:hAnsi="Arial" w:cs="Arial"/>
+                <w:color w:val="000000"/>
+                <w:sz w:val="24"/>
+                <w:szCs w:val="24"/>
+                <w:lang w:eastAsia="en-AU"/>
+              </w:rPr>
+              <w:t>Story Points: 16                                                 Total Hours:                                                                                           </w:t>
+            </w:r>
+            <w:r>
+              <w:rPr>
+                <w:rFonts w:ascii="Arial" w:eastAsia="Times New Roman" w:hAnsi="Arial" w:cs="Arial"/>
+                <w:color w:val="000000"/>
+                <w:sz w:val="24"/>
+                <w:szCs w:val="24"/>
+                <w:lang w:eastAsia="en-AU"/>
+              </w:rPr>
+              <w:tab/>
+            </w:r>
+          </w:p>
+        </w:tc>
+        <w:tc>
+          <w:tcPr>
+            <w:tcW w:w="0" w:type="auto"/>
+            <w:tcBorders>
+              <w:top w:val="single" w:sz="6" w:space="0" w:color="8064A2"/>
+              <w:left w:val="single" w:sz="2" w:space="0" w:color="000000"/>
+              <w:bottom w:val="single" w:sz="6" w:space="0" w:color="8064A2"/>
+              <w:right w:val="single" w:sz="2" w:space="0" w:color="000000"/>
+            </w:tcBorders>
+            <w:tcMar>
+              <w:top w:w="105" w:type="dxa"/>
+              <w:left w:w="105" w:type="dxa"/>
+              <w:bottom w:w="105" w:type="dxa"/>
+              <w:right w:w="105" w:type="dxa"/>
+            </w:tcMar>
+            <w:hideMark/>
+          </w:tcPr>
+          <w:p>
+            <w:pPr>
+              <w:spacing w:after="0" w:line="240" w:lineRule="auto"/>
+              <w:rPr>
+                <w:rFonts w:ascii="Arial" w:eastAsia="Times New Roman" w:hAnsi="Arial" w:cs="Arial"/>
+                <w:color w:val="000000"/>
+                <w:sz w:val="24"/>
+                <w:szCs w:val="24"/>
+                <w:lang w:eastAsia="en-AU"/>
+              </w:rPr>
+            </w:pPr>
+            <w:r>
+              <w:rPr>
+                <w:rFonts w:ascii="Arial" w:eastAsia="Times New Roman" w:hAnsi="Arial" w:cs="Arial"/>
+                <w:color w:val="000000"/>
+                <w:sz w:val="24"/>
+                <w:szCs w:val="24"/>
+                <w:lang w:eastAsia="en-AU"/>
+              </w:rPr>
+              <w:t>7hr</w:t>
+            </w:r>
+          </w:p>
+        </w:tc>
+        <w:tc>
+          <w:tcPr>
+            <w:tcW w:w="0" w:type="auto"/>
+            <w:tcBorders>
+              <w:top w:val="single" w:sz="6" w:space="0" w:color="8064A2"/>
+              <w:left w:val="single" w:sz="2" w:space="0" w:color="000000"/>
+              <w:bottom w:val="single" w:sz="6" w:space="0" w:color="8064A2"/>
+              <w:right w:val="single" w:sz="6" w:space="0" w:color="8064A2"/>
+            </w:tcBorders>
+            <w:tcMar>
+              <w:top w:w="105" w:type="dxa"/>
+              <w:left w:w="105" w:type="dxa"/>
+              <w:bottom w:w="105" w:type="dxa"/>
+              <w:right w:w="105" w:type="dxa"/>
+            </w:tcMar>
+            <w:hideMark/>
+          </w:tcPr>
+          <w:p>
+            <w:pPr>
+              <w:rPr>
+                <w:rFonts w:eastAsia="Times New Roman" w:cs="Arial"/>
+                <w:sz w:val="24"/>
+                <w:szCs w:val="24"/>
+                <w:lang w:eastAsia="en-AU"/>
+              </w:rPr>
+            </w:pPr>
+          </w:p>
+        </w:tc>
+      </w:tr>
+    </w:tbl>
+    <w:p>
+      <w:pPr>
+        <w:rPr>
+          <w:rFonts w:cs="Arial"/>
+          <w:sz w:val="24"/>
+          <w:szCs w:val="24"/>
+        </w:rPr>
+      </w:pPr>
+    </w:p>
+    <w:p>
+      <w:pPr>
+        <w:spacing w:before="240" w:after="120"/>
+        <w:rPr>
+          <w:rFonts w:eastAsia="Times New Roman" w:cs="Arial"/>
+          <w:sz w:val="24"/>
+          <w:szCs w:val="24"/>
+          <w:lang w:eastAsia="en-AU"/>
+        </w:rPr>
+      </w:pPr>
+      <w:r>
+        <w:rPr>
+          <w:rFonts w:eastAsia="Times New Roman" w:cs="Arial"/>
+          <w:b/>
+          <w:bCs/>
+          <w:color w:val="000000"/>
+          <w:sz w:val="24"/>
+          <w:szCs w:val="24"/>
+          <w:lang w:eastAsia="en-AU"/>
+        </w:rPr>
+        <w:t xml:space="preserve">Story ID: </w:t>
+      </w:r>
+      <w:r>
+        <w:rPr>
+          <w:rFonts w:eastAsia="Times New Roman" w:cs="Arial"/>
+          <w:b/>
+          <w:bCs/>
+          <w:color w:val="000000"/>
+          <w:sz w:val="24"/>
+          <w:szCs w:val="24"/>
+          <w:lang w:eastAsia="en-AU"/>
+        </w:rPr>
+        <w:t>03 Admin Page</w:t>
+      </w:r>
+    </w:p>
+    <w:tbl>
+      <w:tblPr>
+        <w:tblW w:w="0" w:type="auto"/>
+        <w:tblCellMar>
+          <w:top w:w="15" w:type="dxa"/>
+          <w:left w:w="15" w:type="dxa"/>
+          <w:bottom w:w="15" w:type="dxa"/>
+          <w:right w:w="15" w:type="dxa"/>
+        </w:tblCellMar>
+        <w:tblLook w:val="04A0" w:firstRow="1" w:lastRow="0" w:firstColumn="1" w:lastColumn="0" w:noHBand="0" w:noVBand="1"/>
+      </w:tblPr>
+      <w:tblGrid>
+        <w:gridCol w:w="644"/>
+        <w:gridCol w:w="6748"/>
+        <w:gridCol w:w="1052"/>
+        <w:gridCol w:w="792"/>
+      </w:tblGrid>
+      <w:tr>
+        <w:tc>
+          <w:tcPr>
+            <w:tcW w:w="0" w:type="auto"/>
+            <w:tcBorders>
+              <w:top w:val="single" w:sz="6" w:space="0" w:color="8064A2"/>
+              <w:left w:val="single" w:sz="6" w:space="0" w:color="8064A2"/>
+              <w:bottom w:val="single" w:sz="6" w:space="0" w:color="8064A2"/>
+              <w:right w:val="single" w:sz="2" w:space="0" w:color="000000"/>
+            </w:tcBorders>
+            <w:shd w:val="clear" w:color="auto" w:fill="8064A2"/>
+            <w:tcMar>
+              <w:top w:w="105" w:type="dxa"/>
+              <w:left w:w="105" w:type="dxa"/>
+              <w:bottom w:w="105" w:type="dxa"/>
+              <w:right w:w="105" w:type="dxa"/>
+            </w:tcMar>
+            <w:hideMark/>
+          </w:tcPr>
+          <w:p>
+            <w:pPr>
+              <w:rPr>
+                <w:rFonts w:eastAsia="Times New Roman" w:cs="Arial"/>
+                <w:sz w:val="24"/>
+                <w:szCs w:val="24"/>
+                <w:lang w:eastAsia="en-AU"/>
+              </w:rPr>
+            </w:pPr>
+            <w:r>
+              <w:rPr>
+                <w:rFonts w:eastAsia="Times New Roman" w:cs="Arial"/>
+                <w:b/>
+                <w:bCs/>
+                <w:color w:val="000000"/>
+                <w:sz w:val="24"/>
+                <w:szCs w:val="24"/>
+                <w:shd w:val="clear" w:color="auto" w:fill="8064A2"/>
+                <w:lang w:eastAsia="en-AU"/>
+              </w:rPr>
+              <w:t>Task ID</w:t>
+            </w:r>
+          </w:p>
+        </w:tc>
+        <w:tc>
+          <w:tcPr>
+            <w:tcW w:w="0" w:type="auto"/>
+            <w:tcBorders>
+              <w:top w:val="single" w:sz="6" w:space="0" w:color="8064A2"/>
+              <w:left w:val="single" w:sz="2" w:space="0" w:color="000000"/>
+              <w:bottom w:val="single" w:sz="6" w:space="0" w:color="8064A2"/>
+              <w:right w:val="single" w:sz="2" w:space="0" w:color="000000"/>
+            </w:tcBorders>
+            <w:shd w:val="clear" w:color="auto" w:fill="8064A2"/>
+            <w:tcMar>
+              <w:top w:w="105" w:type="dxa"/>
+              <w:left w:w="105" w:type="dxa"/>
+              <w:bottom w:w="105" w:type="dxa"/>
+              <w:right w:w="105" w:type="dxa"/>
+            </w:tcMar>
+            <w:hideMark/>
+          </w:tcPr>
+          <w:p>
+            <w:pPr>
+              <w:rPr>
+                <w:rFonts w:eastAsia="Times New Roman" w:cs="Arial"/>
+                <w:sz w:val="24"/>
+                <w:szCs w:val="24"/>
+                <w:lang w:eastAsia="en-AU"/>
+              </w:rPr>
+            </w:pPr>
+            <w:r>
+              <w:rPr>
+                <w:rFonts w:eastAsia="Times New Roman" w:cs="Arial"/>
+                <w:b/>
+                <w:bCs/>
+                <w:color w:val="000000"/>
+                <w:sz w:val="24"/>
+                <w:szCs w:val="24"/>
+                <w:shd w:val="clear" w:color="auto" w:fill="8064A2"/>
+                <w:lang w:eastAsia="en-AU"/>
+              </w:rPr>
+              <w:t>Task Description</w:t>
+            </w:r>
+          </w:p>
+        </w:tc>
+        <w:tc>
+          <w:tcPr>
+            <w:tcW w:w="0" w:type="auto"/>
+            <w:tcBorders>
+              <w:top w:val="single" w:sz="6" w:space="0" w:color="8064A2"/>
+              <w:left w:val="single" w:sz="2" w:space="0" w:color="000000"/>
+              <w:bottom w:val="single" w:sz="6" w:space="0" w:color="8064A2"/>
+              <w:right w:val="single" w:sz="2" w:space="0" w:color="000000"/>
+            </w:tcBorders>
+            <w:shd w:val="clear" w:color="auto" w:fill="8064A2"/>
+            <w:tcMar>
+              <w:top w:w="105" w:type="dxa"/>
+              <w:left w:w="105" w:type="dxa"/>
+              <w:bottom w:w="105" w:type="dxa"/>
+              <w:right w:w="105" w:type="dxa"/>
+            </w:tcMar>
+            <w:hideMark/>
+          </w:tcPr>
+          <w:p>
+            <w:pPr>
+              <w:rPr>
+                <w:rFonts w:eastAsia="Times New Roman" w:cs="Arial"/>
+                <w:sz w:val="24"/>
+                <w:szCs w:val="24"/>
+                <w:lang w:eastAsia="en-AU"/>
+              </w:rPr>
+            </w:pPr>
+            <w:r>
+              <w:rPr>
+                <w:rFonts w:eastAsia="Times New Roman" w:cs="Arial"/>
+                <w:b/>
+                <w:bCs/>
+                <w:color w:val="000000"/>
+                <w:sz w:val="24"/>
+                <w:szCs w:val="24"/>
+                <w:shd w:val="clear" w:color="auto" w:fill="8064A2"/>
+                <w:lang w:eastAsia="en-AU"/>
+              </w:rPr>
+              <w:t>Estimate</w:t>
+            </w:r>
+          </w:p>
+        </w:tc>
+        <w:tc>
+          <w:tcPr>
+            <w:tcW w:w="0" w:type="auto"/>
+            <w:tcBorders>
+              <w:top w:val="single" w:sz="6" w:space="0" w:color="8064A2"/>
+              <w:left w:val="single" w:sz="2" w:space="0" w:color="000000"/>
+              <w:bottom w:val="single" w:sz="6" w:space="0" w:color="8064A2"/>
+              <w:right w:val="single" w:sz="6" w:space="0" w:color="8064A2"/>
+            </w:tcBorders>
+            <w:shd w:val="clear" w:color="auto" w:fill="8064A2"/>
+            <w:tcMar>
+              <w:top w:w="105" w:type="dxa"/>
+              <w:left w:w="105" w:type="dxa"/>
+              <w:bottom w:w="105" w:type="dxa"/>
+              <w:right w:w="105" w:type="dxa"/>
+            </w:tcMar>
+            <w:hideMark/>
+          </w:tcPr>
+          <w:p>
+            <w:pPr>
+              <w:rPr>
+                <w:rFonts w:eastAsia="Times New Roman" w:cs="Arial"/>
+                <w:sz w:val="24"/>
+                <w:szCs w:val="24"/>
+                <w:lang w:eastAsia="en-AU"/>
+              </w:rPr>
+            </w:pPr>
+            <w:r>
+              <w:rPr>
+                <w:rFonts w:eastAsia="Times New Roman" w:cs="Arial"/>
+                <w:b/>
+                <w:bCs/>
+                <w:color w:val="000000"/>
+                <w:sz w:val="24"/>
+                <w:szCs w:val="24"/>
+                <w:shd w:val="clear" w:color="auto" w:fill="8064A2"/>
+                <w:lang w:eastAsia="en-AU"/>
+              </w:rPr>
+              <w:t>Taken</w:t>
+            </w:r>
+          </w:p>
+        </w:tc>
+      </w:tr>
+      <w:tr>
+        <w:tc>
+          <w:tcPr>
+            <w:tcW w:w="0" w:type="auto"/>
+            <w:tcBorders>
+              <w:top w:val="single" w:sz="6" w:space="0" w:color="8064A2"/>
+              <w:left w:val="single" w:sz="6" w:space="0" w:color="8064A2"/>
+              <w:bottom w:val="single" w:sz="6" w:space="0" w:color="8064A2"/>
+              <w:right w:val="single" w:sz="2" w:space="0" w:color="000000"/>
+            </w:tcBorders>
+            <w:tcMar>
+              <w:top w:w="105" w:type="dxa"/>
+              <w:left w:w="105" w:type="dxa"/>
+              <w:bottom w:w="105" w:type="dxa"/>
+              <w:right w:w="105" w:type="dxa"/>
+            </w:tcMar>
+            <w:hideMark/>
+          </w:tcPr>
+          <w:p>
+            <w:pPr>
+              <w:spacing w:after="0" w:line="240" w:lineRule="auto"/>
+              <w:rPr>
+                <w:rFonts w:ascii="Arial" w:eastAsia="Times New Roman" w:hAnsi="Arial" w:cs="Arial"/>
+                <w:color w:val="000000"/>
+                <w:sz w:val="24"/>
+                <w:szCs w:val="24"/>
+                <w:lang w:eastAsia="en-AU"/>
+              </w:rPr>
+            </w:pPr>
+            <w:r>
+              <w:rPr>
+                <w:rFonts w:ascii="Arial" w:eastAsia="Times New Roman" w:hAnsi="Arial" w:cs="Arial"/>
+                <w:color w:val="000000"/>
+                <w:sz w:val="24"/>
+                <w:szCs w:val="24"/>
+                <w:lang w:eastAsia="en-AU"/>
+              </w:rPr>
+              <w:t>1</w:t>
+            </w:r>
+          </w:p>
+        </w:tc>
+        <w:tc>
+          <w:tcPr>
+            <w:tcW w:w="0" w:type="auto"/>
+            <w:tcBorders>
+              <w:top w:val="single" w:sz="6" w:space="0" w:color="8064A2"/>
+              <w:left w:val="single" w:sz="2" w:space="0" w:color="000000"/>
+              <w:bottom w:val="single" w:sz="6" w:space="0" w:color="8064A2"/>
+              <w:right w:val="single" w:sz="2" w:space="0" w:color="000000"/>
+            </w:tcBorders>
+            <w:tcMar>
+              <w:top w:w="105" w:type="dxa"/>
+              <w:left w:w="105" w:type="dxa"/>
+              <w:bottom w:w="105" w:type="dxa"/>
+              <w:right w:w="105" w:type="dxa"/>
+            </w:tcMar>
+            <w:hideMark/>
+          </w:tcPr>
+          <w:p>
+            <w:pPr>
+              <w:spacing w:after="0" w:line="240" w:lineRule="auto"/>
+              <w:rPr>
+                <w:rFonts w:ascii="Arial" w:eastAsia="Times New Roman" w:hAnsi="Arial" w:cs="Arial"/>
+                <w:color w:val="000000"/>
+                <w:sz w:val="24"/>
+                <w:szCs w:val="24"/>
+                <w:lang w:eastAsia="en-AU"/>
+              </w:rPr>
+            </w:pPr>
+            <w:r>
+              <w:rPr>
+                <w:rFonts w:ascii="Arial" w:eastAsia="Times New Roman" w:hAnsi="Arial" w:cs="Arial"/>
+                <w:color w:val="000000"/>
+                <w:sz w:val="24"/>
+                <w:szCs w:val="24"/>
+                <w:lang w:eastAsia="en-AU"/>
+              </w:rPr>
+              <w:t>Research the best way to give a user full administrative powers and access.</w:t>
+            </w:r>
+          </w:p>
+        </w:tc>
+        <w:tc>
+          <w:tcPr>
+            <w:tcW w:w="0" w:type="auto"/>
+            <w:tcBorders>
+              <w:top w:val="single" w:sz="6" w:space="0" w:color="8064A2"/>
+              <w:left w:val="single" w:sz="2" w:space="0" w:color="000000"/>
+              <w:bottom w:val="single" w:sz="6" w:space="0" w:color="8064A2"/>
+              <w:right w:val="single" w:sz="2" w:space="0" w:color="000000"/>
+            </w:tcBorders>
+            <w:tcMar>
+              <w:top w:w="105" w:type="dxa"/>
+              <w:left w:w="105" w:type="dxa"/>
+              <w:bottom w:w="105" w:type="dxa"/>
+              <w:right w:w="105" w:type="dxa"/>
+            </w:tcMar>
+            <w:hideMark/>
+          </w:tcPr>
+          <w:p>
+            <w:pPr>
+              <w:spacing w:after="0" w:line="240" w:lineRule="auto"/>
+              <w:rPr>
+                <w:rFonts w:ascii="Arial" w:eastAsia="Times New Roman" w:hAnsi="Arial" w:cs="Arial"/>
+                <w:color w:val="000000"/>
+                <w:sz w:val="24"/>
+                <w:szCs w:val="24"/>
+                <w:lang w:eastAsia="en-AU"/>
+              </w:rPr>
+            </w:pPr>
+            <w:r>
+              <w:rPr>
+                <w:rFonts w:ascii="Arial" w:eastAsia="Times New Roman" w:hAnsi="Arial" w:cs="Arial"/>
+                <w:color w:val="000000"/>
+                <w:sz w:val="24"/>
+                <w:szCs w:val="24"/>
+                <w:lang w:eastAsia="en-AU"/>
+              </w:rPr>
+              <w:t>1hr</w:t>
+            </w:r>
+          </w:p>
+        </w:tc>
+        <w:tc>
+          <w:tcPr>
+            <w:tcW w:w="0" w:type="auto"/>
+            <w:tcBorders>
+              <w:top w:val="single" w:sz="6" w:space="0" w:color="8064A2"/>
+              <w:left w:val="single" w:sz="2" w:space="0" w:color="000000"/>
+              <w:bottom w:val="single" w:sz="6" w:space="0" w:color="8064A2"/>
+              <w:right w:val="single" w:sz="6" w:space="0" w:color="8064A2"/>
+            </w:tcBorders>
+            <w:tcMar>
+              <w:top w:w="105" w:type="dxa"/>
+              <w:left w:w="105" w:type="dxa"/>
+              <w:bottom w:w="105" w:type="dxa"/>
+              <w:right w:w="105" w:type="dxa"/>
+            </w:tcMar>
+            <w:hideMark/>
+          </w:tcPr>
+          <w:p>
+            <w:pPr>
+              <w:spacing w:after="0" w:line="240" w:lineRule="auto"/>
+              <w:rPr>
+                <w:rFonts w:ascii="Arial" w:eastAsia="Times New Roman" w:hAnsi="Arial" w:cs="Arial"/>
+                <w:color w:val="000000"/>
+                <w:sz w:val="24"/>
+                <w:szCs w:val="24"/>
+                <w:lang w:eastAsia="en-AU"/>
+              </w:rPr>
+            </w:pPr>
+          </w:p>
+        </w:tc>
+      </w:tr>
+      <w:tr>
+        <w:tc>
+          <w:tcPr>
+            <w:tcW w:w="0" w:type="auto"/>
+            <w:tcBorders>
+              <w:top w:val="single" w:sz="6" w:space="0" w:color="8064A2"/>
+              <w:left w:val="single" w:sz="6" w:space="0" w:color="8064A2"/>
+              <w:bottom w:val="single" w:sz="6" w:space="0" w:color="8064A2"/>
+              <w:right w:val="single" w:sz="2" w:space="0" w:color="000000"/>
+            </w:tcBorders>
+            <w:tcMar>
+              <w:top w:w="105" w:type="dxa"/>
+              <w:left w:w="105" w:type="dxa"/>
+              <w:bottom w:w="105" w:type="dxa"/>
+              <w:right w:w="105" w:type="dxa"/>
+            </w:tcMar>
+            <w:hideMark/>
+          </w:tcPr>
+          <w:p>
+            <w:pPr>
+              <w:spacing w:after="0" w:line="240" w:lineRule="auto"/>
+              <w:rPr>
+                <w:rFonts w:ascii="Arial" w:eastAsia="Times New Roman" w:hAnsi="Arial" w:cs="Arial"/>
+                <w:color w:val="000000"/>
+                <w:sz w:val="24"/>
+                <w:szCs w:val="24"/>
+                <w:lang w:eastAsia="en-AU"/>
+              </w:rPr>
+            </w:pPr>
+            <w:r>
+              <w:rPr>
+                <w:rFonts w:ascii="Arial" w:eastAsia="Times New Roman" w:hAnsi="Arial" w:cs="Arial"/>
+                <w:color w:val="000000"/>
+                <w:sz w:val="24"/>
+                <w:szCs w:val="24"/>
+                <w:lang w:eastAsia="en-AU"/>
+              </w:rPr>
+              <w:t>2</w:t>
+            </w:r>
+          </w:p>
+        </w:tc>
+        <w:tc>
+          <w:tcPr>
+            <w:tcW w:w="0" w:type="auto"/>
+            <w:tcBorders>
+              <w:top w:val="single" w:sz="6" w:space="0" w:color="8064A2"/>
+              <w:left w:val="single" w:sz="2" w:space="0" w:color="000000"/>
+              <w:bottom w:val="single" w:sz="6" w:space="0" w:color="8064A2"/>
+              <w:right w:val="single" w:sz="2" w:space="0" w:color="000000"/>
+            </w:tcBorders>
+            <w:tcMar>
+              <w:top w:w="105" w:type="dxa"/>
+              <w:left w:w="105" w:type="dxa"/>
+              <w:bottom w:w="105" w:type="dxa"/>
+              <w:right w:w="105" w:type="dxa"/>
+            </w:tcMar>
+            <w:hideMark/>
+          </w:tcPr>
+          <w:p>
+            <w:pPr>
+              <w:spacing w:after="0" w:line="240" w:lineRule="auto"/>
+              <w:rPr>
+                <w:rFonts w:ascii="Arial" w:eastAsia="Times New Roman" w:hAnsi="Arial" w:cs="Arial"/>
+                <w:color w:val="000000"/>
+                <w:sz w:val="24"/>
+                <w:szCs w:val="24"/>
+                <w:lang w:eastAsia="en-AU"/>
+              </w:rPr>
+            </w:pPr>
+            <w:r>
+              <w:rPr>
+                <w:rFonts w:ascii="Arial" w:eastAsia="Times New Roman" w:hAnsi="Arial" w:cs="Arial"/>
+                <w:color w:val="000000"/>
+                <w:sz w:val="24"/>
+                <w:szCs w:val="24"/>
+                <w:lang w:eastAsia="en-AU"/>
+              </w:rPr>
+              <w:t>Develop website owner account with full administrative power.</w:t>
+            </w:r>
+          </w:p>
+        </w:tc>
+        <w:tc>
+          <w:tcPr>
+            <w:tcW w:w="0" w:type="auto"/>
+            <w:tcBorders>
+              <w:top w:val="single" w:sz="6" w:space="0" w:color="8064A2"/>
+              <w:left w:val="single" w:sz="2" w:space="0" w:color="000000"/>
+              <w:bottom w:val="single" w:sz="6" w:space="0" w:color="8064A2"/>
+              <w:right w:val="single" w:sz="2" w:space="0" w:color="000000"/>
+            </w:tcBorders>
+            <w:tcMar>
+              <w:top w:w="105" w:type="dxa"/>
+              <w:left w:w="105" w:type="dxa"/>
+              <w:bottom w:w="105" w:type="dxa"/>
+              <w:right w:w="105" w:type="dxa"/>
+            </w:tcMar>
+            <w:hideMark/>
+          </w:tcPr>
+          <w:p>
+            <w:pPr>
+              <w:spacing w:after="0" w:line="240" w:lineRule="auto"/>
+              <w:rPr>
+                <w:rFonts w:ascii="Arial" w:eastAsia="Times New Roman" w:hAnsi="Arial" w:cs="Arial"/>
+                <w:color w:val="000000"/>
+                <w:sz w:val="24"/>
+                <w:szCs w:val="24"/>
+                <w:lang w:eastAsia="en-AU"/>
+              </w:rPr>
+            </w:pPr>
+            <w:r>
+              <w:rPr>
+                <w:rFonts w:ascii="Arial" w:eastAsia="Times New Roman" w:hAnsi="Arial" w:cs="Arial"/>
+                <w:color w:val="000000"/>
+                <w:sz w:val="24"/>
+                <w:szCs w:val="24"/>
+                <w:lang w:eastAsia="en-AU"/>
+              </w:rPr>
+              <w:t>2.5hr</w:t>
+            </w:r>
+          </w:p>
+        </w:tc>
+        <w:tc>
+          <w:tcPr>
+            <w:tcW w:w="0" w:type="auto"/>
+            <w:tcBorders>
+              <w:top w:val="single" w:sz="6" w:space="0" w:color="8064A2"/>
+              <w:left w:val="single" w:sz="2" w:space="0" w:color="000000"/>
+              <w:bottom w:val="single" w:sz="6" w:space="0" w:color="8064A2"/>
+              <w:right w:val="single" w:sz="6" w:space="0" w:color="8064A2"/>
+            </w:tcBorders>
+            <w:tcMar>
+              <w:top w:w="105" w:type="dxa"/>
+              <w:left w:w="105" w:type="dxa"/>
+              <w:bottom w:w="105" w:type="dxa"/>
+              <w:right w:w="105" w:type="dxa"/>
+            </w:tcMar>
+            <w:hideMark/>
+          </w:tcPr>
+          <w:p>
+            <w:pPr>
+              <w:spacing w:after="0" w:line="240" w:lineRule="auto"/>
+              <w:rPr>
+                <w:rFonts w:ascii="Arial" w:eastAsia="Times New Roman" w:hAnsi="Arial" w:cs="Arial"/>
+                <w:color w:val="000000"/>
+                <w:sz w:val="24"/>
+                <w:szCs w:val="24"/>
+                <w:lang w:eastAsia="en-AU"/>
+              </w:rPr>
+            </w:pPr>
+          </w:p>
+        </w:tc>
+      </w:tr>
+      <w:tr>
+        <w:tc>
+          <w:tcPr>
+            <w:tcW w:w="0" w:type="auto"/>
+            <w:tcBorders>
+              <w:top w:val="single" w:sz="6" w:space="0" w:color="8064A2"/>
+              <w:left w:val="single" w:sz="6" w:space="0" w:color="8064A2"/>
+              <w:bottom w:val="single" w:sz="6" w:space="0" w:color="8064A2"/>
+              <w:right w:val="single" w:sz="2" w:space="0" w:color="000000"/>
+            </w:tcBorders>
+            <w:tcMar>
+              <w:top w:w="105" w:type="dxa"/>
+              <w:left w:w="105" w:type="dxa"/>
+              <w:bottom w:w="105" w:type="dxa"/>
+              <w:right w:w="105" w:type="dxa"/>
+            </w:tcMar>
+            <w:hideMark/>
+          </w:tcPr>
+          <w:p>
+            <w:pPr>
+              <w:spacing w:after="0" w:line="240" w:lineRule="auto"/>
+              <w:rPr>
+                <w:rFonts w:ascii="Arial" w:eastAsia="Times New Roman" w:hAnsi="Arial" w:cs="Arial"/>
+                <w:color w:val="000000"/>
+                <w:sz w:val="24"/>
+                <w:szCs w:val="24"/>
+                <w:lang w:eastAsia="en-AU"/>
+              </w:rPr>
+            </w:pPr>
+            <w:r>
+              <w:rPr>
+                <w:rFonts w:ascii="Arial" w:eastAsia="Times New Roman" w:hAnsi="Arial" w:cs="Arial"/>
+                <w:color w:val="000000"/>
+                <w:sz w:val="24"/>
+                <w:szCs w:val="24"/>
+                <w:lang w:eastAsia="en-AU"/>
+              </w:rPr>
+              <w:t>3</w:t>
+            </w:r>
+          </w:p>
+        </w:tc>
+        <w:tc>
+          <w:tcPr>
+            <w:tcW w:w="0" w:type="auto"/>
+            <w:tcBorders>
+              <w:top w:val="single" w:sz="6" w:space="0" w:color="8064A2"/>
+              <w:left w:val="single" w:sz="2" w:space="0" w:color="000000"/>
+              <w:bottom w:val="single" w:sz="6" w:space="0" w:color="8064A2"/>
+              <w:right w:val="single" w:sz="2" w:space="0" w:color="000000"/>
+            </w:tcBorders>
+            <w:tcMar>
+              <w:top w:w="105" w:type="dxa"/>
+              <w:left w:w="105" w:type="dxa"/>
+              <w:bottom w:w="105" w:type="dxa"/>
+              <w:right w:w="105" w:type="dxa"/>
+            </w:tcMar>
+            <w:hideMark/>
+          </w:tcPr>
+          <w:p>
+            <w:pPr>
+              <w:spacing w:after="0" w:line="240" w:lineRule="auto"/>
+              <w:rPr>
+                <w:rFonts w:ascii="Arial" w:eastAsia="Times New Roman" w:hAnsi="Arial" w:cs="Arial"/>
+                <w:color w:val="000000"/>
+                <w:sz w:val="24"/>
+                <w:szCs w:val="24"/>
+                <w:lang w:eastAsia="en-AU"/>
+              </w:rPr>
+            </w:pPr>
+            <w:r>
+              <w:rPr>
+                <w:rFonts w:ascii="Arial" w:eastAsia="Times New Roman" w:hAnsi="Arial" w:cs="Arial"/>
+                <w:color w:val="000000"/>
+                <w:sz w:val="24"/>
+                <w:szCs w:val="24"/>
+                <w:lang w:eastAsia="en-AU"/>
+              </w:rPr>
+              <w:t>Develop administrative page and functions with the ability to allocate inspections to employees, current tenants to properties and update properties. (inspection allocation will be completed in the next sprint)</w:t>
+            </w:r>
+          </w:p>
+        </w:tc>
+        <w:tc>
+          <w:tcPr>
+            <w:tcW w:w="0" w:type="auto"/>
+            <w:tcBorders>
+              <w:top w:val="single" w:sz="6" w:space="0" w:color="8064A2"/>
+              <w:left w:val="single" w:sz="2" w:space="0" w:color="000000"/>
+              <w:bottom w:val="single" w:sz="6" w:space="0" w:color="8064A2"/>
+              <w:right w:val="single" w:sz="2" w:space="0" w:color="000000"/>
+            </w:tcBorders>
+            <w:tcMar>
+              <w:top w:w="105" w:type="dxa"/>
+              <w:left w:w="105" w:type="dxa"/>
+              <w:bottom w:w="105" w:type="dxa"/>
+              <w:right w:w="105" w:type="dxa"/>
+            </w:tcMar>
+            <w:hideMark/>
+          </w:tcPr>
+          <w:p>
+            <w:pPr>
+              <w:spacing w:after="0" w:line="240" w:lineRule="auto"/>
+              <w:rPr>
+                <w:rFonts w:ascii="Arial" w:eastAsia="Times New Roman" w:hAnsi="Arial" w:cs="Arial"/>
+                <w:color w:val="000000"/>
+                <w:sz w:val="24"/>
+                <w:szCs w:val="24"/>
+                <w:lang w:eastAsia="en-AU"/>
+              </w:rPr>
+            </w:pPr>
+            <w:r>
+              <w:rPr>
+                <w:rFonts w:ascii="Arial" w:eastAsia="Times New Roman" w:hAnsi="Arial" w:cs="Arial"/>
+                <w:color w:val="000000"/>
+                <w:sz w:val="24"/>
+                <w:szCs w:val="24"/>
+                <w:lang w:eastAsia="en-AU"/>
+              </w:rPr>
+              <w:t>2hr</w:t>
+            </w:r>
+          </w:p>
+        </w:tc>
+        <w:tc>
+          <w:tcPr>
+            <w:tcW w:w="0" w:type="auto"/>
+            <w:tcBorders>
+              <w:top w:val="single" w:sz="6" w:space="0" w:color="8064A2"/>
+              <w:left w:val="single" w:sz="2" w:space="0" w:color="000000"/>
+              <w:bottom w:val="single" w:sz="6" w:space="0" w:color="8064A2"/>
+              <w:right w:val="single" w:sz="6" w:space="0" w:color="8064A2"/>
+            </w:tcBorders>
+            <w:tcMar>
+              <w:top w:w="105" w:type="dxa"/>
+              <w:left w:w="105" w:type="dxa"/>
+              <w:bottom w:w="105" w:type="dxa"/>
+              <w:right w:w="105" w:type="dxa"/>
+            </w:tcMar>
+            <w:hideMark/>
+          </w:tcPr>
+          <w:p>
+            <w:pPr>
+              <w:spacing w:after="0" w:line="240" w:lineRule="auto"/>
+              <w:rPr>
+                <w:rFonts w:ascii="Arial" w:eastAsia="Times New Roman" w:hAnsi="Arial" w:cs="Arial"/>
+                <w:color w:val="000000"/>
+                <w:sz w:val="24"/>
+                <w:szCs w:val="24"/>
+                <w:lang w:eastAsia="en-AU"/>
+              </w:rPr>
+            </w:pPr>
+          </w:p>
+        </w:tc>
+      </w:tr>
+      <w:tr>
+        <w:tc>
+          <w:tcPr>
+            <w:tcW w:w="0" w:type="auto"/>
+            <w:tcBorders>
+              <w:top w:val="single" w:sz="6" w:space="0" w:color="8064A2"/>
+              <w:left w:val="single" w:sz="6" w:space="0" w:color="8064A2"/>
+              <w:bottom w:val="single" w:sz="6" w:space="0" w:color="8064A2"/>
+              <w:right w:val="single" w:sz="2" w:space="0" w:color="000000"/>
+            </w:tcBorders>
+            <w:tcMar>
+              <w:top w:w="105" w:type="dxa"/>
+              <w:left w:w="105" w:type="dxa"/>
+              <w:bottom w:w="105" w:type="dxa"/>
+              <w:right w:w="105" w:type="dxa"/>
+            </w:tcMar>
+          </w:tcPr>
+          <w:p>
+            <w:pPr>
+              <w:spacing w:after="0" w:line="240" w:lineRule="auto"/>
+              <w:rPr>
+                <w:rFonts w:ascii="Arial" w:eastAsia="Times New Roman" w:hAnsi="Arial" w:cs="Arial"/>
+                <w:color w:val="000000"/>
+                <w:sz w:val="24"/>
+                <w:szCs w:val="24"/>
+                <w:lang w:eastAsia="en-AU"/>
+              </w:rPr>
+            </w:pPr>
+            <w:r>
+              <w:rPr>
+                <w:rFonts w:ascii="Arial" w:eastAsia="Times New Roman" w:hAnsi="Arial" w:cs="Arial"/>
+                <w:color w:val="000000"/>
+                <w:sz w:val="24"/>
+                <w:szCs w:val="24"/>
+                <w:lang w:eastAsia="en-AU"/>
+              </w:rPr>
+              <w:t>4</w:t>
+            </w:r>
+          </w:p>
+        </w:tc>
+        <w:tc>
+          <w:tcPr>
+            <w:tcW w:w="0" w:type="auto"/>
+            <w:tcBorders>
+              <w:top w:val="single" w:sz="6" w:space="0" w:color="8064A2"/>
+              <w:left w:val="single" w:sz="2" w:space="0" w:color="000000"/>
+              <w:bottom w:val="single" w:sz="6" w:space="0" w:color="8064A2"/>
+              <w:right w:val="single" w:sz="2" w:space="0" w:color="000000"/>
+            </w:tcBorders>
+            <w:tcMar>
+              <w:top w:w="105" w:type="dxa"/>
+              <w:left w:w="105" w:type="dxa"/>
+              <w:bottom w:w="105" w:type="dxa"/>
+              <w:right w:w="105" w:type="dxa"/>
+            </w:tcMar>
+          </w:tcPr>
+          <w:p>
+            <w:pPr>
+              <w:spacing w:after="0" w:line="240" w:lineRule="auto"/>
+              <w:rPr>
+                <w:rFonts w:ascii="Arial" w:eastAsia="Times New Roman" w:hAnsi="Arial" w:cs="Arial"/>
+                <w:color w:val="000000"/>
+                <w:sz w:val="24"/>
+                <w:szCs w:val="24"/>
+                <w:lang w:eastAsia="en-AU"/>
+              </w:rPr>
+            </w:pPr>
+            <w:r>
+              <w:rPr>
+                <w:rFonts w:ascii="Arial" w:eastAsia="Times New Roman" w:hAnsi="Arial" w:cs="Arial"/>
+                <w:color w:val="000000"/>
+                <w:sz w:val="24"/>
+                <w:szCs w:val="24"/>
+                <w:lang w:eastAsia="en-AU"/>
+              </w:rPr>
+              <w:t>Write test case</w:t>
+            </w:r>
+          </w:p>
+        </w:tc>
+        <w:tc>
+          <w:tcPr>
+            <w:tcW w:w="0" w:type="auto"/>
+            <w:tcBorders>
+              <w:top w:val="single" w:sz="6" w:space="0" w:color="8064A2"/>
+              <w:left w:val="single" w:sz="2" w:space="0" w:color="000000"/>
+              <w:bottom w:val="single" w:sz="6" w:space="0" w:color="8064A2"/>
+              <w:right w:val="single" w:sz="2" w:space="0" w:color="000000"/>
+            </w:tcBorders>
+            <w:tcMar>
+              <w:top w:w="105" w:type="dxa"/>
+              <w:left w:w="105" w:type="dxa"/>
+              <w:bottom w:w="105" w:type="dxa"/>
+              <w:right w:w="105" w:type="dxa"/>
+            </w:tcMar>
+          </w:tcPr>
+          <w:p>
+            <w:pPr>
+              <w:spacing w:after="0" w:line="240" w:lineRule="auto"/>
+              <w:rPr>
+                <w:rFonts w:ascii="Arial" w:eastAsia="Times New Roman" w:hAnsi="Arial" w:cs="Arial"/>
+                <w:color w:val="000000"/>
+                <w:sz w:val="24"/>
+                <w:szCs w:val="24"/>
+                <w:lang w:eastAsia="en-AU"/>
+              </w:rPr>
+            </w:pPr>
+            <w:r>
+              <w:rPr>
+                <w:rFonts w:ascii="Arial" w:eastAsia="Times New Roman" w:hAnsi="Arial" w:cs="Arial"/>
+                <w:color w:val="000000"/>
+                <w:sz w:val="24"/>
+                <w:szCs w:val="24"/>
+                <w:lang w:eastAsia="en-AU"/>
+              </w:rPr>
+              <w:t>1hr</w:t>
+            </w:r>
+          </w:p>
+        </w:tc>
+        <w:tc>
+          <w:tcPr>
+            <w:tcW w:w="0" w:type="auto"/>
+            <w:tcBorders>
+              <w:top w:val="single" w:sz="6" w:space="0" w:color="8064A2"/>
+              <w:left w:val="single" w:sz="2" w:space="0" w:color="000000"/>
+              <w:bottom w:val="single" w:sz="6" w:space="0" w:color="8064A2"/>
+              <w:right w:val="single" w:sz="6" w:space="0" w:color="8064A2"/>
+            </w:tcBorders>
+            <w:tcMar>
+              <w:top w:w="105" w:type="dxa"/>
+              <w:left w:w="105" w:type="dxa"/>
+              <w:bottom w:w="105" w:type="dxa"/>
+              <w:right w:w="105" w:type="dxa"/>
+            </w:tcMar>
+          </w:tcPr>
+          <w:p>
+            <w:pPr>
+              <w:spacing w:after="0" w:line="240" w:lineRule="auto"/>
+              <w:rPr>
+                <w:rFonts w:ascii="Arial" w:eastAsia="Times New Roman" w:hAnsi="Arial" w:cs="Arial"/>
+                <w:color w:val="000000"/>
+                <w:sz w:val="24"/>
+                <w:szCs w:val="24"/>
+                <w:lang w:eastAsia="en-AU"/>
+              </w:rPr>
+            </w:pPr>
+          </w:p>
+        </w:tc>
+      </w:tr>
+      <w:tr>
+        <w:tc>
+          <w:tcPr>
+            <w:tcW w:w="0" w:type="auto"/>
+            <w:tcBorders>
+              <w:top w:val="single" w:sz="6" w:space="0" w:color="8064A2"/>
+              <w:left w:val="single" w:sz="6" w:space="0" w:color="8064A2"/>
+              <w:bottom w:val="single" w:sz="6" w:space="0" w:color="8064A2"/>
+              <w:right w:val="single" w:sz="2" w:space="0" w:color="000000"/>
+            </w:tcBorders>
+            <w:tcMar>
+              <w:top w:w="105" w:type="dxa"/>
+              <w:left w:w="105" w:type="dxa"/>
+              <w:bottom w:w="105" w:type="dxa"/>
+              <w:right w:w="105" w:type="dxa"/>
+            </w:tcMar>
+            <w:hideMark/>
+          </w:tcPr>
+          <w:p>
+            <w:pPr>
+              <w:spacing w:after="0" w:line="240" w:lineRule="auto"/>
+              <w:rPr>
+                <w:rFonts w:ascii="Arial" w:eastAsia="Times New Roman" w:hAnsi="Arial" w:cs="Arial"/>
+                <w:color w:val="000000"/>
+                <w:sz w:val="24"/>
+                <w:szCs w:val="24"/>
+                <w:lang w:eastAsia="en-AU"/>
+              </w:rPr>
+            </w:pPr>
+            <w:r>
+              <w:rPr>
+                <w:rFonts w:ascii="Arial" w:eastAsia="Times New Roman" w:hAnsi="Arial" w:cs="Arial"/>
+                <w:color w:val="000000"/>
+                <w:sz w:val="24"/>
+                <w:szCs w:val="24"/>
+                <w:lang w:eastAsia="en-AU"/>
+              </w:rPr>
+              <w:t>5</w:t>
+            </w:r>
+          </w:p>
+        </w:tc>
+        <w:tc>
+          <w:tcPr>
+            <w:tcW w:w="0" w:type="auto"/>
+            <w:tcBorders>
+              <w:top w:val="single" w:sz="6" w:space="0" w:color="8064A2"/>
+              <w:left w:val="single" w:sz="2" w:space="0" w:color="000000"/>
+              <w:bottom w:val="single" w:sz="6" w:space="0" w:color="8064A2"/>
+              <w:right w:val="single" w:sz="2" w:space="0" w:color="000000"/>
+            </w:tcBorders>
+            <w:tcMar>
+              <w:top w:w="105" w:type="dxa"/>
+              <w:left w:w="105" w:type="dxa"/>
+              <w:bottom w:w="105" w:type="dxa"/>
+              <w:right w:w="105" w:type="dxa"/>
+            </w:tcMar>
+            <w:hideMark/>
+          </w:tcPr>
+          <w:p>
+            <w:pPr>
+              <w:spacing w:after="0" w:line="240" w:lineRule="auto"/>
+              <w:rPr>
+                <w:rFonts w:ascii="Arial" w:eastAsia="Times New Roman" w:hAnsi="Arial" w:cs="Arial"/>
+                <w:color w:val="000000"/>
+                <w:sz w:val="24"/>
+                <w:szCs w:val="24"/>
+                <w:lang w:eastAsia="en-AU"/>
+              </w:rPr>
+            </w:pPr>
+            <w:r>
+              <w:rPr>
+                <w:rFonts w:ascii="Arial" w:eastAsia="Times New Roman" w:hAnsi="Arial" w:cs="Arial"/>
+                <w:color w:val="000000"/>
+                <w:sz w:val="24"/>
+                <w:szCs w:val="24"/>
+                <w:lang w:eastAsia="en-AU"/>
+              </w:rPr>
+              <w:t>Acceptance Test</w:t>
+            </w:r>
+          </w:p>
+        </w:tc>
+        <w:tc>
+          <w:tcPr>
+            <w:tcW w:w="0" w:type="auto"/>
+            <w:tcBorders>
+              <w:top w:val="single" w:sz="6" w:space="0" w:color="8064A2"/>
+              <w:left w:val="single" w:sz="2" w:space="0" w:color="000000"/>
+              <w:bottom w:val="single" w:sz="6" w:space="0" w:color="8064A2"/>
+              <w:right w:val="single" w:sz="2" w:space="0" w:color="000000"/>
+            </w:tcBorders>
+            <w:tcMar>
+              <w:top w:w="105" w:type="dxa"/>
+              <w:left w:w="105" w:type="dxa"/>
+              <w:bottom w:w="105" w:type="dxa"/>
+              <w:right w:w="105" w:type="dxa"/>
+            </w:tcMar>
+            <w:hideMark/>
+          </w:tcPr>
+          <w:p>
+            <w:pPr>
+              <w:spacing w:after="0" w:line="240" w:lineRule="auto"/>
+              <w:rPr>
+                <w:rFonts w:ascii="Arial" w:eastAsia="Times New Roman" w:hAnsi="Arial" w:cs="Arial"/>
+                <w:color w:val="000000"/>
+                <w:sz w:val="24"/>
+                <w:szCs w:val="24"/>
+                <w:lang w:eastAsia="en-AU"/>
+              </w:rPr>
+            </w:pPr>
+            <w:r>
+              <w:rPr>
+                <w:rFonts w:ascii="Arial" w:eastAsia="Times New Roman" w:hAnsi="Arial" w:cs="Arial"/>
+                <w:color w:val="000000"/>
+                <w:sz w:val="24"/>
+                <w:szCs w:val="24"/>
+                <w:lang w:eastAsia="en-AU"/>
+              </w:rPr>
+              <w:t>1.5h</w:t>
+            </w:r>
+          </w:p>
+        </w:tc>
+        <w:tc>
+          <w:tcPr>
+            <w:tcW w:w="0" w:type="auto"/>
+            <w:tcBorders>
+              <w:top w:val="single" w:sz="6" w:space="0" w:color="8064A2"/>
+              <w:left w:val="single" w:sz="2" w:space="0" w:color="000000"/>
+              <w:bottom w:val="single" w:sz="6" w:space="0" w:color="8064A2"/>
+              <w:right w:val="single" w:sz="6" w:space="0" w:color="8064A2"/>
+            </w:tcBorders>
+            <w:tcMar>
+              <w:top w:w="105" w:type="dxa"/>
+              <w:left w:w="105" w:type="dxa"/>
+              <w:bottom w:w="105" w:type="dxa"/>
+              <w:right w:w="105" w:type="dxa"/>
+            </w:tcMar>
+            <w:hideMark/>
+          </w:tcPr>
+          <w:p>
+            <w:pPr>
+              <w:spacing w:after="0" w:line="240" w:lineRule="auto"/>
+              <w:rPr>
+                <w:rFonts w:ascii="Arial" w:eastAsia="Times New Roman" w:hAnsi="Arial" w:cs="Arial"/>
+                <w:color w:val="000000"/>
+                <w:sz w:val="24"/>
+                <w:szCs w:val="24"/>
+                <w:lang w:eastAsia="en-AU"/>
+              </w:rPr>
+            </w:pPr>
+          </w:p>
+        </w:tc>
+      </w:tr>
+      <w:tr>
+        <w:tc>
+          <w:tcPr>
+            <w:tcW w:w="0" w:type="auto"/>
+            <w:tcBorders>
+              <w:top w:val="single" w:sz="6" w:space="0" w:color="8064A2"/>
+              <w:left w:val="single" w:sz="6" w:space="0" w:color="8064A2"/>
+              <w:bottom w:val="single" w:sz="6" w:space="0" w:color="8064A2"/>
+              <w:right w:val="single" w:sz="2" w:space="0" w:color="000000"/>
+            </w:tcBorders>
+            <w:tcMar>
+              <w:top w:w="105" w:type="dxa"/>
+              <w:left w:w="105" w:type="dxa"/>
+              <w:bottom w:w="105" w:type="dxa"/>
+              <w:right w:w="105" w:type="dxa"/>
+            </w:tcMar>
+            <w:hideMark/>
+          </w:tcPr>
+          <w:p>
+            <w:pPr>
+              <w:spacing w:after="0" w:line="240" w:lineRule="auto"/>
+              <w:rPr>
+                <w:rFonts w:ascii="Arial" w:eastAsia="Times New Roman" w:hAnsi="Arial" w:cs="Arial"/>
+                <w:color w:val="000000"/>
+                <w:sz w:val="24"/>
+                <w:szCs w:val="24"/>
+                <w:lang w:eastAsia="en-AU"/>
+              </w:rPr>
+            </w:pPr>
+          </w:p>
+        </w:tc>
+        <w:tc>
+          <w:tcPr>
+            <w:tcW w:w="0" w:type="auto"/>
+            <w:tcBorders>
+              <w:top w:val="single" w:sz="6" w:space="0" w:color="8064A2"/>
+              <w:left w:val="single" w:sz="2" w:space="0" w:color="000000"/>
+              <w:bottom w:val="single" w:sz="6" w:space="0" w:color="8064A2"/>
+              <w:right w:val="single" w:sz="2" w:space="0" w:color="000000"/>
+            </w:tcBorders>
+            <w:tcMar>
+              <w:top w:w="105" w:type="dxa"/>
+              <w:left w:w="105" w:type="dxa"/>
+              <w:bottom w:w="105" w:type="dxa"/>
+              <w:right w:w="105" w:type="dxa"/>
+            </w:tcMar>
+            <w:hideMark/>
+          </w:tcPr>
+          <w:p>
+            <w:pPr>
+              <w:spacing w:after="0" w:line="240" w:lineRule="auto"/>
+              <w:rPr>
+                <w:rFonts w:ascii="Arial" w:eastAsia="Times New Roman" w:hAnsi="Arial" w:cs="Arial"/>
+                <w:color w:val="000000"/>
+                <w:sz w:val="24"/>
+                <w:szCs w:val="24"/>
+                <w:lang w:eastAsia="en-AU"/>
+              </w:rPr>
+            </w:pPr>
+            <w:r>
+              <w:rPr>
+                <w:rFonts w:ascii="Arial" w:eastAsia="Times New Roman" w:hAnsi="Arial" w:cs="Arial"/>
+                <w:color w:val="000000"/>
+                <w:sz w:val="24"/>
+                <w:szCs w:val="24"/>
+                <w:lang w:eastAsia="en-AU"/>
+              </w:rPr>
+              <w:t>Story Points:  32                                                 Total Hours:                                                                                           </w:t>
+            </w:r>
+            <w:r>
+              <w:rPr>
+                <w:rFonts w:ascii="Arial" w:eastAsia="Times New Roman" w:hAnsi="Arial" w:cs="Arial"/>
+                <w:color w:val="000000"/>
+                <w:sz w:val="24"/>
+                <w:szCs w:val="24"/>
+                <w:lang w:eastAsia="en-AU"/>
+              </w:rPr>
+              <w:tab/>
+            </w:r>
+          </w:p>
+        </w:tc>
+        <w:tc>
+          <w:tcPr>
+            <w:tcW w:w="0" w:type="auto"/>
+            <w:tcBorders>
+              <w:top w:val="single" w:sz="6" w:space="0" w:color="8064A2"/>
+              <w:left w:val="single" w:sz="2" w:space="0" w:color="000000"/>
+              <w:bottom w:val="single" w:sz="6" w:space="0" w:color="8064A2"/>
+              <w:right w:val="single" w:sz="2" w:space="0" w:color="000000"/>
+            </w:tcBorders>
+            <w:tcMar>
+              <w:top w:w="105" w:type="dxa"/>
+              <w:left w:w="105" w:type="dxa"/>
+              <w:bottom w:w="105" w:type="dxa"/>
+              <w:right w:w="105" w:type="dxa"/>
+            </w:tcMar>
+            <w:hideMark/>
+          </w:tcPr>
+          <w:p>
+            <w:pPr>
+              <w:spacing w:after="0" w:line="240" w:lineRule="auto"/>
+              <w:rPr>
+                <w:rFonts w:ascii="Arial" w:eastAsia="Times New Roman" w:hAnsi="Arial" w:cs="Arial"/>
+                <w:color w:val="000000"/>
+                <w:sz w:val="24"/>
+                <w:szCs w:val="24"/>
+                <w:lang w:eastAsia="en-AU"/>
+              </w:rPr>
+            </w:pPr>
+            <w:r>
+              <w:rPr>
+                <w:rFonts w:ascii="Arial" w:eastAsia="Times New Roman" w:hAnsi="Arial" w:cs="Arial"/>
+                <w:color w:val="000000"/>
+                <w:sz w:val="24"/>
+                <w:szCs w:val="24"/>
+                <w:lang w:eastAsia="en-AU"/>
+              </w:rPr>
+              <w:t>8hr</w:t>
+            </w:r>
+          </w:p>
+        </w:tc>
+        <w:tc>
+          <w:tcPr>
+            <w:tcW w:w="0" w:type="auto"/>
+            <w:tcBorders>
+              <w:top w:val="single" w:sz="6" w:space="0" w:color="8064A2"/>
+              <w:left w:val="single" w:sz="2" w:space="0" w:color="000000"/>
+              <w:bottom w:val="single" w:sz="6" w:space="0" w:color="8064A2"/>
+              <w:right w:val="single" w:sz="6" w:space="0" w:color="8064A2"/>
+            </w:tcBorders>
+            <w:tcMar>
+              <w:top w:w="105" w:type="dxa"/>
+              <w:left w:w="105" w:type="dxa"/>
+              <w:bottom w:w="105" w:type="dxa"/>
+              <w:right w:w="105" w:type="dxa"/>
+            </w:tcMar>
+            <w:hideMark/>
+          </w:tcPr>
+          <w:p>
+            <w:pPr>
+              <w:spacing w:after="0" w:line="240" w:lineRule="auto"/>
+              <w:rPr>
+                <w:rFonts w:ascii="Arial" w:eastAsia="Times New Roman" w:hAnsi="Arial" w:cs="Arial"/>
+                <w:color w:val="000000"/>
+                <w:sz w:val="24"/>
+                <w:szCs w:val="24"/>
+                <w:lang w:eastAsia="en-AU"/>
+              </w:rPr>
+            </w:pPr>
+          </w:p>
+        </w:tc>
+      </w:tr>
+    </w:tbl>
+    <w:p>
+      <w:pPr>
+        <w:rPr>
+          <w:rFonts w:cs="Arial"/>
+          <w:sz w:val="24"/>
+          <w:szCs w:val="24"/>
+        </w:rPr>
+      </w:pPr>
+    </w:p>
+    <w:p>
+      <w:pPr>
+        <w:spacing w:before="240" w:after="120"/>
+        <w:rPr>
+          <w:rFonts w:eastAsia="Times New Roman" w:cs="Arial"/>
+          <w:sz w:val="24"/>
+          <w:szCs w:val="24"/>
+          <w:lang w:eastAsia="en-AU"/>
+        </w:rPr>
+      </w:pPr>
+      <w:r>
+        <w:rPr>
+          <w:rFonts w:eastAsia="Times New Roman" w:cs="Arial"/>
+          <w:b/>
+          <w:bCs/>
+          <w:color w:val="000000"/>
+          <w:sz w:val="24"/>
+          <w:szCs w:val="24"/>
+          <w:lang w:eastAsia="en-AU"/>
+        </w:rPr>
+        <w:t xml:space="preserve">Story ID: </w:t>
+      </w:r>
+      <w:r>
+        <w:rPr>
+          <w:rFonts w:eastAsia="Times New Roman" w:cs="Arial"/>
+          <w:b/>
+          <w:bCs/>
+          <w:color w:val="000000"/>
+          <w:sz w:val="24"/>
+          <w:szCs w:val="24"/>
+          <w:lang w:eastAsia="en-AU"/>
+        </w:rPr>
+        <w:t>7 Property owner update option</w:t>
+      </w:r>
+    </w:p>
+    <w:tbl>
+      <w:tblPr>
+        <w:tblW w:w="0" w:type="auto"/>
+        <w:tblCellMar>
+          <w:top w:w="15" w:type="dxa"/>
+          <w:left w:w="15" w:type="dxa"/>
+          <w:bottom w:w="15" w:type="dxa"/>
+          <w:right w:w="15" w:type="dxa"/>
+        </w:tblCellMar>
+        <w:tblLook w:val="04A0" w:firstRow="1" w:lastRow="0" w:firstColumn="1" w:lastColumn="0" w:noHBand="0" w:noVBand="1"/>
+      </w:tblPr>
+      <w:tblGrid>
+        <w:gridCol w:w="721"/>
+        <w:gridCol w:w="6619"/>
+        <w:gridCol w:w="1083"/>
+        <w:gridCol w:w="813"/>
+      </w:tblGrid>
+      <w:tr>
+        <w:tc>
+          <w:tcPr>
+            <w:tcW w:w="0" w:type="auto"/>
+            <w:tcBorders>
+              <w:top w:val="single" w:sz="6" w:space="0" w:color="8064A2"/>
+              <w:left w:val="single" w:sz="6" w:space="0" w:color="8064A2"/>
+              <w:bottom w:val="single" w:sz="6" w:space="0" w:color="8064A2"/>
+              <w:right w:val="single" w:sz="2" w:space="0" w:color="000000"/>
+            </w:tcBorders>
+            <w:shd w:val="clear" w:color="auto" w:fill="8064A2"/>
+            <w:tcMar>
+              <w:top w:w="105" w:type="dxa"/>
+              <w:left w:w="105" w:type="dxa"/>
+              <w:bottom w:w="105" w:type="dxa"/>
+              <w:right w:w="105" w:type="dxa"/>
+            </w:tcMar>
+            <w:hideMark/>
+          </w:tcPr>
+          <w:p>
+            <w:pPr>
+              <w:rPr>
+                <w:rFonts w:eastAsia="Times New Roman" w:cs="Arial"/>
+                <w:sz w:val="24"/>
+                <w:szCs w:val="24"/>
+                <w:lang w:eastAsia="en-AU"/>
+              </w:rPr>
+            </w:pPr>
+            <w:r>
+              <w:rPr>
+                <w:rFonts w:eastAsia="Times New Roman" w:cs="Arial"/>
+                <w:b/>
+                <w:bCs/>
+                <w:color w:val="000000"/>
+                <w:sz w:val="24"/>
+                <w:szCs w:val="24"/>
+                <w:shd w:val="clear" w:color="auto" w:fill="8064A2"/>
+                <w:lang w:eastAsia="en-AU"/>
+              </w:rPr>
+              <w:t>Task ID</w:t>
+            </w:r>
+          </w:p>
+        </w:tc>
+        <w:tc>
+          <w:tcPr>
+            <w:tcW w:w="0" w:type="auto"/>
+            <w:tcBorders>
+              <w:top w:val="single" w:sz="6" w:space="0" w:color="8064A2"/>
+              <w:left w:val="single" w:sz="2" w:space="0" w:color="000000"/>
+              <w:bottom w:val="single" w:sz="6" w:space="0" w:color="8064A2"/>
+              <w:right w:val="single" w:sz="2" w:space="0" w:color="000000"/>
+            </w:tcBorders>
+            <w:shd w:val="clear" w:color="auto" w:fill="8064A2"/>
+            <w:tcMar>
+              <w:top w:w="105" w:type="dxa"/>
+              <w:left w:w="105" w:type="dxa"/>
+              <w:bottom w:w="105" w:type="dxa"/>
+              <w:right w:w="105" w:type="dxa"/>
+            </w:tcMar>
+            <w:hideMark/>
+          </w:tcPr>
+          <w:p>
+            <w:pPr>
+              <w:rPr>
+                <w:rFonts w:eastAsia="Times New Roman" w:cs="Arial"/>
+                <w:sz w:val="24"/>
+                <w:szCs w:val="24"/>
+                <w:lang w:eastAsia="en-AU"/>
+              </w:rPr>
+            </w:pPr>
+            <w:r>
+              <w:rPr>
+                <w:rFonts w:eastAsia="Times New Roman" w:cs="Arial"/>
+                <w:b/>
+                <w:bCs/>
+                <w:color w:val="000000"/>
+                <w:sz w:val="24"/>
+                <w:szCs w:val="24"/>
+                <w:shd w:val="clear" w:color="auto" w:fill="8064A2"/>
+                <w:lang w:eastAsia="en-AU"/>
+              </w:rPr>
+              <w:t>Task Description</w:t>
+            </w:r>
+          </w:p>
+        </w:tc>
+        <w:tc>
+          <w:tcPr>
+            <w:tcW w:w="0" w:type="auto"/>
+            <w:tcBorders>
+              <w:top w:val="single" w:sz="6" w:space="0" w:color="8064A2"/>
+              <w:left w:val="single" w:sz="2" w:space="0" w:color="000000"/>
+              <w:bottom w:val="single" w:sz="6" w:space="0" w:color="8064A2"/>
+              <w:right w:val="single" w:sz="2" w:space="0" w:color="000000"/>
+            </w:tcBorders>
+            <w:shd w:val="clear" w:color="auto" w:fill="8064A2"/>
+            <w:tcMar>
+              <w:top w:w="105" w:type="dxa"/>
+              <w:left w:w="105" w:type="dxa"/>
+              <w:bottom w:w="105" w:type="dxa"/>
+              <w:right w:w="105" w:type="dxa"/>
+            </w:tcMar>
+            <w:hideMark/>
+          </w:tcPr>
+          <w:p>
+            <w:pPr>
+              <w:rPr>
+                <w:rFonts w:eastAsia="Times New Roman" w:cs="Arial"/>
+                <w:sz w:val="24"/>
+                <w:szCs w:val="24"/>
+                <w:lang w:eastAsia="en-AU"/>
+              </w:rPr>
+            </w:pPr>
+            <w:r>
+              <w:rPr>
+                <w:rFonts w:eastAsia="Times New Roman" w:cs="Arial"/>
+                <w:b/>
+                <w:bCs/>
+                <w:color w:val="000000"/>
+                <w:sz w:val="24"/>
+                <w:szCs w:val="24"/>
+                <w:shd w:val="clear" w:color="auto" w:fill="8064A2"/>
+                <w:lang w:eastAsia="en-AU"/>
+              </w:rPr>
+              <w:t>Estimate</w:t>
+            </w:r>
+          </w:p>
+        </w:tc>
+        <w:tc>
+          <w:tcPr>
+            <w:tcW w:w="0" w:type="auto"/>
+            <w:tcBorders>
+              <w:top w:val="single" w:sz="6" w:space="0" w:color="8064A2"/>
+              <w:left w:val="single" w:sz="2" w:space="0" w:color="000000"/>
+              <w:bottom w:val="single" w:sz="6" w:space="0" w:color="8064A2"/>
+              <w:right w:val="single" w:sz="6" w:space="0" w:color="8064A2"/>
+            </w:tcBorders>
+            <w:shd w:val="clear" w:color="auto" w:fill="8064A2"/>
+            <w:tcMar>
+              <w:top w:w="105" w:type="dxa"/>
+              <w:left w:w="105" w:type="dxa"/>
+              <w:bottom w:w="105" w:type="dxa"/>
+              <w:right w:w="105" w:type="dxa"/>
+            </w:tcMar>
+            <w:hideMark/>
+          </w:tcPr>
+          <w:p>
+            <w:pPr>
+              <w:rPr>
+                <w:rFonts w:eastAsia="Times New Roman" w:cs="Arial"/>
+                <w:sz w:val="24"/>
+                <w:szCs w:val="24"/>
+                <w:lang w:eastAsia="en-AU"/>
+              </w:rPr>
+            </w:pPr>
+            <w:r>
+              <w:rPr>
+                <w:rFonts w:eastAsia="Times New Roman" w:cs="Arial"/>
+                <w:b/>
+                <w:bCs/>
+                <w:color w:val="000000"/>
+                <w:sz w:val="24"/>
+                <w:szCs w:val="24"/>
+                <w:shd w:val="clear" w:color="auto" w:fill="8064A2"/>
+                <w:lang w:eastAsia="en-AU"/>
+              </w:rPr>
+              <w:t>Taken</w:t>
+            </w:r>
+          </w:p>
+        </w:tc>
+      </w:tr>
+      <w:tr>
+        <w:tc>
+          <w:tcPr>
+            <w:tcW w:w="0" w:type="auto"/>
+            <w:tcBorders>
+              <w:top w:val="single" w:sz="6" w:space="0" w:color="8064A2"/>
+              <w:left w:val="single" w:sz="6" w:space="0" w:color="8064A2"/>
+              <w:bottom w:val="single" w:sz="6" w:space="0" w:color="8064A2"/>
+              <w:right w:val="single" w:sz="2" w:space="0" w:color="000000"/>
+            </w:tcBorders>
+            <w:tcMar>
+              <w:top w:w="105" w:type="dxa"/>
+              <w:left w:w="105" w:type="dxa"/>
+              <w:bottom w:w="105" w:type="dxa"/>
+              <w:right w:w="105" w:type="dxa"/>
+            </w:tcMar>
+            <w:hideMark/>
+          </w:tcPr>
+          <w:p>
+            <w:pPr>
+              <w:spacing w:after="0" w:line="240" w:lineRule="auto"/>
+              <w:rPr>
+                <w:rFonts w:ascii="Arial" w:eastAsia="Times New Roman" w:hAnsi="Arial" w:cs="Arial"/>
+                <w:color w:val="000000"/>
+                <w:sz w:val="24"/>
+                <w:szCs w:val="24"/>
+                <w:lang w:eastAsia="en-AU"/>
+              </w:rPr>
+            </w:pPr>
+            <w:r>
+              <w:rPr>
+                <w:rFonts w:ascii="Arial" w:eastAsia="Times New Roman" w:hAnsi="Arial" w:cs="Arial"/>
+                <w:color w:val="000000"/>
+                <w:sz w:val="24"/>
+                <w:szCs w:val="24"/>
+                <w:lang w:eastAsia="en-AU"/>
+              </w:rPr>
+              <w:t>1</w:t>
+            </w:r>
+          </w:p>
+        </w:tc>
+        <w:tc>
+          <w:tcPr>
+            <w:tcW w:w="0" w:type="auto"/>
+            <w:tcBorders>
+              <w:top w:val="single" w:sz="6" w:space="0" w:color="8064A2"/>
+              <w:left w:val="single" w:sz="2" w:space="0" w:color="000000"/>
+              <w:bottom w:val="single" w:sz="6" w:space="0" w:color="8064A2"/>
+              <w:right w:val="single" w:sz="2" w:space="0" w:color="000000"/>
+            </w:tcBorders>
+            <w:tcMar>
+              <w:top w:w="105" w:type="dxa"/>
+              <w:left w:w="105" w:type="dxa"/>
+              <w:bottom w:w="105" w:type="dxa"/>
+              <w:right w:w="105" w:type="dxa"/>
+            </w:tcMar>
+            <w:hideMark/>
+          </w:tcPr>
+          <w:p>
+            <w:pPr>
+              <w:spacing w:after="0" w:line="240" w:lineRule="auto"/>
+              <w:rPr>
+                <w:rFonts w:ascii="Arial" w:eastAsia="Times New Roman" w:hAnsi="Arial" w:cs="Arial"/>
+                <w:color w:val="000000"/>
+                <w:sz w:val="24"/>
+                <w:szCs w:val="24"/>
+                <w:lang w:eastAsia="en-AU"/>
+              </w:rPr>
+            </w:pPr>
+            <w:r>
+              <w:rPr>
+                <w:rFonts w:ascii="Arial" w:eastAsia="Times New Roman" w:hAnsi="Arial" w:cs="Arial"/>
+                <w:color w:val="000000"/>
+                <w:sz w:val="24"/>
+                <w:szCs w:val="24"/>
+                <w:lang w:eastAsia="en-AU"/>
+              </w:rPr>
+              <w:t>Design property creation/update input page with relevant fields</w:t>
+            </w:r>
+          </w:p>
+        </w:tc>
+        <w:tc>
+          <w:tcPr>
+            <w:tcW w:w="0" w:type="auto"/>
+            <w:tcBorders>
+              <w:top w:val="single" w:sz="6" w:space="0" w:color="8064A2"/>
+              <w:left w:val="single" w:sz="2" w:space="0" w:color="000000"/>
+              <w:bottom w:val="single" w:sz="6" w:space="0" w:color="8064A2"/>
+              <w:right w:val="single" w:sz="2" w:space="0" w:color="000000"/>
+            </w:tcBorders>
+            <w:tcMar>
+              <w:top w:w="105" w:type="dxa"/>
+              <w:left w:w="105" w:type="dxa"/>
+              <w:bottom w:w="105" w:type="dxa"/>
+              <w:right w:w="105" w:type="dxa"/>
+            </w:tcMar>
+            <w:hideMark/>
+          </w:tcPr>
+          <w:p>
+            <w:pPr>
+              <w:spacing w:after="0" w:line="240" w:lineRule="auto"/>
+              <w:rPr>
+                <w:rFonts w:ascii="Arial" w:eastAsia="Times New Roman" w:hAnsi="Arial" w:cs="Arial"/>
+                <w:color w:val="000000"/>
+                <w:sz w:val="24"/>
+                <w:szCs w:val="24"/>
+                <w:lang w:eastAsia="en-AU"/>
+              </w:rPr>
+            </w:pPr>
+            <w:r>
+              <w:rPr>
+                <w:rFonts w:ascii="Arial" w:eastAsia="Times New Roman" w:hAnsi="Arial" w:cs="Arial"/>
+                <w:color w:val="000000"/>
+                <w:sz w:val="24"/>
+                <w:szCs w:val="24"/>
+                <w:lang w:eastAsia="en-AU"/>
+              </w:rPr>
+              <w:t>1hr</w:t>
+            </w:r>
+          </w:p>
+        </w:tc>
+        <w:tc>
+          <w:tcPr>
+            <w:tcW w:w="0" w:type="auto"/>
+            <w:tcBorders>
+              <w:top w:val="single" w:sz="6" w:space="0" w:color="8064A2"/>
+              <w:left w:val="single" w:sz="2" w:space="0" w:color="000000"/>
+              <w:bottom w:val="single" w:sz="6" w:space="0" w:color="8064A2"/>
+              <w:right w:val="single" w:sz="6" w:space="0" w:color="8064A2"/>
+            </w:tcBorders>
+            <w:tcMar>
+              <w:top w:w="105" w:type="dxa"/>
+              <w:left w:w="105" w:type="dxa"/>
+              <w:bottom w:w="105" w:type="dxa"/>
+              <w:right w:w="105" w:type="dxa"/>
+            </w:tcMar>
+            <w:hideMark/>
+          </w:tcPr>
+          <w:p>
+            <w:pPr>
+              <w:rPr>
+                <w:rFonts w:eastAsia="Times New Roman" w:cs="Arial"/>
+                <w:color w:val="000000"/>
+                <w:sz w:val="24"/>
+                <w:szCs w:val="24"/>
+                <w:lang w:eastAsia="en-AU"/>
+              </w:rPr>
+            </w:pPr>
+          </w:p>
+        </w:tc>
+      </w:tr>
+      <w:tr>
+        <w:tc>
+          <w:tcPr>
+            <w:tcW w:w="0" w:type="auto"/>
+            <w:tcBorders>
+              <w:top w:val="single" w:sz="6" w:space="0" w:color="8064A2"/>
+              <w:left w:val="single" w:sz="6" w:space="0" w:color="8064A2"/>
+              <w:bottom w:val="single" w:sz="6" w:space="0" w:color="8064A2"/>
+              <w:right w:val="single" w:sz="2" w:space="0" w:color="000000"/>
+            </w:tcBorders>
+            <w:tcMar>
+              <w:top w:w="105" w:type="dxa"/>
+              <w:left w:w="105" w:type="dxa"/>
+              <w:bottom w:w="105" w:type="dxa"/>
+              <w:right w:w="105" w:type="dxa"/>
+            </w:tcMar>
+            <w:hideMark/>
+          </w:tcPr>
+          <w:p>
+            <w:pPr>
+              <w:spacing w:after="0" w:line="240" w:lineRule="auto"/>
+              <w:rPr>
+                <w:rFonts w:ascii="Arial" w:eastAsia="Times New Roman" w:hAnsi="Arial" w:cs="Arial"/>
+                <w:color w:val="000000"/>
+                <w:sz w:val="24"/>
+                <w:szCs w:val="24"/>
+                <w:lang w:eastAsia="en-AU"/>
+              </w:rPr>
+            </w:pPr>
+            <w:r>
+              <w:rPr>
+                <w:rFonts w:ascii="Arial" w:eastAsia="Times New Roman" w:hAnsi="Arial" w:cs="Arial"/>
+                <w:color w:val="000000"/>
+                <w:sz w:val="24"/>
+                <w:szCs w:val="24"/>
+                <w:lang w:eastAsia="en-AU"/>
+              </w:rPr>
+              <w:t>2</w:t>
+            </w:r>
+          </w:p>
+        </w:tc>
+        <w:tc>
+          <w:tcPr>
+            <w:tcW w:w="0" w:type="auto"/>
+            <w:tcBorders>
+              <w:top w:val="single" w:sz="6" w:space="0" w:color="8064A2"/>
+              <w:left w:val="single" w:sz="2" w:space="0" w:color="000000"/>
+              <w:bottom w:val="single" w:sz="6" w:space="0" w:color="8064A2"/>
+              <w:right w:val="single" w:sz="2" w:space="0" w:color="000000"/>
+            </w:tcBorders>
+            <w:tcMar>
+              <w:top w:w="105" w:type="dxa"/>
+              <w:left w:w="105" w:type="dxa"/>
+              <w:bottom w:w="105" w:type="dxa"/>
+              <w:right w:w="105" w:type="dxa"/>
+            </w:tcMar>
+            <w:hideMark/>
+          </w:tcPr>
+          <w:p>
+            <w:pPr>
+              <w:tabs>
+                <w:tab w:val="center" w:pos="3069"/>
+              </w:tabs>
+              <w:spacing w:after="0" w:line="240" w:lineRule="auto"/>
+              <w:rPr>
+                <w:rFonts w:ascii="Arial" w:eastAsia="Times New Roman" w:hAnsi="Arial" w:cs="Arial"/>
+                <w:color w:val="000000"/>
+                <w:sz w:val="24"/>
+                <w:szCs w:val="24"/>
+                <w:lang w:eastAsia="en-AU"/>
+              </w:rPr>
+            </w:pPr>
+            <w:r>
+              <w:rPr>
+                <w:rFonts w:ascii="Arial" w:eastAsia="Times New Roman" w:hAnsi="Arial" w:cs="Arial"/>
+                <w:color w:val="000000"/>
+                <w:sz w:val="24"/>
+                <w:szCs w:val="24"/>
+                <w:lang w:eastAsia="en-AU"/>
+              </w:rPr>
+              <w:t>Develop php and sql code to allow the owner to upload and store information in the database.</w:t>
+            </w:r>
+          </w:p>
+        </w:tc>
+        <w:tc>
+          <w:tcPr>
+            <w:tcW w:w="0" w:type="auto"/>
+            <w:tcBorders>
+              <w:top w:val="single" w:sz="6" w:space="0" w:color="8064A2"/>
+              <w:left w:val="single" w:sz="2" w:space="0" w:color="000000"/>
+              <w:bottom w:val="single" w:sz="6" w:space="0" w:color="8064A2"/>
+              <w:right w:val="single" w:sz="2" w:space="0" w:color="000000"/>
+            </w:tcBorders>
+            <w:tcMar>
+              <w:top w:w="105" w:type="dxa"/>
+              <w:left w:w="105" w:type="dxa"/>
+              <w:bottom w:w="105" w:type="dxa"/>
+              <w:right w:w="105" w:type="dxa"/>
+            </w:tcMar>
+            <w:hideMark/>
+          </w:tcPr>
+          <w:p>
+            <w:pPr>
+              <w:spacing w:after="0" w:line="240" w:lineRule="auto"/>
+              <w:rPr>
+                <w:rFonts w:ascii="Arial" w:eastAsia="Times New Roman" w:hAnsi="Arial" w:cs="Arial"/>
+                <w:color w:val="000000"/>
+                <w:sz w:val="24"/>
+                <w:szCs w:val="24"/>
+                <w:lang w:eastAsia="en-AU"/>
+              </w:rPr>
+            </w:pPr>
+            <w:r>
+              <w:rPr>
+                <w:rFonts w:ascii="Arial" w:eastAsia="Times New Roman" w:hAnsi="Arial" w:cs="Arial"/>
+                <w:color w:val="000000"/>
+                <w:sz w:val="24"/>
+                <w:szCs w:val="24"/>
+                <w:lang w:eastAsia="en-AU"/>
+              </w:rPr>
+              <w:t>3hr</w:t>
+            </w:r>
+          </w:p>
+        </w:tc>
+        <w:tc>
+          <w:tcPr>
+            <w:tcW w:w="0" w:type="auto"/>
+            <w:tcBorders>
+              <w:top w:val="single" w:sz="6" w:space="0" w:color="8064A2"/>
+              <w:left w:val="single" w:sz="2" w:space="0" w:color="000000"/>
+              <w:bottom w:val="single" w:sz="6" w:space="0" w:color="8064A2"/>
+              <w:right w:val="single" w:sz="6" w:space="0" w:color="8064A2"/>
+            </w:tcBorders>
+            <w:tcMar>
+              <w:top w:w="105" w:type="dxa"/>
+              <w:left w:w="105" w:type="dxa"/>
+              <w:bottom w:w="105" w:type="dxa"/>
+              <w:right w:w="105" w:type="dxa"/>
+            </w:tcMar>
+            <w:hideMark/>
+          </w:tcPr>
+          <w:p>
+            <w:pPr>
+              <w:rPr>
+                <w:rFonts w:eastAsia="Times New Roman" w:cs="Arial"/>
+                <w:color w:val="000000"/>
+                <w:sz w:val="24"/>
+                <w:szCs w:val="24"/>
+                <w:lang w:eastAsia="en-AU"/>
+              </w:rPr>
+            </w:pPr>
+          </w:p>
+        </w:tc>
+      </w:tr>
+      <w:tr>
+        <w:tc>
+          <w:tcPr>
+            <w:tcW w:w="0" w:type="auto"/>
+            <w:tcBorders>
+              <w:top w:val="single" w:sz="6" w:space="0" w:color="8064A2"/>
+              <w:left w:val="single" w:sz="6" w:space="0" w:color="8064A2"/>
+              <w:bottom w:val="single" w:sz="6" w:space="0" w:color="8064A2"/>
+              <w:right w:val="single" w:sz="2" w:space="0" w:color="000000"/>
+            </w:tcBorders>
+            <w:tcMar>
+              <w:top w:w="105" w:type="dxa"/>
+              <w:left w:w="105" w:type="dxa"/>
+              <w:bottom w:w="105" w:type="dxa"/>
+              <w:right w:w="105" w:type="dxa"/>
+            </w:tcMar>
+          </w:tcPr>
+          <w:p>
+            <w:pPr>
+              <w:spacing w:after="0" w:line="240" w:lineRule="auto"/>
+              <w:rPr>
+                <w:rFonts w:ascii="Arial" w:eastAsia="Times New Roman" w:hAnsi="Arial" w:cs="Arial"/>
+                <w:color w:val="000000"/>
+                <w:sz w:val="24"/>
+                <w:szCs w:val="24"/>
+                <w:lang w:eastAsia="en-AU"/>
+              </w:rPr>
+            </w:pPr>
+            <w:r>
+              <w:rPr>
+                <w:rFonts w:ascii="Arial" w:eastAsia="Times New Roman" w:hAnsi="Arial" w:cs="Arial"/>
+                <w:color w:val="000000"/>
+                <w:sz w:val="24"/>
+                <w:szCs w:val="24"/>
+                <w:lang w:eastAsia="en-AU"/>
+              </w:rPr>
+              <w:t>3</w:t>
+            </w:r>
+          </w:p>
+        </w:tc>
+        <w:tc>
+          <w:tcPr>
+            <w:tcW w:w="0" w:type="auto"/>
+            <w:tcBorders>
+              <w:top w:val="single" w:sz="6" w:space="0" w:color="8064A2"/>
+              <w:left w:val="single" w:sz="2" w:space="0" w:color="000000"/>
+              <w:bottom w:val="single" w:sz="6" w:space="0" w:color="8064A2"/>
+              <w:right w:val="single" w:sz="2" w:space="0" w:color="000000"/>
+            </w:tcBorders>
+            <w:tcMar>
+              <w:top w:w="105" w:type="dxa"/>
+              <w:left w:w="105" w:type="dxa"/>
+              <w:bottom w:w="105" w:type="dxa"/>
+              <w:right w:w="105" w:type="dxa"/>
+            </w:tcMar>
+          </w:tcPr>
+          <w:p>
+            <w:pPr>
+              <w:tabs>
+                <w:tab w:val="center" w:pos="3069"/>
+              </w:tabs>
+              <w:spacing w:after="0" w:line="240" w:lineRule="auto"/>
+              <w:rPr>
+                <w:rFonts w:ascii="Arial" w:eastAsia="Times New Roman" w:hAnsi="Arial" w:cs="Arial"/>
+                <w:color w:val="000000"/>
+                <w:sz w:val="24"/>
+                <w:szCs w:val="24"/>
+                <w:lang w:eastAsia="en-AU"/>
+              </w:rPr>
+            </w:pPr>
+            <w:r>
+              <w:rPr>
+                <w:rFonts w:ascii="Arial" w:eastAsia="Times New Roman" w:hAnsi="Arial" w:cs="Arial"/>
+                <w:color w:val="000000"/>
+                <w:sz w:val="24"/>
+                <w:szCs w:val="24"/>
+                <w:lang w:eastAsia="en-AU"/>
+              </w:rPr>
+              <w:t xml:space="preserve">Develop security to ensure only the property owner and website owner have access to this page (create separate </w:t>
+            </w:r>
+            <w:r>
+              <w:rPr>
+                <w:rFonts w:ascii="Arial" w:eastAsia="Times New Roman" w:hAnsi="Arial" w:cs="Arial"/>
+                <w:color w:val="000000"/>
+                <w:sz w:val="24"/>
+                <w:szCs w:val="24"/>
+                <w:lang w:eastAsia="en-AU"/>
+              </w:rPr>
+              <w:lastRenderedPageBreak/>
+              <w:t>owner accounts and sessions)</w:t>
+            </w:r>
+          </w:p>
+        </w:tc>
+        <w:tc>
+          <w:tcPr>
+            <w:tcW w:w="0" w:type="auto"/>
+            <w:tcBorders>
+              <w:top w:val="single" w:sz="6" w:space="0" w:color="8064A2"/>
+              <w:left w:val="single" w:sz="2" w:space="0" w:color="000000"/>
+              <w:bottom w:val="single" w:sz="6" w:space="0" w:color="8064A2"/>
+              <w:right w:val="single" w:sz="2" w:space="0" w:color="000000"/>
+            </w:tcBorders>
+            <w:tcMar>
+              <w:top w:w="105" w:type="dxa"/>
+              <w:left w:w="105" w:type="dxa"/>
+              <w:bottom w:w="105" w:type="dxa"/>
+              <w:right w:w="105" w:type="dxa"/>
+            </w:tcMar>
+          </w:tcPr>
+          <w:p>
+            <w:pPr>
+              <w:spacing w:after="0" w:line="240" w:lineRule="auto"/>
+              <w:rPr>
+                <w:rFonts w:ascii="Arial" w:eastAsia="Times New Roman" w:hAnsi="Arial" w:cs="Arial"/>
+                <w:color w:val="000000"/>
+                <w:sz w:val="24"/>
+                <w:szCs w:val="24"/>
+                <w:lang w:eastAsia="en-AU"/>
+              </w:rPr>
+            </w:pPr>
+            <w:r>
+              <w:rPr>
+                <w:rFonts w:ascii="Arial" w:eastAsia="Times New Roman" w:hAnsi="Arial" w:cs="Arial"/>
+                <w:color w:val="000000"/>
+                <w:sz w:val="24"/>
+                <w:szCs w:val="24"/>
+                <w:lang w:eastAsia="en-AU"/>
+              </w:rPr>
+              <w:lastRenderedPageBreak/>
+              <w:t>3hr</w:t>
+            </w:r>
+          </w:p>
+        </w:tc>
+        <w:tc>
+          <w:tcPr>
+            <w:tcW w:w="0" w:type="auto"/>
+            <w:tcBorders>
+              <w:top w:val="single" w:sz="6" w:space="0" w:color="8064A2"/>
+              <w:left w:val="single" w:sz="2" w:space="0" w:color="000000"/>
+              <w:bottom w:val="single" w:sz="6" w:space="0" w:color="8064A2"/>
+              <w:right w:val="single" w:sz="6" w:space="0" w:color="8064A2"/>
+            </w:tcBorders>
+            <w:tcMar>
+              <w:top w:w="105" w:type="dxa"/>
+              <w:left w:w="105" w:type="dxa"/>
+              <w:bottom w:w="105" w:type="dxa"/>
+              <w:right w:w="105" w:type="dxa"/>
+            </w:tcMar>
+          </w:tcPr>
+          <w:p>
+            <w:pPr>
+              <w:rPr>
+                <w:rFonts w:eastAsia="Times New Roman" w:cs="Arial"/>
+                <w:color w:val="000000"/>
+                <w:sz w:val="24"/>
+                <w:szCs w:val="24"/>
+                <w:lang w:eastAsia="en-AU"/>
+              </w:rPr>
+            </w:pPr>
+          </w:p>
+        </w:tc>
+      </w:tr>
+      <w:tr>
+        <w:tc>
+          <w:tcPr>
+            <w:tcW w:w="0" w:type="auto"/>
+            <w:tcBorders>
+              <w:top w:val="single" w:sz="6" w:space="0" w:color="8064A2"/>
+              <w:left w:val="single" w:sz="6" w:space="0" w:color="8064A2"/>
+              <w:bottom w:val="single" w:sz="6" w:space="0" w:color="8064A2"/>
+              <w:right w:val="single" w:sz="2" w:space="0" w:color="000000"/>
+            </w:tcBorders>
+            <w:tcMar>
+              <w:top w:w="105" w:type="dxa"/>
+              <w:left w:w="105" w:type="dxa"/>
+              <w:bottom w:w="105" w:type="dxa"/>
+              <w:right w:w="105" w:type="dxa"/>
+            </w:tcMar>
+          </w:tcPr>
+          <w:p>
+            <w:pPr>
+              <w:spacing w:after="0" w:line="240" w:lineRule="auto"/>
+              <w:rPr>
+                <w:rFonts w:ascii="Arial" w:eastAsia="Times New Roman" w:hAnsi="Arial" w:cs="Arial"/>
+                <w:color w:val="000000"/>
+                <w:sz w:val="24"/>
+                <w:szCs w:val="24"/>
+                <w:lang w:eastAsia="en-AU"/>
+              </w:rPr>
+            </w:pPr>
+            <w:r>
+              <w:rPr>
+                <w:rFonts w:ascii="Arial" w:eastAsia="Times New Roman" w:hAnsi="Arial" w:cs="Arial"/>
+                <w:color w:val="000000"/>
+                <w:sz w:val="24"/>
+                <w:szCs w:val="24"/>
+                <w:lang w:eastAsia="en-AU"/>
+              </w:rPr>
+              <w:lastRenderedPageBreak/>
+              <w:t>4</w:t>
+            </w:r>
+          </w:p>
+        </w:tc>
+        <w:tc>
+          <w:tcPr>
+            <w:tcW w:w="0" w:type="auto"/>
+            <w:tcBorders>
+              <w:top w:val="single" w:sz="6" w:space="0" w:color="8064A2"/>
+              <w:left w:val="single" w:sz="2" w:space="0" w:color="000000"/>
+              <w:bottom w:val="single" w:sz="6" w:space="0" w:color="8064A2"/>
+              <w:right w:val="single" w:sz="2" w:space="0" w:color="000000"/>
+            </w:tcBorders>
+            <w:tcMar>
+              <w:top w:w="105" w:type="dxa"/>
+              <w:left w:w="105" w:type="dxa"/>
+              <w:bottom w:w="105" w:type="dxa"/>
+              <w:right w:w="105" w:type="dxa"/>
+            </w:tcMar>
+          </w:tcPr>
+          <w:p>
+            <w:pPr>
+              <w:spacing w:after="0" w:line="240" w:lineRule="auto"/>
+              <w:rPr>
+                <w:rFonts w:ascii="Arial" w:eastAsia="Times New Roman" w:hAnsi="Arial" w:cs="Arial"/>
+                <w:color w:val="000000"/>
+                <w:sz w:val="24"/>
+                <w:szCs w:val="24"/>
+                <w:lang w:eastAsia="en-AU"/>
+              </w:rPr>
+            </w:pPr>
+            <w:r>
+              <w:rPr>
+                <w:rFonts w:ascii="Arial" w:eastAsia="Times New Roman" w:hAnsi="Arial" w:cs="Arial"/>
+                <w:color w:val="000000"/>
+                <w:sz w:val="24"/>
+                <w:szCs w:val="24"/>
+                <w:lang w:eastAsia="en-AU"/>
+              </w:rPr>
+              <w:t>Write test case</w:t>
+            </w:r>
+          </w:p>
+        </w:tc>
+        <w:tc>
+          <w:tcPr>
+            <w:tcW w:w="0" w:type="auto"/>
+            <w:tcBorders>
+              <w:top w:val="single" w:sz="6" w:space="0" w:color="8064A2"/>
+              <w:left w:val="single" w:sz="2" w:space="0" w:color="000000"/>
+              <w:bottom w:val="single" w:sz="6" w:space="0" w:color="8064A2"/>
+              <w:right w:val="single" w:sz="2" w:space="0" w:color="000000"/>
+            </w:tcBorders>
+            <w:tcMar>
+              <w:top w:w="105" w:type="dxa"/>
+              <w:left w:w="105" w:type="dxa"/>
+              <w:bottom w:w="105" w:type="dxa"/>
+              <w:right w:w="105" w:type="dxa"/>
+            </w:tcMar>
+          </w:tcPr>
+          <w:p>
+            <w:pPr>
+              <w:spacing w:after="0" w:line="240" w:lineRule="auto"/>
+              <w:rPr>
+                <w:rFonts w:ascii="Arial" w:eastAsia="Times New Roman" w:hAnsi="Arial" w:cs="Arial"/>
+                <w:color w:val="000000"/>
+                <w:sz w:val="24"/>
+                <w:szCs w:val="24"/>
+                <w:lang w:eastAsia="en-AU"/>
+              </w:rPr>
+            </w:pPr>
+            <w:r>
+              <w:rPr>
+                <w:rFonts w:ascii="Arial" w:eastAsia="Times New Roman" w:hAnsi="Arial" w:cs="Arial"/>
+                <w:color w:val="000000"/>
+                <w:sz w:val="24"/>
+                <w:szCs w:val="24"/>
+                <w:lang w:eastAsia="en-AU"/>
+              </w:rPr>
+              <w:t>.75hr</w:t>
+            </w:r>
+          </w:p>
+        </w:tc>
+        <w:tc>
+          <w:tcPr>
+            <w:tcW w:w="0" w:type="auto"/>
+            <w:tcBorders>
+              <w:top w:val="single" w:sz="6" w:space="0" w:color="8064A2"/>
+              <w:left w:val="single" w:sz="2" w:space="0" w:color="000000"/>
+              <w:bottom w:val="single" w:sz="6" w:space="0" w:color="8064A2"/>
+              <w:right w:val="single" w:sz="6" w:space="0" w:color="8064A2"/>
+            </w:tcBorders>
+            <w:tcMar>
+              <w:top w:w="105" w:type="dxa"/>
+              <w:left w:w="105" w:type="dxa"/>
+              <w:bottom w:w="105" w:type="dxa"/>
+              <w:right w:w="105" w:type="dxa"/>
+            </w:tcMar>
+          </w:tcPr>
+          <w:p>
+            <w:pPr>
+              <w:rPr>
+                <w:rFonts w:eastAsia="Times New Roman" w:cs="Arial"/>
+                <w:color w:val="000000"/>
+                <w:sz w:val="24"/>
+                <w:szCs w:val="24"/>
+                <w:lang w:eastAsia="en-AU"/>
+              </w:rPr>
+            </w:pPr>
+          </w:p>
+        </w:tc>
+      </w:tr>
+      <w:tr>
+        <w:tc>
+          <w:tcPr>
+            <w:tcW w:w="0" w:type="auto"/>
+            <w:tcBorders>
+              <w:top w:val="single" w:sz="6" w:space="0" w:color="8064A2"/>
+              <w:left w:val="single" w:sz="6" w:space="0" w:color="8064A2"/>
+              <w:bottom w:val="single" w:sz="6" w:space="0" w:color="8064A2"/>
+              <w:right w:val="single" w:sz="2" w:space="0" w:color="000000"/>
+            </w:tcBorders>
+            <w:tcMar>
+              <w:top w:w="105" w:type="dxa"/>
+              <w:left w:w="105" w:type="dxa"/>
+              <w:bottom w:w="105" w:type="dxa"/>
+              <w:right w:w="105" w:type="dxa"/>
+            </w:tcMar>
+            <w:hideMark/>
+          </w:tcPr>
+          <w:p>
+            <w:pPr>
+              <w:spacing w:after="0" w:line="240" w:lineRule="auto"/>
+              <w:rPr>
+                <w:rFonts w:ascii="Arial" w:eastAsia="Times New Roman" w:hAnsi="Arial" w:cs="Arial"/>
+                <w:color w:val="000000"/>
+                <w:sz w:val="24"/>
+                <w:szCs w:val="24"/>
+                <w:lang w:eastAsia="en-AU"/>
+              </w:rPr>
+            </w:pPr>
+            <w:r>
+              <w:rPr>
+                <w:rFonts w:ascii="Arial" w:eastAsia="Times New Roman" w:hAnsi="Arial" w:cs="Arial"/>
+                <w:color w:val="000000"/>
+                <w:sz w:val="24"/>
+                <w:szCs w:val="24"/>
+                <w:lang w:eastAsia="en-AU"/>
+              </w:rPr>
+              <w:t>5</w:t>
+            </w:r>
+          </w:p>
+        </w:tc>
+        <w:tc>
+          <w:tcPr>
+            <w:tcW w:w="0" w:type="auto"/>
+            <w:tcBorders>
+              <w:top w:val="single" w:sz="6" w:space="0" w:color="8064A2"/>
+              <w:left w:val="single" w:sz="2" w:space="0" w:color="000000"/>
+              <w:bottom w:val="single" w:sz="6" w:space="0" w:color="8064A2"/>
+              <w:right w:val="single" w:sz="2" w:space="0" w:color="000000"/>
+            </w:tcBorders>
+            <w:tcMar>
+              <w:top w:w="105" w:type="dxa"/>
+              <w:left w:w="105" w:type="dxa"/>
+              <w:bottom w:w="105" w:type="dxa"/>
+              <w:right w:w="105" w:type="dxa"/>
+            </w:tcMar>
+            <w:hideMark/>
+          </w:tcPr>
+          <w:p>
+            <w:pPr>
+              <w:spacing w:after="0" w:line="240" w:lineRule="auto"/>
+              <w:rPr>
+                <w:rFonts w:ascii="Arial" w:eastAsia="Times New Roman" w:hAnsi="Arial" w:cs="Arial"/>
+                <w:color w:val="000000"/>
+                <w:sz w:val="24"/>
+                <w:szCs w:val="24"/>
+                <w:lang w:eastAsia="en-AU"/>
+              </w:rPr>
+            </w:pPr>
+            <w:r>
+              <w:rPr>
+                <w:rFonts w:ascii="Arial" w:eastAsia="Times New Roman" w:hAnsi="Arial" w:cs="Arial"/>
+                <w:color w:val="000000"/>
+                <w:sz w:val="24"/>
+                <w:szCs w:val="24"/>
+                <w:lang w:eastAsia="en-AU"/>
+              </w:rPr>
+              <w:t>Acceptance Test</w:t>
+            </w:r>
+          </w:p>
+        </w:tc>
+        <w:tc>
+          <w:tcPr>
+            <w:tcW w:w="0" w:type="auto"/>
+            <w:tcBorders>
+              <w:top w:val="single" w:sz="6" w:space="0" w:color="8064A2"/>
+              <w:left w:val="single" w:sz="2" w:space="0" w:color="000000"/>
+              <w:bottom w:val="single" w:sz="6" w:space="0" w:color="8064A2"/>
+              <w:right w:val="single" w:sz="2" w:space="0" w:color="000000"/>
+            </w:tcBorders>
+            <w:tcMar>
+              <w:top w:w="105" w:type="dxa"/>
+              <w:left w:w="105" w:type="dxa"/>
+              <w:bottom w:w="105" w:type="dxa"/>
+              <w:right w:w="105" w:type="dxa"/>
+            </w:tcMar>
+            <w:hideMark/>
+          </w:tcPr>
+          <w:p>
+            <w:pPr>
+              <w:spacing w:after="0" w:line="240" w:lineRule="auto"/>
+              <w:rPr>
+                <w:rFonts w:ascii="Arial" w:eastAsia="Times New Roman" w:hAnsi="Arial" w:cs="Arial"/>
+                <w:color w:val="000000"/>
+                <w:sz w:val="24"/>
+                <w:szCs w:val="24"/>
+                <w:lang w:eastAsia="en-AU"/>
+              </w:rPr>
+            </w:pPr>
+            <w:r>
+              <w:rPr>
+                <w:rFonts w:ascii="Arial" w:eastAsia="Times New Roman" w:hAnsi="Arial" w:cs="Arial"/>
+                <w:color w:val="000000"/>
+                <w:sz w:val="24"/>
+                <w:szCs w:val="24"/>
+                <w:lang w:eastAsia="en-AU"/>
+              </w:rPr>
+              <w:t>1hr</w:t>
+            </w:r>
+          </w:p>
+        </w:tc>
+        <w:tc>
+          <w:tcPr>
+            <w:tcW w:w="0" w:type="auto"/>
+            <w:tcBorders>
+              <w:top w:val="single" w:sz="6" w:space="0" w:color="8064A2"/>
+              <w:left w:val="single" w:sz="2" w:space="0" w:color="000000"/>
+              <w:bottom w:val="single" w:sz="6" w:space="0" w:color="8064A2"/>
+              <w:right w:val="single" w:sz="6" w:space="0" w:color="8064A2"/>
+            </w:tcBorders>
+            <w:tcMar>
+              <w:top w:w="105" w:type="dxa"/>
+              <w:left w:w="105" w:type="dxa"/>
+              <w:bottom w:w="105" w:type="dxa"/>
+              <w:right w:w="105" w:type="dxa"/>
+            </w:tcMar>
+            <w:hideMark/>
+          </w:tcPr>
+          <w:p>
+            <w:pPr>
+              <w:rPr>
+                <w:rFonts w:eastAsia="Times New Roman" w:cs="Arial"/>
+                <w:color w:val="000000"/>
+                <w:sz w:val="24"/>
+                <w:szCs w:val="24"/>
+                <w:lang w:eastAsia="en-AU"/>
+              </w:rPr>
+            </w:pPr>
+          </w:p>
+        </w:tc>
+      </w:tr>
+      <w:tr>
+        <w:tc>
+          <w:tcPr>
+            <w:tcW w:w="0" w:type="auto"/>
+            <w:tcBorders>
+              <w:top w:val="single" w:sz="6" w:space="0" w:color="8064A2"/>
+              <w:left w:val="single" w:sz="6" w:space="0" w:color="8064A2"/>
+              <w:bottom w:val="single" w:sz="6" w:space="0" w:color="8064A2"/>
+              <w:right w:val="single" w:sz="2" w:space="0" w:color="000000"/>
+            </w:tcBorders>
+            <w:tcMar>
+              <w:top w:w="105" w:type="dxa"/>
+              <w:left w:w="105" w:type="dxa"/>
+              <w:bottom w:w="105" w:type="dxa"/>
+              <w:right w:w="105" w:type="dxa"/>
+            </w:tcMar>
+            <w:hideMark/>
+          </w:tcPr>
+          <w:p>
+            <w:pPr>
+              <w:spacing w:after="0" w:line="240" w:lineRule="auto"/>
+              <w:rPr>
+                <w:rFonts w:ascii="Arial" w:eastAsia="Times New Roman" w:hAnsi="Arial" w:cs="Arial"/>
+                <w:color w:val="000000"/>
+                <w:sz w:val="24"/>
+                <w:szCs w:val="24"/>
+                <w:lang w:eastAsia="en-AU"/>
+              </w:rPr>
+            </w:pPr>
+          </w:p>
+        </w:tc>
+        <w:tc>
+          <w:tcPr>
+            <w:tcW w:w="0" w:type="auto"/>
+            <w:tcBorders>
+              <w:top w:val="single" w:sz="6" w:space="0" w:color="8064A2"/>
+              <w:left w:val="single" w:sz="2" w:space="0" w:color="000000"/>
+              <w:bottom w:val="single" w:sz="6" w:space="0" w:color="8064A2"/>
+              <w:right w:val="single" w:sz="2" w:space="0" w:color="000000"/>
+            </w:tcBorders>
+            <w:tcMar>
+              <w:top w:w="105" w:type="dxa"/>
+              <w:left w:w="105" w:type="dxa"/>
+              <w:bottom w:w="105" w:type="dxa"/>
+              <w:right w:w="105" w:type="dxa"/>
+            </w:tcMar>
+            <w:hideMark/>
+          </w:tcPr>
+          <w:p>
+            <w:pPr>
+              <w:spacing w:after="0" w:line="240" w:lineRule="auto"/>
+              <w:rPr>
+                <w:rFonts w:ascii="Arial" w:eastAsia="Times New Roman" w:hAnsi="Arial" w:cs="Arial"/>
+                <w:color w:val="000000"/>
+                <w:sz w:val="24"/>
+                <w:szCs w:val="24"/>
+                <w:lang w:eastAsia="en-AU"/>
+              </w:rPr>
+            </w:pPr>
+            <w:r>
+              <w:rPr>
+                <w:rFonts w:ascii="Arial" w:eastAsia="Times New Roman" w:hAnsi="Arial" w:cs="Arial"/>
+                <w:color w:val="000000"/>
+                <w:sz w:val="24"/>
+                <w:szCs w:val="24"/>
+                <w:lang w:eastAsia="en-AU"/>
+              </w:rPr>
+              <w:t>Story Points: 16                                            Total Hours:</w:t>
+            </w:r>
+          </w:p>
+        </w:tc>
+        <w:tc>
+          <w:tcPr>
+            <w:tcW w:w="0" w:type="auto"/>
+            <w:tcBorders>
+              <w:top w:val="single" w:sz="6" w:space="0" w:color="8064A2"/>
+              <w:left w:val="single" w:sz="2" w:space="0" w:color="000000"/>
+              <w:bottom w:val="single" w:sz="6" w:space="0" w:color="8064A2"/>
+              <w:right w:val="single" w:sz="2" w:space="0" w:color="000000"/>
+            </w:tcBorders>
+            <w:tcMar>
+              <w:top w:w="105" w:type="dxa"/>
+              <w:left w:w="105" w:type="dxa"/>
+              <w:bottom w:w="105" w:type="dxa"/>
+              <w:right w:w="105" w:type="dxa"/>
+            </w:tcMar>
+            <w:hideMark/>
+          </w:tcPr>
+          <w:p>
+            <w:pPr>
+              <w:spacing w:after="0" w:line="240" w:lineRule="auto"/>
+              <w:rPr>
+                <w:rFonts w:ascii="Arial" w:eastAsia="Times New Roman" w:hAnsi="Arial" w:cs="Arial"/>
+                <w:color w:val="000000"/>
+                <w:sz w:val="24"/>
+                <w:szCs w:val="24"/>
+                <w:lang w:eastAsia="en-AU"/>
+              </w:rPr>
+            </w:pPr>
+            <w:r>
+              <w:rPr>
+                <w:rFonts w:ascii="Arial" w:eastAsia="Times New Roman" w:hAnsi="Arial" w:cs="Arial"/>
+                <w:color w:val="000000"/>
+                <w:sz w:val="24"/>
+                <w:szCs w:val="24"/>
+                <w:lang w:eastAsia="en-AU"/>
+              </w:rPr>
+              <w:t>8.75hr</w:t>
+            </w:r>
+          </w:p>
+        </w:tc>
+        <w:tc>
+          <w:tcPr>
+            <w:tcW w:w="0" w:type="auto"/>
+            <w:tcBorders>
+              <w:top w:val="single" w:sz="6" w:space="0" w:color="8064A2"/>
+              <w:left w:val="single" w:sz="2" w:space="0" w:color="000000"/>
+              <w:bottom w:val="single" w:sz="6" w:space="0" w:color="8064A2"/>
+              <w:right w:val="single" w:sz="6" w:space="0" w:color="8064A2"/>
+            </w:tcBorders>
+            <w:tcMar>
+              <w:top w:w="105" w:type="dxa"/>
+              <w:left w:w="105" w:type="dxa"/>
+              <w:bottom w:w="105" w:type="dxa"/>
+              <w:right w:w="105" w:type="dxa"/>
+            </w:tcMar>
+            <w:hideMark/>
+          </w:tcPr>
+          <w:p>
+            <w:pPr>
+              <w:rPr>
+                <w:rFonts w:eastAsia="Times New Roman" w:cs="Arial"/>
+                <w:color w:val="000000"/>
+                <w:sz w:val="24"/>
+                <w:szCs w:val="24"/>
+                <w:lang w:eastAsia="en-AU"/>
+              </w:rPr>
+            </w:pPr>
+          </w:p>
+        </w:tc>
+      </w:tr>
+    </w:tbl>
+    <w:p/>
     <w:p>
       <w:bookmarkStart w:id="33" w:name="_GoBack"/>
       <w:bookmarkEnd w:id="33"/>
@@ -22140,7 +26722,7 @@
 </file>
 
 <file path=customXml/itemProps1.xml><?xml version="1.0" encoding="utf-8"?>
-<ds:datastoreItem xmlns:ds="http://schemas.openxmlformats.org/officeDocument/2006/customXml" ds:itemID="{E7E2074F-1E4A-4E02-8F13-50AA1A143C12}">
+<ds:datastoreItem xmlns:ds="http://schemas.openxmlformats.org/officeDocument/2006/customXml" ds:itemID="{FDBE48F5-63C6-4DCF-8A37-DFCA01906B48}">
   <ds:schemaRefs>
     <ds:schemaRef ds:uri="http://schemas.openxmlformats.org/officeDocument/2006/bibliography"/>
   </ds:schemaRefs>

</xml_diff>